<commit_message>
User Manual Revision. DomainId and server Thread Pool Size.
</commit_message>
<xml_diff>
--- a/doc/UserManual.docx
+++ b/doc/UserManual.docx
@@ -73,7 +73,7 @@
         </w:rPr>
         <w:fldChar w:fldCharType="separate"/>
       </w:r>
-      <w:hyperlink w:anchor="_Toc251874242" w:history="1">
+      <w:hyperlink w:anchor="_Toc252638553" w:history="1">
         <w:r>
           <w:rPr>
             <w:rStyle w:val="Hipervnculo"/>
@@ -116,7 +116,7 @@
             <w:noProof/>
             <w:webHidden/>
           </w:rPr>
-          <w:instrText xml:space="preserve"> PAGEREF _Toc251874242 \h </w:instrText>
+          <w:instrText xml:space="preserve"> PAGEREF _Toc252638553 \h </w:instrText>
         </w:r>
         <w:r>
           <w:rPr>
@@ -160,7 +160,7 @@
           <w:lang w:val="es-ES" w:eastAsia="es-ES"/>
         </w:rPr>
       </w:pPr>
-      <w:hyperlink w:anchor="_Toc251874243" w:history="1">
+      <w:hyperlink w:anchor="_Toc252638554" w:history="1">
         <w:r>
           <w:rPr>
             <w:rStyle w:val="Hipervnculo"/>
@@ -202,7 +202,7 @@
             <w:noProof/>
             <w:webHidden/>
           </w:rPr>
-          <w:instrText xml:space="preserve"> PAGEREF _Toc251874243 \h </w:instrText>
+          <w:instrText xml:space="preserve"> PAGEREF _Toc252638554 \h </w:instrText>
         </w:r>
         <w:r>
           <w:rPr>
@@ -246,7 +246,7 @@
           <w:lang w:val="es-ES" w:eastAsia="es-ES"/>
         </w:rPr>
       </w:pPr>
-      <w:hyperlink w:anchor="_Toc251874244" w:history="1">
+      <w:hyperlink w:anchor="_Toc252638555" w:history="1">
         <w:r>
           <w:rPr>
             <w:rStyle w:val="Hipervnculo"/>
@@ -288,7 +288,7 @@
             <w:noProof/>
             <w:webHidden/>
           </w:rPr>
-          <w:instrText xml:space="preserve"> PAGEREF _Toc251874244 \h </w:instrText>
+          <w:instrText xml:space="preserve"> PAGEREF _Toc252638555 \h </w:instrText>
         </w:r>
         <w:r>
           <w:rPr>
@@ -332,7 +332,7 @@
           <w:lang w:val="es-ES" w:eastAsia="es-ES"/>
         </w:rPr>
       </w:pPr>
-      <w:hyperlink w:anchor="_Toc251874245" w:history="1">
+      <w:hyperlink w:anchor="_Toc252638556" w:history="1">
         <w:r>
           <w:rPr>
             <w:rStyle w:val="Hipervnculo"/>
@@ -374,7 +374,7 @@
             <w:noProof/>
             <w:webHidden/>
           </w:rPr>
-          <w:instrText xml:space="preserve"> PAGEREF _Toc251874245 \h </w:instrText>
+          <w:instrText xml:space="preserve"> PAGEREF _Toc252638556 \h </w:instrText>
         </w:r>
         <w:r>
           <w:rPr>
@@ -418,7 +418,7 @@
           <w:lang w:val="es-ES" w:eastAsia="es-ES"/>
         </w:rPr>
       </w:pPr>
-      <w:hyperlink w:anchor="_Toc251874246" w:history="1">
+      <w:hyperlink w:anchor="_Toc252638557" w:history="1">
         <w:r>
           <w:rPr>
             <w:rStyle w:val="Hipervnculo"/>
@@ -460,7 +460,7 @@
             <w:noProof/>
             <w:webHidden/>
           </w:rPr>
-          <w:instrText xml:space="preserve"> PAGEREF _Toc251874246 \h </w:instrText>
+          <w:instrText xml:space="preserve"> PAGEREF _Toc252638557 \h </w:instrText>
         </w:r>
         <w:r>
           <w:rPr>
@@ -504,7 +504,7 @@
           <w:lang w:val="es-ES" w:eastAsia="es-ES"/>
         </w:rPr>
       </w:pPr>
-      <w:hyperlink w:anchor="_Toc251874247" w:history="1">
+      <w:hyperlink w:anchor="_Toc252638558" w:history="1">
         <w:r>
           <w:rPr>
             <w:rStyle w:val="Hipervnculo"/>
@@ -546,7 +546,7 @@
             <w:noProof/>
             <w:webHidden/>
           </w:rPr>
-          <w:instrText xml:space="preserve"> PAGEREF _Toc251874247 \h </w:instrText>
+          <w:instrText xml:space="preserve"> PAGEREF _Toc252638558 \h </w:instrText>
         </w:r>
         <w:r>
           <w:rPr>
@@ -590,7 +590,7 @@
           <w:lang w:val="es-ES" w:eastAsia="es-ES"/>
         </w:rPr>
       </w:pPr>
-      <w:hyperlink w:anchor="_Toc251874248" w:history="1">
+      <w:hyperlink w:anchor="_Toc252638559" w:history="1">
         <w:r>
           <w:rPr>
             <w:rStyle w:val="Hipervnculo"/>
@@ -632,7 +632,7 @@
             <w:noProof/>
             <w:webHidden/>
           </w:rPr>
-          <w:instrText xml:space="preserve"> PAGEREF _Toc251874248 \h </w:instrText>
+          <w:instrText xml:space="preserve"> PAGEREF _Toc252638559 \h </w:instrText>
         </w:r>
         <w:r>
           <w:rPr>
@@ -676,7 +676,7 @@
           <w:lang w:val="es-ES" w:eastAsia="es-ES"/>
         </w:rPr>
       </w:pPr>
-      <w:hyperlink w:anchor="_Toc251874249" w:history="1">
+      <w:hyperlink w:anchor="_Toc252638560" w:history="1">
         <w:r>
           <w:rPr>
             <w:rStyle w:val="Hipervnculo"/>
@@ -718,7 +718,7 @@
             <w:noProof/>
             <w:webHidden/>
           </w:rPr>
-          <w:instrText xml:space="preserve"> PAGEREF _Toc251874249 \h </w:instrText>
+          <w:instrText xml:space="preserve"> PAGEREF _Toc252638560 \h </w:instrText>
         </w:r>
         <w:r>
           <w:rPr>
@@ -762,7 +762,7 @@
           <w:lang w:val="es-ES" w:eastAsia="es-ES"/>
         </w:rPr>
       </w:pPr>
-      <w:hyperlink w:anchor="_Toc251874250" w:history="1">
+      <w:hyperlink w:anchor="_Toc252638561" w:history="1">
         <w:r>
           <w:rPr>
             <w:rStyle w:val="Hipervnculo"/>
@@ -805,7 +805,7 @@
             <w:noProof/>
             <w:webHidden/>
           </w:rPr>
-          <w:instrText xml:space="preserve"> PAGEREF _Toc251874250 \h </w:instrText>
+          <w:instrText xml:space="preserve"> PAGEREF _Toc252638561 \h </w:instrText>
         </w:r>
         <w:r>
           <w:rPr>
@@ -849,7 +849,7 @@
           <w:lang w:val="es-ES" w:eastAsia="es-ES"/>
         </w:rPr>
       </w:pPr>
-      <w:hyperlink w:anchor="_Toc251874251" w:history="1">
+      <w:hyperlink w:anchor="_Toc252638562" w:history="1">
         <w:r>
           <w:rPr>
             <w:rStyle w:val="Hipervnculo"/>
@@ -891,7 +891,7 @@
             <w:noProof/>
             <w:webHidden/>
           </w:rPr>
-          <w:instrText xml:space="preserve"> PAGEREF _Toc251874251 \h </w:instrText>
+          <w:instrText xml:space="preserve"> PAGEREF _Toc252638562 \h </w:instrText>
         </w:r>
         <w:r>
           <w:rPr>
@@ -935,7 +935,7 @@
           <w:lang w:val="es-ES" w:eastAsia="es-ES"/>
         </w:rPr>
       </w:pPr>
-      <w:hyperlink w:anchor="_Toc251874252" w:history="1">
+      <w:hyperlink w:anchor="_Toc252638563" w:history="1">
         <w:r>
           <w:rPr>
             <w:rStyle w:val="Hipervnculo"/>
@@ -977,7 +977,7 @@
             <w:noProof/>
             <w:webHidden/>
           </w:rPr>
-          <w:instrText xml:space="preserve"> PAGEREF _Toc251874252 \h </w:instrText>
+          <w:instrText xml:space="preserve"> PAGEREF _Toc252638563 \h </w:instrText>
         </w:r>
         <w:r>
           <w:rPr>
@@ -1021,7 +1021,7 @@
           <w:lang w:val="es-ES" w:eastAsia="es-ES"/>
         </w:rPr>
       </w:pPr>
-      <w:hyperlink w:anchor="_Toc251874253" w:history="1">
+      <w:hyperlink w:anchor="_Toc252638564" w:history="1">
         <w:r>
           <w:rPr>
             <w:rStyle w:val="Hipervnculo"/>
@@ -1063,7 +1063,7 @@
             <w:noProof/>
             <w:webHidden/>
           </w:rPr>
-          <w:instrText xml:space="preserve"> PAGEREF _Toc251874253 \h </w:instrText>
+          <w:instrText xml:space="preserve"> PAGEREF _Toc252638564 \h </w:instrText>
         </w:r>
         <w:r>
           <w:rPr>
@@ -1107,7 +1107,7 @@
           <w:lang w:val="es-ES" w:eastAsia="es-ES"/>
         </w:rPr>
       </w:pPr>
-      <w:hyperlink w:anchor="_Toc251874254" w:history="1">
+      <w:hyperlink w:anchor="_Toc252638565" w:history="1">
         <w:r>
           <w:rPr>
             <w:rStyle w:val="Hipervnculo"/>
@@ -1149,7 +1149,7 @@
             <w:noProof/>
             <w:webHidden/>
           </w:rPr>
-          <w:instrText xml:space="preserve"> PAGEREF _Toc251874254 \h </w:instrText>
+          <w:instrText xml:space="preserve"> PAGEREF _Toc252638565 \h </w:instrText>
         </w:r>
         <w:r>
           <w:rPr>
@@ -1193,7 +1193,7 @@
           <w:lang w:val="es-ES" w:eastAsia="es-ES"/>
         </w:rPr>
       </w:pPr>
-      <w:hyperlink w:anchor="_Toc251874255" w:history="1">
+      <w:hyperlink w:anchor="_Toc252638566" w:history="1">
         <w:r>
           <w:rPr>
             <w:rStyle w:val="Hipervnculo"/>
@@ -1236,7 +1236,7 @@
             <w:noProof/>
             <w:webHidden/>
           </w:rPr>
-          <w:instrText xml:space="preserve"> PAGEREF _Toc251874255 \h </w:instrText>
+          <w:instrText xml:space="preserve"> PAGEREF _Toc252638566 \h </w:instrText>
         </w:r>
         <w:r>
           <w:rPr>
@@ -1280,7 +1280,7 @@
           <w:lang w:val="es-ES" w:eastAsia="es-ES"/>
         </w:rPr>
       </w:pPr>
-      <w:hyperlink w:anchor="_Toc251874256" w:history="1">
+      <w:hyperlink w:anchor="_Toc252638567" w:history="1">
         <w:r>
           <w:rPr>
             <w:rStyle w:val="Hipervnculo"/>
@@ -1323,7 +1323,7 @@
             <w:noProof/>
             <w:webHidden/>
           </w:rPr>
-          <w:instrText xml:space="preserve"> PAGEREF _Toc251874256 \h </w:instrText>
+          <w:instrText xml:space="preserve"> PAGEREF _Toc252638567 \h </w:instrText>
         </w:r>
         <w:r>
           <w:rPr>
@@ -1367,7 +1367,7 @@
           <w:lang w:val="es-ES" w:eastAsia="es-ES"/>
         </w:rPr>
       </w:pPr>
-      <w:hyperlink w:anchor="_Toc251874257" w:history="1">
+      <w:hyperlink w:anchor="_Toc252638568" w:history="1">
         <w:r>
           <w:rPr>
             <w:rStyle w:val="Hipervnculo"/>
@@ -1409,7 +1409,7 @@
             <w:noProof/>
             <w:webHidden/>
           </w:rPr>
-          <w:instrText xml:space="preserve"> PAGEREF _Toc251874257 \h </w:instrText>
+          <w:instrText xml:space="preserve"> PAGEREF _Toc252638568 \h </w:instrText>
         </w:r>
         <w:r>
           <w:rPr>
@@ -1453,7 +1453,7 @@
           <w:lang w:val="es-ES" w:eastAsia="es-ES"/>
         </w:rPr>
       </w:pPr>
-      <w:hyperlink w:anchor="_Toc251874258" w:history="1">
+      <w:hyperlink w:anchor="_Toc252638569" w:history="1">
         <w:r>
           <w:rPr>
             <w:rStyle w:val="Hipervnculo"/>
@@ -1495,7 +1495,7 @@
             <w:noProof/>
             <w:webHidden/>
           </w:rPr>
-          <w:instrText xml:space="preserve"> PAGEREF _Toc251874258 \h </w:instrText>
+          <w:instrText xml:space="preserve"> PAGEREF _Toc252638569 \h </w:instrText>
         </w:r>
         <w:r>
           <w:rPr>
@@ -1539,7 +1539,7 @@
           <w:lang w:val="es-ES" w:eastAsia="es-ES"/>
         </w:rPr>
       </w:pPr>
-      <w:hyperlink w:anchor="_Toc251874259" w:history="1">
+      <w:hyperlink w:anchor="_Toc252638570" w:history="1">
         <w:r>
           <w:rPr>
             <w:rStyle w:val="Hipervnculo"/>
@@ -1582,7 +1582,7 @@
             <w:noProof/>
             <w:webHidden/>
           </w:rPr>
-          <w:instrText xml:space="preserve"> PAGEREF _Toc251874259 \h </w:instrText>
+          <w:instrText xml:space="preserve"> PAGEREF _Toc252638570 \h </w:instrText>
         </w:r>
         <w:r>
           <w:rPr>
@@ -1626,7 +1626,7 @@
           <w:lang w:val="es-ES" w:eastAsia="es-ES"/>
         </w:rPr>
       </w:pPr>
-      <w:hyperlink w:anchor="_Toc251874260" w:history="1">
+      <w:hyperlink w:anchor="_Toc252638571" w:history="1">
         <w:r>
           <w:rPr>
             <w:rStyle w:val="Hipervnculo"/>
@@ -1668,7 +1668,7 @@
             <w:noProof/>
             <w:webHidden/>
           </w:rPr>
-          <w:instrText xml:space="preserve"> PAGEREF _Toc251874260 \h </w:instrText>
+          <w:instrText xml:space="preserve"> PAGEREF _Toc252638571 \h </w:instrText>
         </w:r>
         <w:r>
           <w:rPr>
@@ -1712,7 +1712,7 @@
           <w:lang w:val="es-ES" w:eastAsia="es-ES"/>
         </w:rPr>
       </w:pPr>
-      <w:hyperlink w:anchor="_Toc251874261" w:history="1">
+      <w:hyperlink w:anchor="_Toc252638572" w:history="1">
         <w:r>
           <w:rPr>
             <w:rStyle w:val="Hipervnculo"/>
@@ -1754,7 +1754,7 @@
             <w:noProof/>
             <w:webHidden/>
           </w:rPr>
-          <w:instrText xml:space="preserve"> PAGEREF _Toc251874261 \h </w:instrText>
+          <w:instrText xml:space="preserve"> PAGEREF _Toc252638572 \h </w:instrText>
         </w:r>
         <w:r>
           <w:rPr>
@@ -1798,7 +1798,7 @@
           <w:lang w:val="es-ES" w:eastAsia="es-ES"/>
         </w:rPr>
       </w:pPr>
-      <w:hyperlink w:anchor="_Toc251874262" w:history="1">
+      <w:hyperlink w:anchor="_Toc252638573" w:history="1">
         <w:r>
           <w:rPr>
             <w:rStyle w:val="Hipervnculo"/>
@@ -1840,7 +1840,7 @@
             <w:noProof/>
             <w:webHidden/>
           </w:rPr>
-          <w:instrText xml:space="preserve"> PAGEREF _Toc251874262 \h </w:instrText>
+          <w:instrText xml:space="preserve"> PAGEREF _Toc252638573 \h </w:instrText>
         </w:r>
         <w:r>
           <w:rPr>
@@ -1884,7 +1884,7 @@
           <w:lang w:val="es-ES" w:eastAsia="es-ES"/>
         </w:rPr>
       </w:pPr>
-      <w:hyperlink w:anchor="_Toc251874263" w:history="1">
+      <w:hyperlink w:anchor="_Toc252638574" w:history="1">
         <w:r>
           <w:rPr>
             <w:rStyle w:val="Hipervnculo"/>
@@ -1926,7 +1926,7 @@
             <w:noProof/>
             <w:webHidden/>
           </w:rPr>
-          <w:instrText xml:space="preserve"> PAGEREF _Toc251874263 \h </w:instrText>
+          <w:instrText xml:space="preserve"> PAGEREF _Toc252638574 \h </w:instrText>
         </w:r>
         <w:r>
           <w:rPr>
@@ -1970,7 +1970,7 @@
           <w:lang w:val="es-ES" w:eastAsia="es-ES"/>
         </w:rPr>
       </w:pPr>
-      <w:hyperlink w:anchor="_Toc251874264" w:history="1">
+      <w:hyperlink w:anchor="_Toc252638575" w:history="1">
         <w:r>
           <w:rPr>
             <w:rStyle w:val="Hipervnculo"/>
@@ -2012,7 +2012,7 @@
             <w:noProof/>
             <w:webHidden/>
           </w:rPr>
-          <w:instrText xml:space="preserve"> PAGEREF _Toc251874264 \h </w:instrText>
+          <w:instrText xml:space="preserve"> PAGEREF _Toc252638575 \h </w:instrText>
         </w:r>
         <w:r>
           <w:rPr>
@@ -2056,7 +2056,7 @@
           <w:lang w:val="es-ES" w:eastAsia="es-ES"/>
         </w:rPr>
       </w:pPr>
-      <w:hyperlink w:anchor="_Toc251874265" w:history="1">
+      <w:hyperlink w:anchor="_Toc252638576" w:history="1">
         <w:r>
           <w:rPr>
             <w:rStyle w:val="Hipervnculo"/>
@@ -2099,7 +2099,7 @@
             <w:noProof/>
             <w:webHidden/>
           </w:rPr>
-          <w:instrText xml:space="preserve"> PAGEREF _Toc251874265 \h </w:instrText>
+          <w:instrText xml:space="preserve"> PAGEREF _Toc252638576 \h </w:instrText>
         </w:r>
         <w:r>
           <w:rPr>
@@ -2141,7 +2141,7 @@
         <w:lastRenderedPageBreak/>
         <w:fldChar w:fldCharType="end"/>
       </w:r>
-      <w:bookmarkStart w:id="0" w:name="_Toc251874242"/>
+      <w:bookmarkStart w:id="0" w:name="_Toc252638553"/>
       <w:r>
         <w:t>Overvie</w:t>
       </w:r>
@@ -2171,7 +2171,7 @@
       <w:pPr>
         <w:pStyle w:val="Ttulo2"/>
       </w:pPr>
-      <w:bookmarkStart w:id="1" w:name="_Toc251874243"/>
+      <w:bookmarkStart w:id="1" w:name="_Toc252638554"/>
       <w:r>
         <w:t>Communication patterns</w:t>
       </w:r>
@@ -2222,7 +2222,7 @@
       <w:pPr>
         <w:pStyle w:val="Ttulo3"/>
       </w:pPr>
-      <w:bookmarkStart w:id="2" w:name="_Toc251874244"/>
+      <w:bookmarkStart w:id="2" w:name="_Toc252638555"/>
       <w:r>
         <w:t>Publish/Subscribe</w:t>
       </w:r>
@@ -2237,7 +2237,7 @@
       <w:pPr>
         <w:pStyle w:val="Ttulo3"/>
       </w:pPr>
-      <w:bookmarkStart w:id="3" w:name="_Toc251874245"/>
+      <w:bookmarkStart w:id="3" w:name="_Toc252638556"/>
       <w:r>
         <w:t>Client/Server</w:t>
       </w:r>
@@ -2258,7 +2258,7 @@
       <w:pPr>
         <w:pStyle w:val="Ttulo3"/>
       </w:pPr>
-      <w:bookmarkStart w:id="4" w:name="_Toc251874246"/>
+      <w:bookmarkStart w:id="4" w:name="_Toc252638557"/>
       <w:r>
         <w:t>Peer to Peer</w:t>
       </w:r>
@@ -2276,7 +2276,7 @@
       <w:r>
         <w:t xml:space="preserve"> </w:t>
       </w:r>
-      <w:bookmarkStart w:id="5" w:name="_Toc251874247"/>
+      <w:bookmarkStart w:id="5" w:name="_Toc252638558"/>
       <w:r>
         <w:t>Middleware Selection</w:t>
       </w:r>
@@ -2328,7 +2328,7 @@
       <w:r>
         <w:t xml:space="preserve"> </w:t>
       </w:r>
-      <w:bookmarkStart w:id="6" w:name="_Toc251874248"/>
+      <w:bookmarkStart w:id="6" w:name="_Toc252638559"/>
       <w:r>
         <w:t>Client/Server Communications with DDS</w:t>
       </w:r>
@@ -2356,7 +2356,7 @@
       <w:pPr>
         <w:pStyle w:val="Ttulo3"/>
       </w:pPr>
-      <w:bookmarkStart w:id="7" w:name="_Toc251874249"/>
+      <w:bookmarkStart w:id="7" w:name="_Toc252638560"/>
       <w:r>
         <w:t>Generic Remote Procedure Call with DDS.</w:t>
       </w:r>
@@ -2403,7 +2403,7 @@
           <v:shape id="_x0000_i1025" type="#_x0000_t75" style="width:425pt;height:119.8pt" o:ole="">
             <v:imagedata r:id="rId8" o:title=""/>
           </v:shape>
-          <o:OLEObject Type="Embed" ProgID="Visio.Drawing.11" ShapeID="_x0000_i1025" DrawAspect="Content" ObjectID="_1325616146" r:id="rId9"/>
+          <o:OLEObject Type="Embed" ProgID="Visio.Drawing.11" ShapeID="_x0000_i1025" DrawAspect="Content" ObjectID="_1326448693" r:id="rId9"/>
         </w:object>
       </w:r>
     </w:p>
@@ -2443,7 +2443,7 @@
       <w:pPr>
         <w:pStyle w:val="Ttulo1"/>
       </w:pPr>
-      <w:bookmarkStart w:id="8" w:name="_Toc251874250"/>
+      <w:bookmarkStart w:id="8" w:name="_Toc252638561"/>
       <w:r>
         <w:t>Installation</w:t>
       </w:r>
@@ -2453,7 +2453,7 @@
       <w:pPr>
         <w:pStyle w:val="Ttulo2"/>
       </w:pPr>
-      <w:bookmarkStart w:id="9" w:name="_Toc251874251"/>
+      <w:bookmarkStart w:id="9" w:name="_Toc252638562"/>
       <w:r>
         <w:t>Installing RTI DDS</w:t>
       </w:r>
@@ -2620,7 +2620,7 @@
       <w:r>
         <w:t xml:space="preserve"> </w:t>
       </w:r>
-      <w:bookmarkStart w:id="10" w:name="_Toc251874252"/>
+      <w:bookmarkStart w:id="10" w:name="_Toc252638563"/>
       <w:r>
         <w:t xml:space="preserve">Installing </w:t>
       </w:r>
@@ -2709,7 +2709,7 @@
       <w:pPr>
         <w:pStyle w:val="Ttulo2"/>
       </w:pPr>
-      <w:bookmarkStart w:id="11" w:name="_Toc251874253"/>
+      <w:bookmarkStart w:id="11" w:name="_Toc252638564"/>
       <w:r>
         <w:t>DDSCS Runtime Libraries</w:t>
       </w:r>
@@ -2751,7 +2751,7 @@
       <w:r>
         <w:t xml:space="preserve"> </w:t>
       </w:r>
-      <w:bookmarkStart w:id="12" w:name="_Toc251874254"/>
+      <w:bookmarkStart w:id="12" w:name="_Toc252638565"/>
       <w:r>
         <w:t>Microsoft Runtime Libraries</w:t>
       </w:r>
@@ -2759,7 +2759,13 @@
     </w:p>
     <w:p>
       <w:r>
-        <w:t xml:space="preserve">Unfortunately, Microsoft runtime libraries updates have compatibility problems. The plugin is linked against last “important” </w:t>
+        <w:t xml:space="preserve">Unfortunately, Microsoft runtime libraries updates have compatibility problems. The </w:t>
+      </w:r>
+      <w:r>
+        <w:t xml:space="preserve">tool </w:t>
+      </w:r>
+      <w:r>
+        <w:t xml:space="preserve">is linked against last “important” </w:t>
       </w:r>
       <w:r>
         <w:t>security patch of 28-07-2009 and, consequently,</w:t>
@@ -2823,6 +2829,17 @@
         </w:rPr>
         <w:t>Visual 2008:</w:t>
       </w:r>
+    </w:p>
+    <w:p>
+      <w:hyperlink r:id="rId21" w:history="1">
+        <w:r>
+          <w:rPr>
+            <w:rStyle w:val="Hipervnculo"/>
+            <w:lang w:val="es-ES"/>
+          </w:rPr>
+          <w:t>http://www.microsoft.com/downloads/details.aspx?displaylang=en&amp;FamilyID=2051a0c1-c9b5-4b0a-a8f5-770a549fd78c</w:t>
+        </w:r>
+      </w:hyperlink>
     </w:p>
     <w:p>
       <w:pPr>
@@ -2833,24 +2850,17 @@
           <w:color w:val="365F91"/>
           <w:sz w:val="28"/>
           <w:szCs w:val="28"/>
-          <w:lang w:val="es-ES"/>
         </w:rPr>
       </w:pPr>
-      <w:hyperlink r:id="rId21" w:history="1">
-        <w:r>
-          <w:rPr>
-            <w:rStyle w:val="Hipervnculo"/>
-            <w:lang w:val="es-ES"/>
-          </w:rPr>
-          <w:t>http://www.microsoft.com/downloads/details.aspx?displaylang=en&amp;FamilyID=2051a0c1-c9b5-4b0a-a8f5-770a549fd78c</w:t>
-        </w:r>
-      </w:hyperlink>
+      <w:r>
+        <w:t xml:space="preserve">In order to debug your application, you may also need to update Visual Studio. </w:t>
+      </w:r>
     </w:p>
     <w:p>
       <w:pPr>
         <w:pStyle w:val="Ttulo1"/>
       </w:pPr>
-      <w:bookmarkStart w:id="13" w:name="_Toc251874255"/>
+      <w:bookmarkStart w:id="13" w:name="_Toc252638566"/>
       <w:r>
         <w:t>Usage</w:t>
       </w:r>
@@ -3085,57 +3095,10 @@
               <w:spacing w:after="0" w:line="240" w:lineRule="auto"/>
             </w:pPr>
             <w:r>
-              <w:t xml:space="preserve">Replace rtiddsgen generated files. </w:t>
-            </w:r>
-            <w:r>
-              <w:rPr>
-                <w:b/>
-              </w:rPr>
-              <w:t>Note:</w:t>
-            </w:r>
-            <w:r>
-              <w:t xml:space="preserve"> ddscs generated files are replaced always.</w:t>
-            </w:r>
-          </w:p>
-        </w:tc>
-      </w:tr>
-      <w:tr>
-        <w:tc>
-          <w:tcPr>
-            <w:tcW w:w="2235" w:type="dxa"/>
-            <w:shd w:val="clear" w:color="auto" w:fill="D3DFEE"/>
-          </w:tcPr>
-          <w:p>
-            <w:pPr>
-              <w:spacing w:after="0" w:line="240" w:lineRule="auto"/>
-              <w:rPr>
-                <w:b/>
-                <w:bCs/>
-              </w:rPr>
-            </w:pPr>
-            <w:r>
-              <w:rPr>
-                <w:b/>
-                <w:bCs/>
-              </w:rPr>
-              <w:t>-d &lt;path&gt;</w:t>
-            </w:r>
-          </w:p>
-        </w:tc>
-        <w:tc>
-          <w:tcPr>
-            <w:tcW w:w="6662" w:type="dxa"/>
-            <w:shd w:val="clear" w:color="auto" w:fill="D3DFEE"/>
-          </w:tcPr>
-          <w:p>
-            <w:pPr>
-              <w:spacing w:after="0" w:line="240" w:lineRule="auto"/>
-            </w:pPr>
-            <w:r>
-              <w:t>Sets output directory to &lt;path&gt;.</w:t>
-            </w:r>
-            <w:r>
-              <w:t xml:space="preserve"> Default is current directory.</w:t>
+              <w:t>Replace generated files</w:t>
+            </w:r>
+            <w:r>
+              <w:t>.</w:t>
             </w:r>
           </w:p>
         </w:tc>
@@ -3145,7 +3108,7 @@
       <w:pPr>
         <w:pStyle w:val="Ttulo1"/>
       </w:pPr>
-      <w:bookmarkStart w:id="14" w:name="_Toc251874256"/>
+      <w:bookmarkStart w:id="14" w:name="_Toc252638567"/>
       <w:r>
         <w:t>DDSCS Output</w:t>
       </w:r>
@@ -3177,6 +3140,74 @@
         <w:tc>
           <w:tcPr>
             <w:tcW w:w="2235" w:type="dxa"/>
+            <w:shd w:val="clear" w:color="auto" w:fill="A7BFDE"/>
+          </w:tcPr>
+          <w:p>
+            <w:pPr>
+              <w:spacing w:after="0" w:line="240" w:lineRule="auto"/>
+              <w:rPr>
+                <w:b/>
+                <w:bCs/>
+              </w:rPr>
+            </w:pPr>
+            <w:r>
+              <w:rPr>
+                <w:b/>
+                <w:bCs/>
+              </w:rPr>
+              <w:t>Client</w:t>
+            </w:r>
+          </w:p>
+        </w:tc>
+        <w:tc>
+          <w:tcPr>
+            <w:tcW w:w="6662" w:type="dxa"/>
+            <w:shd w:val="clear" w:color="auto" w:fill="A7BFDE"/>
+          </w:tcPr>
+          <w:p>
+            <w:pPr>
+              <w:spacing w:after="0" w:line="240" w:lineRule="auto"/>
+            </w:pPr>
+            <w:r>
+              <w:t>Client.cxx</w:t>
+            </w:r>
+          </w:p>
+          <w:p>
+            <w:pPr>
+              <w:spacing w:after="0" w:line="240" w:lineRule="auto"/>
+            </w:pPr>
+            <w:r>
+              <w:t>&lt;InterfaceName&gt;Proxy.h &lt;InterfaceName&gt;Proxy.cxx</w:t>
+            </w:r>
+          </w:p>
+          <w:p>
+            <w:pPr>
+              <w:spacing w:after="0" w:line="240" w:lineRule="auto"/>
+            </w:pPr>
+            <w:r>
+              <w:t>&lt;InterfaceName&gt;</w:t>
+            </w:r>
+            <w:r>
+              <w:t xml:space="preserve">ClientRemoteServiceSupport.h </w:t>
+            </w:r>
+          </w:p>
+          <w:p>
+            <w:pPr>
+              <w:spacing w:after="0" w:line="240" w:lineRule="auto"/>
+            </w:pPr>
+            <w:r>
+              <w:t>&lt;InterfaceName&gt;ClientRemoteServiceSupport</w:t>
+            </w:r>
+            <w:r>
+              <w:t>.cxx</w:t>
+            </w:r>
+          </w:p>
+        </w:tc>
+      </w:tr>
+      <w:tr>
+        <w:tc>
+          <w:tcPr>
+            <w:tcW w:w="2235" w:type="dxa"/>
             <w:shd w:val="clear" w:color="auto" w:fill="D3DFEE"/>
           </w:tcPr>
           <w:p>
@@ -3192,7 +3223,7 @@
                 <w:b/>
                 <w:bCs/>
               </w:rPr>
-              <w:t>Type Support</w:t>
+              <w:t>Server</w:t>
             </w:r>
           </w:p>
         </w:tc>
@@ -3204,46 +3235,53 @@
           <w:p>
             <w:pPr>
               <w:spacing w:after="0" w:line="240" w:lineRule="auto"/>
-              <w:rPr>
-                <w:b/>
-                <w:bCs/>
-              </w:rPr>
-            </w:pPr>
-            <w:r>
-              <w:rPr>
-                <w:bCs/>
-              </w:rPr>
-              <w:t>&lt;InterfaceName&gt;.h &lt;InterfaceName&gt;.cxx</w:t>
+            </w:pPr>
+            <w:r>
+              <w:t>Server.cxx</w:t>
             </w:r>
           </w:p>
           <w:p>
             <w:pPr>
               <w:spacing w:after="0" w:line="240" w:lineRule="auto"/>
-              <w:rPr>
-                <w:b/>
-                <w:bCs/>
-              </w:rPr>
-            </w:pPr>
-            <w:r>
-              <w:rPr>
-                <w:bCs/>
-              </w:rPr>
-              <w:t>&lt;InterfaceName&gt;Plugin.h &lt;InterfaceName&gt;Plugin.cxx</w:t>
+            </w:pPr>
+            <w:r>
+              <w:t>&lt;InterfaceName&gt;Server.h &lt;InterfaceName&gt;Server.cxx</w:t>
             </w:r>
           </w:p>
           <w:p>
             <w:pPr>
               <w:spacing w:after="0" w:line="240" w:lineRule="auto"/>
-              <w:rPr>
-                <w:b/>
-                <w:bCs/>
-              </w:rPr>
-            </w:pPr>
-            <w:r>
-              <w:rPr>
-                <w:bCs/>
-              </w:rPr>
-              <w:t>&lt;InterfaceName&gt;Support.h &lt;InterfaceName&gt;Support.cxx</w:t>
+            </w:pPr>
+            <w:r>
+              <w:t>&lt;InterfaceName&gt;ServerImpl.h &lt;InterfaceName&gt;ServerImpl.cxx</w:t>
+            </w:r>
+          </w:p>
+          <w:p>
+            <w:pPr>
+              <w:spacing w:after="0" w:line="240" w:lineRule="auto"/>
+            </w:pPr>
+            <w:r>
+              <w:t>&lt;InterfaceName&gt;</w:t>
+            </w:r>
+            <w:r>
+              <w:t xml:space="preserve">ServerRemoteServiceSupport.h </w:t>
+            </w:r>
+          </w:p>
+          <w:p>
+            <w:pPr>
+              <w:spacing w:after="0" w:line="240" w:lineRule="auto"/>
+              <w:rPr>
+                <w:i/>
+              </w:rPr>
+            </w:pPr>
+            <w:r>
+              <w:t>&lt;InterfaceName&gt;</w:t>
+            </w:r>
+            <w:r>
+              <w:t>ServerRemoteServiceSupport</w:t>
+            </w:r>
+            <w:r>
+              <w:t>.cxx</w:t>
             </w:r>
           </w:p>
         </w:tc>
@@ -3267,7 +3305,7 @@
                 <w:b/>
                 <w:bCs/>
               </w:rPr>
-              <w:t>Client</w:t>
+              <w:t>Utils</w:t>
             </w:r>
           </w:p>
         </w:tc>
@@ -3281,7 +3319,10 @@
               <w:spacing w:after="0" w:line="240" w:lineRule="auto"/>
             </w:pPr>
             <w:r>
-              <w:t>Client.cxx</w:t>
+              <w:t>&lt;InterfaceName&gt;RequestReplyUtils</w:t>
+            </w:r>
+            <w:r>
+              <w:t>.h</w:t>
             </w:r>
           </w:p>
           <w:p>
@@ -3289,64 +3330,13 @@
               <w:spacing w:after="0" w:line="240" w:lineRule="auto"/>
             </w:pPr>
             <w:r>
-              <w:t>&lt;InterfaceName&gt;Proxy.h &lt;InterfaceName&gt;Proxy.cxx</w:t>
-            </w:r>
-          </w:p>
-        </w:tc>
-      </w:tr>
-      <w:tr>
-        <w:tc>
-          <w:tcPr>
-            <w:tcW w:w="2235" w:type="dxa"/>
-            <w:shd w:val="clear" w:color="auto" w:fill="D3DFEE"/>
-          </w:tcPr>
-          <w:p>
-            <w:pPr>
-              <w:spacing w:after="0" w:line="240" w:lineRule="auto"/>
-              <w:rPr>
-                <w:b/>
-                <w:bCs/>
-              </w:rPr>
-            </w:pPr>
-            <w:r>
-              <w:rPr>
-                <w:b/>
-                <w:bCs/>
-              </w:rPr>
-              <w:t>Server</w:t>
-            </w:r>
-          </w:p>
-        </w:tc>
-        <w:tc>
-          <w:tcPr>
-            <w:tcW w:w="6662" w:type="dxa"/>
-            <w:shd w:val="clear" w:color="auto" w:fill="D3DFEE"/>
-          </w:tcPr>
-          <w:p>
-            <w:pPr>
-              <w:spacing w:after="0" w:line="240" w:lineRule="auto"/>
-            </w:pPr>
-            <w:r>
-              <w:t>Server.cxx</w:t>
-            </w:r>
-          </w:p>
-          <w:p>
-            <w:pPr>
-              <w:spacing w:after="0" w:line="240" w:lineRule="auto"/>
-            </w:pPr>
-            <w:r>
-              <w:t>&lt;InterfaceName&gt;Server.h &lt;InterfaceName&gt;Server.cxx</w:t>
-            </w:r>
-          </w:p>
-          <w:p>
-            <w:pPr>
-              <w:spacing w:after="0" w:line="240" w:lineRule="auto"/>
-              <w:rPr>
-                <w:i/>
-              </w:rPr>
-            </w:pPr>
-            <w:r>
-              <w:t>&lt;InterfaceName&gt;ServerImpl.h &lt;InterfaceName&gt;ServerImpl.cxx</w:t>
+              <w:t>&lt;InterfaceName&gt;</w:t>
+            </w:r>
+            <w:r>
+              <w:t xml:space="preserve"> RequestReplyUtils</w:t>
+            </w:r>
+            <w:r>
+              <w:t>.cxx</w:t>
             </w:r>
           </w:p>
         </w:tc>
@@ -3405,41 +3395,11 @@
           </w:p>
         </w:tc>
       </w:tr>
-    </w:tbl>
-    <w:p/>
-    <w:p>
-      <w:r>
-        <w:t>For each method declared in the interface defined in the IDL file DDSCS produces</w:t>
-      </w:r>
-      <w:r>
-        <w:t>:</w:t>
-      </w:r>
-      <w:r>
-        <w:t xml:space="preserve"> </w:t>
-      </w:r>
-    </w:p>
-    <w:tbl>
-      <w:tblPr>
-        <w:tblW w:w="8897" w:type="dxa"/>
-        <w:tblBorders>
-          <w:top w:val="single" w:sz="8" w:space="0" w:color="7BA0CD"/>
-          <w:left w:val="single" w:sz="8" w:space="0" w:color="7BA0CD"/>
-          <w:bottom w:val="single" w:sz="8" w:space="0" w:color="7BA0CD"/>
-          <w:right w:val="single" w:sz="8" w:space="0" w:color="7BA0CD"/>
-          <w:insideH w:val="single" w:sz="8" w:space="0" w:color="7BA0CD"/>
-          <w:insideV w:val="single" w:sz="8" w:space="0" w:color="7BA0CD"/>
-        </w:tblBorders>
-        <w:tblLook w:val="04A0"/>
-      </w:tblPr>
-      <w:tblGrid>
-        <w:gridCol w:w="2235"/>
-        <w:gridCol w:w="6662"/>
-      </w:tblGrid>
       <w:tr>
         <w:tc>
           <w:tcPr>
             <w:tcW w:w="2235" w:type="dxa"/>
-            <w:shd w:val="clear" w:color="auto" w:fill="D3DFEE"/>
+            <w:shd w:val="clear" w:color="auto" w:fill="A7BFDE"/>
           </w:tcPr>
           <w:p>
             <w:pPr>
@@ -3454,14 +3414,14 @@
                 <w:b/>
                 <w:bCs/>
               </w:rPr>
-              <w:t>Request Topic Files</w:t>
+              <w:t>Type Support</w:t>
             </w:r>
           </w:p>
         </w:tc>
         <w:tc>
           <w:tcPr>
             <w:tcW w:w="6662" w:type="dxa"/>
-            <w:shd w:val="clear" w:color="auto" w:fill="D3DFEE"/>
+            <w:shd w:val="clear" w:color="auto" w:fill="A7BFDE"/>
           </w:tcPr>
           <w:p>
             <w:pPr>
@@ -3475,7 +3435,7 @@
               <w:rPr>
                 <w:bCs/>
               </w:rPr>
-              <w:t>&lt;functionName&gt;Request.idl</w:t>
+              <w:t>&lt;InterfaceName&gt;.h &lt;InterfaceName&gt;.cxx</w:t>
             </w:r>
           </w:p>
           <w:p>
@@ -3490,19 +3450,7 @@
               <w:rPr>
                 <w:bCs/>
               </w:rPr>
-              <w:t>&lt;functionName&gt;Request</w:t>
-            </w:r>
-            <w:r>
-              <w:rPr>
-                <w:bCs/>
-              </w:rPr>
-              <w:t>.</w:t>
-            </w:r>
-            <w:r>
-              <w:rPr>
-                <w:bCs/>
-              </w:rPr>
-              <w:t>h &lt;functionName&gt;Request.cxx</w:t>
+              <w:t>&lt;InterfaceName&gt;Plugin.h &lt;InterfaceName&gt;Plugin.cxx</w:t>
             </w:r>
           </w:p>
           <w:p>
@@ -3517,22 +3465,7 @@
               <w:rPr>
                 <w:bCs/>
               </w:rPr>
-              <w:t>&lt;functionName&gt;RequestPlugin.h &lt;functionName&gt;RequestPlugin.cxx</w:t>
-            </w:r>
-          </w:p>
-          <w:p>
-            <w:pPr>
-              <w:spacing w:after="0" w:line="240" w:lineRule="auto"/>
-              <w:rPr>
-                <w:b/>
-                <w:bCs/>
-              </w:rPr>
-            </w:pPr>
-            <w:r>
-              <w:rPr>
-                <w:bCs/>
-              </w:rPr>
-              <w:t>&lt;functionName&gt;RequestSupport.h &lt;functionName&gt;RequestSupport.cxx</w:t>
+              <w:t>&lt;InterfaceName&gt;Support.h &lt;InterfaceName&gt;Support.cxx</w:t>
             </w:r>
           </w:p>
         </w:tc>
@@ -3556,14 +3489,37 @@
                 <w:b/>
                 <w:bCs/>
               </w:rPr>
-              <w:t>Request Utils</w:t>
-            </w:r>
-            <w:r>
+              <w:t xml:space="preserve">Request-Reply </w:t>
+            </w:r>
+          </w:p>
+          <w:p>
+            <w:pPr>
+              <w:spacing w:after="0" w:line="240" w:lineRule="auto"/>
               <w:rPr>
                 <w:b/>
                 <w:bCs/>
               </w:rPr>
-              <w:t xml:space="preserve"> Files</w:t>
+            </w:pPr>
+            <w:r>
+              <w:rPr>
+                <w:b/>
+                <w:bCs/>
+              </w:rPr>
+              <w:t>Topic</w:t>
+            </w:r>
+            <w:r>
+              <w:rPr>
+                <w:b/>
+                <w:bCs/>
+              </w:rPr>
+              <w:t>s</w:t>
+            </w:r>
+            <w:r>
+              <w:rPr>
+                <w:b/>
+                <w:bCs/>
+              </w:rPr>
+              <w:t xml:space="preserve"> Support</w:t>
             </w:r>
           </w:p>
         </w:tc>
@@ -3575,22 +3531,6 @@
           <w:p>
             <w:pPr>
               <w:spacing w:after="0" w:line="240" w:lineRule="auto"/>
-            </w:pPr>
-            <w:r>
-              <w:t>&lt;functionName&gt;RequestUtils.h &lt;functionName&gt;RequestUtils.cxx</w:t>
-            </w:r>
-          </w:p>
-        </w:tc>
-      </w:tr>
-      <w:tr>
-        <w:tc>
-          <w:tcPr>
-            <w:tcW w:w="2235" w:type="dxa"/>
-            <w:shd w:val="clear" w:color="auto" w:fill="D3DFEE"/>
-          </w:tcPr>
-          <w:p>
-            <w:pPr>
-              <w:spacing w:after="0" w:line="240" w:lineRule="auto"/>
               <w:rPr>
                 <w:b/>
                 <w:bCs/>
@@ -3598,70 +3538,132 @@
             </w:pPr>
             <w:r>
               <w:rPr>
+                <w:bCs/>
+              </w:rPr>
+              <w:t>&lt;InterfaceName&gt;</w:t>
+            </w:r>
+            <w:r>
+              <w:rPr>
+                <w:bCs/>
+              </w:rPr>
+              <w:t>RequestReply</w:t>
+            </w:r>
+            <w:r>
+              <w:rPr>
+                <w:bCs/>
+              </w:rPr>
+              <w:t>.h &lt;InterfaceName&gt;</w:t>
+            </w:r>
+            <w:r>
+              <w:rPr>
+                <w:bCs/>
+              </w:rPr>
+              <w:t xml:space="preserve"> RequestReply</w:t>
+            </w:r>
+            <w:r>
+              <w:rPr>
+                <w:bCs/>
+              </w:rPr>
+              <w:t>.cxx</w:t>
+            </w:r>
+          </w:p>
+          <w:p>
+            <w:pPr>
+              <w:spacing w:after="0" w:line="240" w:lineRule="auto"/>
+              <w:rPr>
+                <w:bCs/>
+              </w:rPr>
+            </w:pPr>
+            <w:r>
+              <w:rPr>
+                <w:bCs/>
+              </w:rPr>
+              <w:t>&lt;InterfaceName&gt;</w:t>
+            </w:r>
+            <w:r>
+              <w:rPr>
+                <w:bCs/>
+              </w:rPr>
+              <w:t xml:space="preserve"> RequestReply</w:t>
+            </w:r>
+            <w:r>
+              <w:rPr>
+                <w:bCs/>
+              </w:rPr>
+              <w:t xml:space="preserve"> </w:t>
+            </w:r>
+            <w:r>
+              <w:rPr>
+                <w:bCs/>
+              </w:rPr>
+              <w:t xml:space="preserve">Plugin.h </w:t>
+            </w:r>
+          </w:p>
+          <w:p>
+            <w:pPr>
+              <w:spacing w:after="0" w:line="240" w:lineRule="auto"/>
+              <w:rPr>
                 <w:b/>
                 <w:bCs/>
               </w:rPr>
-              <w:t>Reply Topic Files</w:t>
-            </w:r>
-          </w:p>
-        </w:tc>
-        <w:tc>
-          <w:tcPr>
-            <w:tcW w:w="6662" w:type="dxa"/>
-            <w:shd w:val="clear" w:color="auto" w:fill="D3DFEE"/>
-          </w:tcPr>
+            </w:pPr>
+            <w:r>
+              <w:rPr>
+                <w:bCs/>
+              </w:rPr>
+              <w:t>&lt;InterfaceName&gt;</w:t>
+            </w:r>
+            <w:r>
+              <w:rPr>
+                <w:bCs/>
+              </w:rPr>
+              <w:t xml:space="preserve"> RequestReply</w:t>
+            </w:r>
+            <w:r>
+              <w:rPr>
+                <w:bCs/>
+              </w:rPr>
+              <w:t xml:space="preserve"> </w:t>
+            </w:r>
+            <w:r>
+              <w:rPr>
+                <w:bCs/>
+              </w:rPr>
+              <w:t>Plugin.cxx</w:t>
+            </w:r>
+          </w:p>
           <w:p>
             <w:pPr>
               <w:spacing w:after="0" w:line="240" w:lineRule="auto"/>
-            </w:pPr>
-            <w:r>
-              <w:t>&lt;functionName&gt;Reply.idl</w:t>
-            </w:r>
-          </w:p>
-          <w:p>
-            <w:pPr>
-              <w:spacing w:after="0" w:line="240" w:lineRule="auto"/>
-            </w:pPr>
-            <w:r>
-              <w:t>&lt;functionName&gt;</w:t>
-            </w:r>
-            <w:r>
-              <w:t>Reply</w:t>
-            </w:r>
-            <w:r>
-              <w:t>.h &lt;functionName&gt;</w:t>
-            </w:r>
-            <w:r>
-              <w:t>Reply</w:t>
-            </w:r>
-            <w:r>
-              <w:t>.cxx</w:t>
-            </w:r>
-          </w:p>
-          <w:p>
-            <w:pPr>
-              <w:spacing w:after="0" w:line="240" w:lineRule="auto"/>
-            </w:pPr>
-            <w:r>
-              <w:t>&lt;functionName&gt;ReplyPlugin.h &lt;functionName&gt;ReplyPlugin.cxx</w:t>
-            </w:r>
-          </w:p>
-          <w:p>
-            <w:pPr>
-              <w:spacing w:after="0" w:line="240" w:lineRule="auto"/>
-            </w:pPr>
-            <w:r>
-              <w:t>&lt;functionName&gt;ReplySupport.h &lt;functionName&gt;ReplySupport.cxx</w:t>
-            </w:r>
-          </w:p>
-        </w:tc>
-      </w:tr>
-      <w:tr>
-        <w:tc>
-          <w:tcPr>
-            <w:tcW w:w="2235" w:type="dxa"/>
-            <w:shd w:val="clear" w:color="auto" w:fill="A7BFDE"/>
-          </w:tcPr>
+              <w:rPr>
+                <w:bCs/>
+              </w:rPr>
+            </w:pPr>
+            <w:r>
+              <w:rPr>
+                <w:bCs/>
+              </w:rPr>
+              <w:t>&lt;InterfaceName&gt;</w:t>
+            </w:r>
+            <w:r>
+              <w:rPr>
+                <w:bCs/>
+              </w:rPr>
+              <w:t xml:space="preserve"> RequestReply</w:t>
+            </w:r>
+            <w:r>
+              <w:rPr>
+                <w:bCs/>
+              </w:rPr>
+              <w:t xml:space="preserve"> </w:t>
+            </w:r>
+            <w:r>
+              <w:rPr>
+                <w:bCs/>
+              </w:rPr>
+              <w:t xml:space="preserve">Support.h </w:t>
+            </w:r>
+          </w:p>
           <w:p>
             <w:pPr>
               <w:spacing w:after="0" w:line="240" w:lineRule="auto"/>
@@ -3672,24 +3674,27 @@
             </w:pPr>
             <w:r>
               <w:rPr>
-                <w:b/>
                 <w:bCs/>
               </w:rPr>
-              <w:t>Reply Utils Files</w:t>
-            </w:r>
-          </w:p>
-        </w:tc>
-        <w:tc>
-          <w:tcPr>
-            <w:tcW w:w="6662" w:type="dxa"/>
-            <w:shd w:val="clear" w:color="auto" w:fill="A7BFDE"/>
-          </w:tcPr>
-          <w:p>
-            <w:pPr>
-              <w:spacing w:after="0" w:line="240" w:lineRule="auto"/>
-            </w:pPr>
-            <w:r>
-              <w:t>&lt;functionName&gt;ReplyUtils.h &lt;functionName&gt;ReplyUtils.cxx</w:t>
+              <w:t>&lt;InterfaceName&gt;</w:t>
+            </w:r>
+            <w:r>
+              <w:rPr>
+                <w:bCs/>
+              </w:rPr>
+              <w:t xml:space="preserve"> RequestReply</w:t>
+            </w:r>
+            <w:r>
+              <w:rPr>
+                <w:bCs/>
+              </w:rPr>
+              <w:t xml:space="preserve"> </w:t>
+            </w:r>
+            <w:r>
+              <w:rPr>
+                <w:bCs/>
+              </w:rPr>
+              <w:t>Support.cxx</w:t>
             </w:r>
           </w:p>
         </w:tc>
@@ -3700,7 +3705,7 @@
         <w:rPr>
           <w:b/>
         </w:rPr>
-        <w:t>IMPORTANT</w:t>
+        <w:t>MPORTANT</w:t>
       </w:r>
       <w:r>
         <w:rPr>
@@ -3712,8 +3717,6 @@
         <w:t xml:space="preserve"> The IDL file name must be the same of the interface in order to compile the generated solution.</w:t>
       </w:r>
     </w:p>
-    <w:p/>
-    <w:p/>
     <w:p>
       <w:r>
         <w:t>Despite of the</w:t>
@@ -3729,7 +3732,7 @@
       <w:pPr>
         <w:pStyle w:val="Ttulo2"/>
       </w:pPr>
-      <w:bookmarkStart w:id="15" w:name="_Toc251874257"/>
+      <w:bookmarkStart w:id="15" w:name="_Toc252638568"/>
       <w:r>
         <w:t>Client Side</w:t>
       </w:r>
@@ -3766,7 +3769,7 @@
       <w:pPr>
         <w:pStyle w:val="Ttulo2"/>
       </w:pPr>
-      <w:bookmarkStart w:id="16" w:name="_Toc251874258"/>
+      <w:bookmarkStart w:id="16" w:name="_Toc252638569"/>
       <w:r>
         <w:t>Server Side</w:t>
       </w:r>
@@ -3800,7 +3803,7 @@
       <w:pPr>
         <w:pStyle w:val="Ttulo1"/>
       </w:pPr>
-      <w:bookmarkStart w:id="17" w:name="_Toc251874259"/>
+      <w:bookmarkStart w:id="17" w:name="_Toc252638570"/>
       <w:r>
         <w:t xml:space="preserve">Visual Studio HelloWorld </w:t>
       </w:r>
@@ -3816,120 +3819,13 @@
       <w:r>
         <w:t xml:space="preserve"> </w:t>
       </w:r>
-      <w:bookmarkStart w:id="18" w:name="_Toc251874260"/>
+      <w:bookmarkStart w:id="18" w:name="_Toc252638571"/>
       <w:r>
         <w:t>Write an IDL File.</w:t>
       </w:r>
       <w:bookmarkEnd w:id="18"/>
     </w:p>
     <w:p>
-      <w:r>
-        <w:rPr>
-          <w:noProof/>
-        </w:rPr>
-        <w:pict>
-          <v:shapetype id="_x0000_t202" coordsize="21600,21600" o:spt="202" path="m,l,21600r21600,l21600,xe">
-            <v:stroke joinstyle="miter"/>
-            <v:path gradientshapeok="t" o:connecttype="rect"/>
-          </v:shapetype>
-          <v:shape id="_x0000_s1026" type="#_x0000_t202" style="position:absolute;margin-left:0;margin-top:29.75pt;width:303.9pt;height:70.6pt;z-index:1;mso-position-horizontal:center;mso-position-horizontal-relative:page;mso-width-relative:margin;mso-height-relative:margin">
-            <v:textbox style="mso-next-textbox:#_x0000_s1026">
-              <w:txbxContent>
-                <w:p>
-                  <w:pPr>
-                    <w:pStyle w:val="Sinespaciado"/>
-                  </w:pPr>
-                  <w:r>
-                    <w:t>World.idl</w:t>
-                  </w:r>
-                </w:p>
-                <w:p>
-                  <w:pPr>
-                    <w:pStyle w:val="Sinespaciado"/>
-                    <w:rPr>
-                      <w:rStyle w:val="nfasissutil"/>
-                      <w:sz w:val="20"/>
-                      <w:szCs w:val="20"/>
-                    </w:rPr>
-                  </w:pPr>
-                  <w:r>
-                    <w:rPr>
-                      <w:rStyle w:val="nfasissutil"/>
-                      <w:sz w:val="20"/>
-                      <w:szCs w:val="20"/>
-                    </w:rPr>
-                    <w:t xml:space="preserve">interface World </w:t>
-                  </w:r>
-                </w:p>
-                <w:p>
-                  <w:pPr>
-                    <w:pStyle w:val="Sinespaciado"/>
-                    <w:rPr>
-                      <w:rStyle w:val="nfasissutil"/>
-                      <w:sz w:val="20"/>
-                      <w:szCs w:val="20"/>
-                    </w:rPr>
-                  </w:pPr>
-                  <w:r>
-                    <w:rPr>
-                      <w:rStyle w:val="nfasissutil"/>
-                      <w:sz w:val="20"/>
-                      <w:szCs w:val="20"/>
-                    </w:rPr>
-                    <w:t>{</w:t>
-                  </w:r>
-                </w:p>
-                <w:p>
-                  <w:pPr>
-                    <w:pStyle w:val="Sinespaciado"/>
-                    <w:rPr>
-                      <w:rStyle w:val="nfasissutil"/>
-                      <w:sz w:val="20"/>
-                      <w:szCs w:val="20"/>
-                    </w:rPr>
-                  </w:pPr>
-                  <w:r>
-                    <w:rPr>
-                      <w:rStyle w:val="nfasissutil"/>
-                      <w:sz w:val="20"/>
-                      <w:szCs w:val="20"/>
-                    </w:rPr>
-                    <w:t xml:space="preserve">    long hello(in string message);</w:t>
-                  </w:r>
-                </w:p>
-                <w:p>
-                  <w:pPr>
-                    <w:pStyle w:val="Sinespaciado"/>
-                    <w:rPr>
-                      <w:rStyle w:val="nfasissutil"/>
-                      <w:sz w:val="20"/>
-                      <w:szCs w:val="20"/>
-                    </w:rPr>
-                  </w:pPr>
-                  <w:r>
-                    <w:rPr>
-                      <w:rStyle w:val="nfasissutil"/>
-                      <w:sz w:val="20"/>
-                      <w:szCs w:val="20"/>
-                    </w:rPr>
-                    <w:t xml:space="preserve"> </w:t>
-                  </w:r>
-                  <w:r>
-                    <w:rPr>
-                      <w:rStyle w:val="nfasissutil"/>
-                      <w:sz w:val="20"/>
-                      <w:szCs w:val="20"/>
-                      <w:lang w:val="es-ES"/>
-                    </w:rPr>
-                    <w:t>};</w:t>
-                  </w:r>
-                </w:p>
-              </w:txbxContent>
-            </v:textbox>
-            <w10:wrap type="topAndBottom" anchorx="page"/>
-          </v:shape>
-        </w:pict>
-      </w:r>
       <w:r>
         <w:t xml:space="preserve">Write a simple interface named </w:t>
       </w:r>
@@ -3952,6 +3848,126 @@
         <w:t xml:space="preserve"> method:</w:t>
       </w:r>
     </w:p>
+    <w:tbl>
+      <w:tblPr>
+        <w:tblW w:w="0" w:type="auto"/>
+        <w:jc w:val="center"/>
+        <w:tblInd w:w="2338" w:type="dxa"/>
+        <w:tblBorders>
+          <w:top w:val="single" w:sz="4" w:space="0" w:color="000000"/>
+          <w:left w:val="single" w:sz="4" w:space="0" w:color="000000"/>
+          <w:bottom w:val="single" w:sz="4" w:space="0" w:color="000000"/>
+          <w:right w:val="single" w:sz="4" w:space="0" w:color="000000"/>
+          <w:insideH w:val="single" w:sz="4" w:space="0" w:color="000000"/>
+          <w:insideV w:val="single" w:sz="4" w:space="0" w:color="000000"/>
+        </w:tblBorders>
+        <w:tblLook w:val="04A0"/>
+      </w:tblPr>
+      <w:tblGrid>
+        <w:gridCol w:w="5138"/>
+      </w:tblGrid>
+      <w:tr>
+        <w:trPr>
+          <w:jc w:val="center"/>
+        </w:trPr>
+        <w:tc>
+          <w:tcPr>
+            <w:tcW w:w="5138" w:type="dxa"/>
+          </w:tcPr>
+          <w:p>
+            <w:pPr>
+              <w:pStyle w:val="Sinespaciado"/>
+            </w:pPr>
+            <w:r>
+              <w:t>World.idl</w:t>
+            </w:r>
+          </w:p>
+          <w:p>
+            <w:pPr>
+              <w:pStyle w:val="Sinespaciado"/>
+              <w:rPr>
+                <w:rStyle w:val="nfasissutil"/>
+                <w:sz w:val="20"/>
+                <w:szCs w:val="20"/>
+              </w:rPr>
+            </w:pPr>
+            <w:r>
+              <w:rPr>
+                <w:rStyle w:val="nfasissutil"/>
+                <w:sz w:val="20"/>
+                <w:szCs w:val="20"/>
+              </w:rPr>
+              <w:t xml:space="preserve">interface World </w:t>
+            </w:r>
+          </w:p>
+          <w:p>
+            <w:pPr>
+              <w:pStyle w:val="Sinespaciado"/>
+              <w:rPr>
+                <w:rStyle w:val="nfasissutil"/>
+                <w:sz w:val="20"/>
+                <w:szCs w:val="20"/>
+              </w:rPr>
+            </w:pPr>
+            <w:r>
+              <w:rPr>
+                <w:rStyle w:val="nfasissutil"/>
+                <w:sz w:val="20"/>
+                <w:szCs w:val="20"/>
+              </w:rPr>
+              <w:t>{</w:t>
+            </w:r>
+          </w:p>
+          <w:p>
+            <w:pPr>
+              <w:pStyle w:val="Sinespaciado"/>
+              <w:rPr>
+                <w:rStyle w:val="nfasissutil"/>
+                <w:sz w:val="20"/>
+                <w:szCs w:val="20"/>
+              </w:rPr>
+            </w:pPr>
+            <w:r>
+              <w:rPr>
+                <w:rStyle w:val="nfasissutil"/>
+                <w:sz w:val="20"/>
+                <w:szCs w:val="20"/>
+              </w:rPr>
+              <w:t xml:space="preserve">    long hello(in string message);</w:t>
+            </w:r>
+          </w:p>
+          <w:p>
+            <w:pPr>
+              <w:pStyle w:val="Sinespaciado"/>
+              <w:rPr>
+                <w:i/>
+                <w:iCs/>
+                <w:color w:val="808080"/>
+                <w:sz w:val="20"/>
+                <w:szCs w:val="20"/>
+              </w:rPr>
+            </w:pPr>
+            <w:r>
+              <w:rPr>
+                <w:rStyle w:val="nfasissutil"/>
+                <w:sz w:val="20"/>
+                <w:szCs w:val="20"/>
+              </w:rPr>
+              <w:t xml:space="preserve"> </w:t>
+            </w:r>
+            <w:r>
+              <w:rPr>
+                <w:rStyle w:val="nfasissutil"/>
+                <w:sz w:val="20"/>
+                <w:szCs w:val="20"/>
+                <w:lang w:val="es-ES"/>
+              </w:rPr>
+              <w:t>};</w:t>
+            </w:r>
+          </w:p>
+        </w:tc>
+      </w:tr>
+    </w:tbl>
     <w:p/>
     <w:p>
       <w:pPr>
@@ -3960,7 +3976,7 @@
       <w:r>
         <w:t xml:space="preserve"> </w:t>
       </w:r>
-      <w:bookmarkStart w:id="19" w:name="_Toc251874261"/>
+      <w:bookmarkStart w:id="19" w:name="_Toc252638572"/>
       <w:r>
         <w:t>Execute ddscs</w:t>
       </w:r>
@@ -4016,9 +4032,12 @@
         <w:pStyle w:val="Ttulo2"/>
       </w:pPr>
       <w:r>
+        <w:br w:type="page"/>
+      </w:r>
+      <w:r>
         <w:t xml:space="preserve"> </w:t>
       </w:r>
-      <w:bookmarkStart w:id="20" w:name="_Toc251874262"/>
+      <w:bookmarkStart w:id="20" w:name="_Toc252638573"/>
       <w:r>
         <w:t>Open VS2005 Solution</w:t>
       </w:r>
@@ -4041,7 +4060,7 @@
       <w:pPr>
         <w:pStyle w:val="Ttulo2"/>
       </w:pPr>
-      <w:bookmarkStart w:id="21" w:name="_Toc251874263"/>
+      <w:bookmarkStart w:id="21" w:name="_Toc252638574"/>
       <w:r>
         <w:t>Write your Code</w:t>
       </w:r>
@@ -4049,777 +4068,1016 @@
     </w:p>
     <w:p>
       <w:r>
+        <w:t>Server Implementation Code</w:t>
+      </w:r>
+    </w:p>
+    <w:tbl>
+      <w:tblPr>
+        <w:tblW w:w="0" w:type="auto"/>
+        <w:tblInd w:w="1384" w:type="dxa"/>
+        <w:tblBorders>
+          <w:top w:val="single" w:sz="4" w:space="0" w:color="000000"/>
+          <w:left w:val="single" w:sz="4" w:space="0" w:color="000000"/>
+          <w:bottom w:val="single" w:sz="4" w:space="0" w:color="000000"/>
+          <w:right w:val="single" w:sz="4" w:space="0" w:color="000000"/>
+          <w:insideH w:val="single" w:sz="4" w:space="0" w:color="000000"/>
+          <w:insideV w:val="single" w:sz="4" w:space="0" w:color="000000"/>
+        </w:tblBorders>
+        <w:tblLook w:val="04A0"/>
+      </w:tblPr>
+      <w:tblGrid>
+        <w:gridCol w:w="6379"/>
+      </w:tblGrid>
+      <w:tr>
+        <w:tc>
+          <w:tcPr>
+            <w:tcW w:w="6379" w:type="dxa"/>
+          </w:tcPr>
+          <w:p>
+            <w:r>
+              <w:t>WorldServerImpl.cxx</w:t>
+            </w:r>
+          </w:p>
+          <w:p>
+            <w:pPr>
+              <w:pStyle w:val="Sinespaciado"/>
+              <w:rPr>
+                <w:rStyle w:val="nfasissutil"/>
+                <w:sz w:val="20"/>
+                <w:szCs w:val="20"/>
+              </w:rPr>
+            </w:pPr>
+            <w:r>
+              <w:rPr>
+                <w:rStyle w:val="nfasissutil"/>
+                <w:sz w:val="20"/>
+                <w:szCs w:val="20"/>
+              </w:rPr>
+              <w:t xml:space="preserve">/** </w:t>
+            </w:r>
+          </w:p>
+          <w:p>
+            <w:pPr>
+              <w:pStyle w:val="Sinespaciado"/>
+              <w:rPr>
+                <w:rStyle w:val="nfasissutil"/>
+                <w:sz w:val="20"/>
+                <w:szCs w:val="20"/>
+              </w:rPr>
+            </w:pPr>
+            <w:r>
+              <w:rPr>
+                <w:rStyle w:val="nfasissutil"/>
+                <w:sz w:val="20"/>
+                <w:szCs w:val="20"/>
+              </w:rPr>
+              <w:t xml:space="preserve"> * Generated by DDSCS                                               *</w:t>
+            </w:r>
+          </w:p>
+          <w:p>
+            <w:pPr>
+              <w:pStyle w:val="Sinespaciado"/>
+              <w:rPr>
+                <w:rStyle w:val="nfasissutil"/>
+                <w:sz w:val="20"/>
+                <w:szCs w:val="20"/>
+              </w:rPr>
+            </w:pPr>
+            <w:r>
+              <w:rPr>
+                <w:rStyle w:val="nfasissutil"/>
+                <w:sz w:val="20"/>
+                <w:szCs w:val="20"/>
+              </w:rPr>
+              <w:t xml:space="preserve"> * Empty interface implementation to be filled with your own code.  *</w:t>
+            </w:r>
+          </w:p>
+          <w:p>
+            <w:pPr>
+              <w:pStyle w:val="Sinespaciado"/>
+              <w:rPr>
+                <w:rStyle w:val="nfasissutil"/>
+                <w:sz w:val="20"/>
+                <w:szCs w:val="20"/>
+              </w:rPr>
+            </w:pPr>
+            <w:r>
+              <w:rPr>
+                <w:rStyle w:val="nfasissutil"/>
+                <w:sz w:val="20"/>
+                <w:szCs w:val="20"/>
+              </w:rPr>
+              <w:t xml:space="preserve"> */</w:t>
+            </w:r>
+          </w:p>
+          <w:p>
+            <w:pPr>
+              <w:pStyle w:val="Sinespaciado"/>
+              <w:rPr>
+                <w:rStyle w:val="nfasissutil"/>
+                <w:sz w:val="20"/>
+                <w:szCs w:val="20"/>
+              </w:rPr>
+            </w:pPr>
+            <w:r>
+              <w:rPr>
+                <w:rStyle w:val="nfasissutil"/>
+                <w:sz w:val="20"/>
+                <w:szCs w:val="20"/>
+              </w:rPr>
+              <w:t xml:space="preserve"> #include "WorldServerImpl.h"</w:t>
+            </w:r>
+          </w:p>
+          <w:p>
+            <w:pPr>
+              <w:pStyle w:val="Sinespaciado"/>
+              <w:rPr>
+                <w:rStyle w:val="nfasissutil"/>
+                <w:sz w:val="20"/>
+                <w:szCs w:val="20"/>
+              </w:rPr>
+            </w:pPr>
+          </w:p>
+          <w:p>
+            <w:pPr>
+              <w:pStyle w:val="Sinespaciado"/>
+              <w:rPr>
+                <w:rStyle w:val="nfasissutil"/>
+                <w:sz w:val="20"/>
+                <w:szCs w:val="20"/>
+              </w:rPr>
+            </w:pPr>
+            <w:r>
+              <w:rPr>
+                <w:rStyle w:val="nfasissutil"/>
+                <w:sz w:val="20"/>
+                <w:szCs w:val="20"/>
+              </w:rPr>
+              <w:t>WorldImpl::WorldImpl()</w:t>
+            </w:r>
+          </w:p>
+          <w:p>
+            <w:pPr>
+              <w:pStyle w:val="Sinespaciado"/>
+              <w:rPr>
+                <w:rStyle w:val="nfasissutil"/>
+                <w:sz w:val="20"/>
+                <w:szCs w:val="20"/>
+              </w:rPr>
+            </w:pPr>
+            <w:r>
+              <w:rPr>
+                <w:rStyle w:val="nfasissutil"/>
+                <w:sz w:val="20"/>
+                <w:szCs w:val="20"/>
+              </w:rPr>
+              <w:t>{</w:t>
+            </w:r>
+          </w:p>
+          <w:p>
+            <w:pPr>
+              <w:rPr>
+                <w:rStyle w:val="nfasissutil"/>
+                <w:sz w:val="20"/>
+                <w:szCs w:val="20"/>
+              </w:rPr>
+            </w:pPr>
+            <w:r>
+              <w:rPr>
+                <w:rStyle w:val="nfasissutil"/>
+                <w:sz w:val="20"/>
+                <w:szCs w:val="20"/>
+              </w:rPr>
+              <w:t>}</w:t>
+            </w:r>
+          </w:p>
+          <w:p>
+            <w:pPr>
+              <w:pStyle w:val="Sinespaciado"/>
+              <w:rPr>
+                <w:rStyle w:val="nfasissutil"/>
+                <w:sz w:val="20"/>
+                <w:szCs w:val="20"/>
+              </w:rPr>
+            </w:pPr>
+            <w:r>
+              <w:rPr>
+                <w:rStyle w:val="nfasissutil"/>
+                <w:sz w:val="20"/>
+                <w:szCs w:val="20"/>
+              </w:rPr>
+              <w:t>WorldImpl::~WorldImpl()</w:t>
+            </w:r>
+          </w:p>
+          <w:p>
+            <w:pPr>
+              <w:pStyle w:val="Sinespaciado"/>
+              <w:rPr>
+                <w:rStyle w:val="nfasissutil"/>
+                <w:sz w:val="20"/>
+                <w:szCs w:val="20"/>
+              </w:rPr>
+            </w:pPr>
+            <w:r>
+              <w:rPr>
+                <w:rStyle w:val="nfasissutil"/>
+                <w:sz w:val="20"/>
+                <w:szCs w:val="20"/>
+              </w:rPr>
+              <w:t>{</w:t>
+            </w:r>
+          </w:p>
+          <w:p>
+            <w:pPr>
+              <w:pStyle w:val="Sinespaciado"/>
+              <w:rPr>
+                <w:rStyle w:val="nfasissutil"/>
+                <w:sz w:val="20"/>
+                <w:szCs w:val="20"/>
+              </w:rPr>
+            </w:pPr>
+            <w:r>
+              <w:rPr>
+                <w:rStyle w:val="nfasissutil"/>
+                <w:sz w:val="20"/>
+                <w:szCs w:val="20"/>
+              </w:rPr>
+              <w:t>}</w:t>
+            </w:r>
+          </w:p>
+          <w:p>
+            <w:pPr>
+              <w:pStyle w:val="Sinespaciado"/>
+              <w:rPr>
+                <w:rStyle w:val="nfasissutil"/>
+                <w:sz w:val="20"/>
+                <w:szCs w:val="20"/>
+              </w:rPr>
+            </w:pPr>
+            <w:r>
+              <w:rPr>
+                <w:rStyle w:val="nfasissutil"/>
+                <w:sz w:val="20"/>
+                <w:szCs w:val="20"/>
+              </w:rPr>
+              <w:t xml:space="preserve"> </w:t>
+            </w:r>
+          </w:p>
+          <w:p>
+            <w:pPr>
+              <w:pStyle w:val="Sinespaciado"/>
+              <w:rPr>
+                <w:rStyle w:val="nfasissutil"/>
+                <w:sz w:val="20"/>
+                <w:szCs w:val="20"/>
+              </w:rPr>
+            </w:pPr>
+            <w:r>
+              <w:rPr>
+                <w:rStyle w:val="nfasissutil"/>
+                <w:sz w:val="20"/>
+                <w:szCs w:val="20"/>
+              </w:rPr>
+              <w:t xml:space="preserve">DDS_Long WorldImpl::hello(char* message ) </w:t>
+            </w:r>
+          </w:p>
+          <w:p>
+            <w:pPr>
+              <w:pStyle w:val="Sinespaciado"/>
+              <w:rPr>
+                <w:rStyle w:val="nfasissutil"/>
+                <w:sz w:val="20"/>
+                <w:szCs w:val="20"/>
+              </w:rPr>
+            </w:pPr>
+            <w:r>
+              <w:rPr>
+                <w:rStyle w:val="nfasissutil"/>
+                <w:sz w:val="20"/>
+                <w:szCs w:val="20"/>
+              </w:rPr>
+              <w:t>{</w:t>
+            </w:r>
+          </w:p>
+          <w:p>
+            <w:pPr>
+              <w:pStyle w:val="Sinespaciado"/>
+              <w:rPr>
+                <w:rStyle w:val="nfasissutil"/>
+                <w:color w:val="943634"/>
+                <w:sz w:val="20"/>
+                <w:szCs w:val="20"/>
+              </w:rPr>
+            </w:pPr>
+            <w:r>
+              <w:rPr>
+                <w:rStyle w:val="nfasissutil"/>
+                <w:color w:val="943634"/>
+                <w:sz w:val="20"/>
+                <w:szCs w:val="20"/>
+              </w:rPr>
+              <w:t xml:space="preserve">  DDS_Long _ret_value_ = printf("%s\n", message);</w:t>
+            </w:r>
+          </w:p>
+          <w:p>
+            <w:pPr>
+              <w:pStyle w:val="Sinespaciado"/>
+              <w:rPr>
+                <w:rStyle w:val="nfasissutil"/>
+                <w:sz w:val="20"/>
+                <w:szCs w:val="20"/>
+              </w:rPr>
+            </w:pPr>
+            <w:r>
+              <w:rPr>
+                <w:rStyle w:val="nfasissutil"/>
+                <w:sz w:val="20"/>
+                <w:szCs w:val="20"/>
+              </w:rPr>
+              <w:t xml:space="preserve">  return _ret_value_;  </w:t>
+            </w:r>
+          </w:p>
+          <w:p>
+            <w:pPr>
+              <w:pStyle w:val="Sinespaciado"/>
+              <w:rPr>
+                <w:i/>
+                <w:iCs/>
+                <w:color w:val="808080"/>
+                <w:sz w:val="20"/>
+                <w:szCs w:val="20"/>
+              </w:rPr>
+            </w:pPr>
+            <w:r>
+              <w:rPr>
+                <w:rStyle w:val="nfasissutil"/>
+                <w:sz w:val="20"/>
+                <w:szCs w:val="20"/>
+              </w:rPr>
+              <w:t>}</w:t>
+            </w:r>
+          </w:p>
+        </w:tc>
+      </w:tr>
+    </w:tbl>
+    <w:p/>
+    <w:p/>
+    <w:p>
+      <w:r>
+        <w:t>Client Implementation</w:t>
+      </w:r>
+    </w:p>
+    <w:tbl>
+      <w:tblPr>
+        <w:tblW w:w="0" w:type="auto"/>
+        <w:jc w:val="center"/>
+        <w:tblInd w:w="2197" w:type="dxa"/>
+        <w:tblBorders>
+          <w:top w:val="single" w:sz="4" w:space="0" w:color="000000"/>
+          <w:left w:val="single" w:sz="4" w:space="0" w:color="000000"/>
+          <w:bottom w:val="single" w:sz="4" w:space="0" w:color="000000"/>
+          <w:right w:val="single" w:sz="4" w:space="0" w:color="000000"/>
+          <w:insideH w:val="single" w:sz="4" w:space="0" w:color="000000"/>
+          <w:insideV w:val="single" w:sz="4" w:space="0" w:color="000000"/>
+        </w:tblBorders>
+        <w:tblLook w:val="04A0"/>
+      </w:tblPr>
+      <w:tblGrid>
+        <w:gridCol w:w="6447"/>
+      </w:tblGrid>
+      <w:tr>
+        <w:trPr>
+          <w:jc w:val="center"/>
+        </w:trPr>
+        <w:tc>
+          <w:tcPr>
+            <w:tcW w:w="6447" w:type="dxa"/>
+          </w:tcPr>
+          <w:p>
+            <w:r>
+              <w:t>Client.cxx</w:t>
+            </w:r>
+          </w:p>
+          <w:p>
+            <w:pPr>
+              <w:pStyle w:val="Sinespaciado"/>
+              <w:rPr>
+                <w:rStyle w:val="nfasissutil"/>
+                <w:sz w:val="20"/>
+                <w:szCs w:val="20"/>
+              </w:rPr>
+            </w:pPr>
+            <w:r>
+              <w:rPr>
+                <w:rStyle w:val="nfasissutil"/>
+                <w:sz w:val="20"/>
+                <w:szCs w:val="20"/>
+              </w:rPr>
+              <w:t xml:space="preserve">/** </w:t>
+            </w:r>
+          </w:p>
+          <w:p>
+            <w:pPr>
+              <w:pStyle w:val="Sinespaciado"/>
+              <w:rPr>
+                <w:rStyle w:val="nfasissutil"/>
+                <w:sz w:val="20"/>
+                <w:szCs w:val="20"/>
+              </w:rPr>
+            </w:pPr>
+            <w:r>
+              <w:rPr>
+                <w:rStyle w:val="nfasissutil"/>
+                <w:sz w:val="20"/>
+                <w:szCs w:val="20"/>
+              </w:rPr>
+              <w:t xml:space="preserve"> * Generated by DDSCS                                                    *</w:t>
+            </w:r>
+          </w:p>
+          <w:p>
+            <w:pPr>
+              <w:pStyle w:val="Sinespaciado"/>
+              <w:rPr>
+                <w:rStyle w:val="nfasissutil"/>
+                <w:sz w:val="20"/>
+                <w:szCs w:val="20"/>
+              </w:rPr>
+            </w:pPr>
+            <w:r>
+              <w:rPr>
+                <w:rStyle w:val="nfasissutil"/>
+                <w:sz w:val="20"/>
+                <w:szCs w:val="20"/>
+              </w:rPr>
+              <w:t xml:space="preserve"> * Example client. Method params should be initialized before execution  *</w:t>
+            </w:r>
+          </w:p>
+          <w:p>
+            <w:pPr>
+              <w:pStyle w:val="Sinespaciado"/>
+              <w:rPr>
+                <w:rStyle w:val="nfasissutil"/>
+                <w:sz w:val="20"/>
+                <w:szCs w:val="20"/>
+              </w:rPr>
+            </w:pPr>
+            <w:r>
+              <w:rPr>
+                <w:rStyle w:val="nfasissutil"/>
+                <w:sz w:val="20"/>
+                <w:szCs w:val="20"/>
+              </w:rPr>
+              <w:t xml:space="preserve"> */</w:t>
+            </w:r>
+          </w:p>
+          <w:p>
+            <w:pPr>
+              <w:pStyle w:val="Sinespaciado"/>
+              <w:rPr>
+                <w:rStyle w:val="nfasissutil"/>
+                <w:sz w:val="20"/>
+                <w:szCs w:val="20"/>
+              </w:rPr>
+            </w:pPr>
+          </w:p>
+          <w:p>
+            <w:pPr>
+              <w:pStyle w:val="Sinespaciado"/>
+              <w:rPr>
+                <w:rStyle w:val="nfasissutil"/>
+                <w:sz w:val="20"/>
+                <w:szCs w:val="20"/>
+              </w:rPr>
+            </w:pPr>
+            <w:r>
+              <w:rPr>
+                <w:rStyle w:val="nfasissutil"/>
+                <w:sz w:val="20"/>
+                <w:szCs w:val="20"/>
+              </w:rPr>
+              <w:t>#include "WorldProxy.h"</w:t>
+            </w:r>
+          </w:p>
+          <w:p>
+            <w:pPr>
+              <w:pStyle w:val="Sinespaciado"/>
+              <w:rPr>
+                <w:rStyle w:val="nfasissutil"/>
+                <w:sz w:val="20"/>
+                <w:szCs w:val="20"/>
+              </w:rPr>
+            </w:pPr>
+            <w:r>
+              <w:rPr>
+                <w:rStyle w:val="nfasissutil"/>
+                <w:sz w:val="20"/>
+                <w:szCs w:val="20"/>
+              </w:rPr>
+              <w:t>#include "WorldPlugin.h"</w:t>
+            </w:r>
+          </w:p>
+          <w:p>
+            <w:pPr>
+              <w:pStyle w:val="Sinespaciado"/>
+              <w:rPr>
+                <w:rStyle w:val="nfasissutil"/>
+                <w:sz w:val="20"/>
+                <w:szCs w:val="20"/>
+              </w:rPr>
+            </w:pPr>
+          </w:p>
+          <w:p>
+            <w:pPr>
+              <w:pStyle w:val="Sinespaciado"/>
+              <w:rPr>
+                <w:rStyle w:val="nfasissutil"/>
+                <w:sz w:val="20"/>
+                <w:szCs w:val="20"/>
+              </w:rPr>
+            </w:pPr>
+            <w:r>
+              <w:rPr>
+                <w:rStyle w:val="nfasissutil"/>
+                <w:sz w:val="20"/>
+                <w:szCs w:val="20"/>
+              </w:rPr>
+              <w:t>int main()</w:t>
+            </w:r>
+          </w:p>
+          <w:p>
+            <w:pPr>
+              <w:pStyle w:val="Sinespaciado"/>
+              <w:rPr>
+                <w:rStyle w:val="nfasissutil"/>
+                <w:sz w:val="20"/>
+                <w:szCs w:val="20"/>
+              </w:rPr>
+            </w:pPr>
+            <w:r>
+              <w:rPr>
+                <w:rStyle w:val="nfasissutil"/>
+                <w:sz w:val="20"/>
+                <w:szCs w:val="20"/>
+              </w:rPr>
+              <w:t>{</w:t>
+            </w:r>
+          </w:p>
+          <w:p>
+            <w:pPr>
+              <w:pStyle w:val="Sinespaciado"/>
+              <w:rPr>
+                <w:rStyle w:val="nfasissutil"/>
+                <w:sz w:val="20"/>
+                <w:szCs w:val="20"/>
+              </w:rPr>
+            </w:pPr>
+            <w:r>
+              <w:rPr>
+                <w:rStyle w:val="nfasissutil"/>
+                <w:sz w:val="20"/>
+                <w:szCs w:val="20"/>
+              </w:rPr>
+              <w:t xml:space="preserve">    int domainId = 0;</w:t>
+            </w:r>
+          </w:p>
+          <w:p>
+            <w:pPr>
+              <w:pStyle w:val="Sinespaciado"/>
+              <w:rPr>
+                <w:rStyle w:val="nfasissutil"/>
+                <w:sz w:val="20"/>
+                <w:szCs w:val="20"/>
+              </w:rPr>
+            </w:pPr>
+            <w:r>
+              <w:rPr>
+                <w:rStyle w:val="nfasissutil"/>
+                <w:sz w:val="20"/>
+                <w:szCs w:val="20"/>
+              </w:rPr>
+              <w:t xml:space="preserve">    unsigned int timeoutInMillis = 4000;</w:t>
+            </w:r>
+          </w:p>
+          <w:p>
+            <w:pPr>
+              <w:pStyle w:val="Sinespaciado"/>
+              <w:rPr>
+                <w:rStyle w:val="nfasissutil"/>
+                <w:sz w:val="20"/>
+                <w:szCs w:val="20"/>
+              </w:rPr>
+            </w:pPr>
+            <w:r>
+              <w:rPr>
+                <w:rStyle w:val="nfasissutil"/>
+                <w:sz w:val="20"/>
+                <w:szCs w:val="20"/>
+              </w:rPr>
+              <w:t xml:space="preserve">    WorldProxy *proxy = new WorldProxy(domainId, timeoutInMillis);</w:t>
+            </w:r>
+          </w:p>
+          <w:p>
+            <w:pPr>
+              <w:pStyle w:val="Sinespaciado"/>
+              <w:rPr>
+                <w:rStyle w:val="nfasissutil"/>
+                <w:sz w:val="20"/>
+                <w:szCs w:val="20"/>
+              </w:rPr>
+            </w:pPr>
+            <w:r>
+              <w:rPr>
+                <w:rStyle w:val="nfasissutil"/>
+                <w:sz w:val="20"/>
+                <w:szCs w:val="20"/>
+              </w:rPr>
+              <w:t xml:space="preserve">    DDS_Duration_t period = {5,0};</w:t>
+            </w:r>
+          </w:p>
+          <w:p>
+            <w:pPr>
+              <w:pStyle w:val="Sinespaciado"/>
+              <w:rPr>
+                <w:rStyle w:val="nfasissutil"/>
+                <w:sz w:val="20"/>
+                <w:szCs w:val="20"/>
+              </w:rPr>
+            </w:pPr>
+            <w:r>
+              <w:rPr>
+                <w:rStyle w:val="nfasissutil"/>
+                <w:sz w:val="20"/>
+                <w:szCs w:val="20"/>
+              </w:rPr>
+              <w:t xml:space="preserve">    </w:t>
+            </w:r>
+          </w:p>
+          <w:p>
+            <w:pPr>
+              <w:pStyle w:val="Sinespaciado"/>
+              <w:rPr>
+                <w:rStyle w:val="nfasissutil"/>
+                <w:sz w:val="20"/>
+                <w:szCs w:val="20"/>
+              </w:rPr>
+            </w:pPr>
+            <w:r>
+              <w:rPr>
+                <w:rStyle w:val="nfasissutil"/>
+                <w:sz w:val="20"/>
+                <w:szCs w:val="20"/>
+              </w:rPr>
+              <w:t xml:space="preserve">    char* message </w:t>
+            </w:r>
+            <w:r>
+              <w:rPr>
+                <w:rStyle w:val="nfasissutil"/>
+                <w:color w:val="FF0000"/>
+                <w:sz w:val="20"/>
+                <w:szCs w:val="20"/>
+              </w:rPr>
+              <w:t>= DDS_String_dup("Hello World")</w:t>
+            </w:r>
+            <w:r>
+              <w:rPr>
+                <w:rStyle w:val="nfasissutil"/>
+                <w:sz w:val="20"/>
+                <w:szCs w:val="20"/>
+              </w:rPr>
+              <w:t xml:space="preserve">;      </w:t>
+            </w:r>
+          </w:p>
+          <w:p>
+            <w:pPr>
+              <w:pStyle w:val="Sinespaciado"/>
+              <w:rPr>
+                <w:rStyle w:val="nfasissutil"/>
+                <w:sz w:val="20"/>
+                <w:szCs w:val="20"/>
+              </w:rPr>
+            </w:pPr>
+          </w:p>
+          <w:p>
+            <w:pPr>
+              <w:pStyle w:val="Sinespaciado"/>
+              <w:rPr>
+                <w:rStyle w:val="nfasissutil"/>
+                <w:sz w:val="20"/>
+                <w:szCs w:val="20"/>
+              </w:rPr>
+            </w:pPr>
+            <w:r>
+              <w:rPr>
+                <w:rStyle w:val="nfasissutil"/>
+                <w:sz w:val="20"/>
+                <w:szCs w:val="20"/>
+              </w:rPr>
+              <w:t xml:space="preserve">    DDS_Long  hello_ret;       </w:t>
+            </w:r>
+          </w:p>
+          <w:p>
+            <w:pPr>
+              <w:pStyle w:val="Sinespaciado"/>
+              <w:rPr>
+                <w:rStyle w:val="nfasissutil"/>
+                <w:sz w:val="20"/>
+                <w:szCs w:val="20"/>
+              </w:rPr>
+            </w:pPr>
+            <w:r>
+              <w:rPr>
+                <w:rStyle w:val="nfasissutil"/>
+                <w:sz w:val="20"/>
+                <w:szCs w:val="20"/>
+              </w:rPr>
+              <w:t xml:space="preserve">    DDSCSMessages  helloRetValue;        </w:t>
+            </w:r>
+          </w:p>
+          <w:p>
+            <w:pPr>
+              <w:pStyle w:val="Sinespaciado"/>
+              <w:rPr>
+                <w:rStyle w:val="nfasissutil"/>
+                <w:sz w:val="20"/>
+                <w:szCs w:val="20"/>
+              </w:rPr>
+            </w:pPr>
+          </w:p>
+          <w:p>
+            <w:pPr>
+              <w:pStyle w:val="Sinespaciado"/>
+              <w:rPr>
+                <w:rStyle w:val="nfasissutil"/>
+                <w:sz w:val="20"/>
+                <w:szCs w:val="20"/>
+              </w:rPr>
+            </w:pPr>
+            <w:r>
+              <w:rPr>
+                <w:rStyle w:val="nfasissutil"/>
+                <w:sz w:val="20"/>
+                <w:szCs w:val="20"/>
+              </w:rPr>
+              <w:t xml:space="preserve">    /**</w:t>
+            </w:r>
+          </w:p>
+          <w:p>
+            <w:pPr>
+              <w:pStyle w:val="Sinespaciado"/>
+              <w:rPr>
+                <w:rStyle w:val="nfasissutil"/>
+                <w:sz w:val="20"/>
+                <w:szCs w:val="20"/>
+              </w:rPr>
+            </w:pPr>
+            <w:r>
+              <w:rPr>
+                <w:rStyle w:val="nfasissutil"/>
+                <w:sz w:val="20"/>
+                <w:szCs w:val="20"/>
+              </w:rPr>
+              <w:t xml:space="preserve">     * Dynamic memory passed to the proxy will be freed before return *</w:t>
+            </w:r>
+          </w:p>
+          <w:p>
+            <w:pPr>
+              <w:pStyle w:val="Sinespaciado"/>
+              <w:rPr>
+                <w:rStyle w:val="nfasissutil"/>
+                <w:sz w:val="20"/>
+                <w:szCs w:val="20"/>
+              </w:rPr>
+            </w:pPr>
+            <w:r>
+              <w:rPr>
+                <w:rStyle w:val="nfasissutil"/>
+                <w:sz w:val="20"/>
+                <w:szCs w:val="20"/>
+              </w:rPr>
+              <w:t xml:space="preserve">     * Pass a copy if you want to keep it                             *</w:t>
+            </w:r>
+          </w:p>
+          <w:p>
+            <w:pPr>
+              <w:pStyle w:val="Sinespaciado"/>
+              <w:rPr>
+                <w:rStyle w:val="nfasissutil"/>
+                <w:sz w:val="20"/>
+                <w:szCs w:val="20"/>
+              </w:rPr>
+            </w:pPr>
+            <w:r>
+              <w:rPr>
+                <w:rStyle w:val="nfasissutil"/>
+                <w:sz w:val="20"/>
+                <w:szCs w:val="20"/>
+              </w:rPr>
+              <w:t xml:space="preserve">     */</w:t>
+            </w:r>
+          </w:p>
+          <w:p>
+            <w:pPr>
+              <w:pStyle w:val="Sinespaciado"/>
+              <w:rPr>
+                <w:rStyle w:val="nfasissutil"/>
+                <w:sz w:val="20"/>
+                <w:szCs w:val="20"/>
+              </w:rPr>
+            </w:pPr>
+            <w:r>
+              <w:rPr>
+                <w:rStyle w:val="nfasissutil"/>
+                <w:sz w:val="20"/>
+                <w:szCs w:val="20"/>
+              </w:rPr>
+              <w:t xml:space="preserve">    helloRetValue = proxy-&gt;hello(message, hello_ret);</w:t>
+            </w:r>
+          </w:p>
+          <w:p>
+            <w:pPr>
+              <w:pStyle w:val="Sinespaciado"/>
+              <w:rPr>
+                <w:rStyle w:val="nfasissutil"/>
+                <w:sz w:val="20"/>
+                <w:szCs w:val="20"/>
+              </w:rPr>
+            </w:pPr>
+          </w:p>
+          <w:p>
+            <w:pPr>
+              <w:pStyle w:val="Sinespaciado"/>
+              <w:rPr>
+                <w:rStyle w:val="nfasissutil"/>
+                <w:color w:val="FF0000"/>
+                <w:sz w:val="20"/>
+                <w:szCs w:val="20"/>
+              </w:rPr>
+            </w:pPr>
+            <w:r>
+              <w:rPr>
+                <w:rStyle w:val="nfasissutil"/>
+                <w:sz w:val="20"/>
+                <w:szCs w:val="20"/>
+              </w:rPr>
+              <w:t xml:space="preserve">   </w:t>
+            </w:r>
+            <w:r>
+              <w:rPr>
+                <w:rStyle w:val="nfasissutil"/>
+                <w:color w:val="FF0000"/>
+                <w:sz w:val="20"/>
+                <w:szCs w:val="20"/>
+              </w:rPr>
+              <w:t>printf("Operation invocation result : %d\n", helloRetValue);</w:t>
+            </w:r>
+          </w:p>
+          <w:p>
+            <w:pPr>
+              <w:pStyle w:val="Sinespaciado"/>
+              <w:rPr>
+                <w:rStyle w:val="nfasissutil"/>
+                <w:sz w:val="20"/>
+                <w:szCs w:val="20"/>
+              </w:rPr>
+            </w:pPr>
+          </w:p>
+          <w:p>
+            <w:pPr>
+              <w:pStyle w:val="Sinespaciado"/>
+              <w:rPr>
+                <w:rStyle w:val="nfasissutil"/>
+                <w:sz w:val="20"/>
+                <w:szCs w:val="20"/>
+              </w:rPr>
+            </w:pPr>
+            <w:r>
+              <w:rPr>
+                <w:rStyle w:val="nfasissutil"/>
+                <w:sz w:val="20"/>
+                <w:szCs w:val="20"/>
+              </w:rPr>
+              <w:t xml:space="preserve">   delete(proxy);</w:t>
+            </w:r>
+          </w:p>
+          <w:p>
+            <w:pPr>
+              <w:pStyle w:val="Sinespaciado"/>
+              <w:rPr>
+                <w:rStyle w:val="nfasissutil"/>
+                <w:sz w:val="20"/>
+                <w:szCs w:val="20"/>
+              </w:rPr>
+            </w:pPr>
+            <w:r>
+              <w:rPr>
+                <w:rStyle w:val="nfasissutil"/>
+                <w:sz w:val="20"/>
+                <w:szCs w:val="20"/>
+              </w:rPr>
+              <w:t xml:space="preserve">   NDDSUtility::sleep(period);</w:t>
+            </w:r>
+            <w:r>
+              <w:rPr>
+                <w:rStyle w:val="nfasissutil"/>
+                <w:sz w:val="20"/>
+                <w:szCs w:val="20"/>
+              </w:rPr>
+              <w:t xml:space="preserve">    </w:t>
+            </w:r>
+          </w:p>
+          <w:p>
+            <w:pPr>
+              <w:pStyle w:val="Sinespaciado"/>
+              <w:rPr>
+                <w:i/>
+                <w:iCs/>
+                <w:color w:val="808080"/>
+                <w:sz w:val="20"/>
+                <w:szCs w:val="20"/>
+              </w:rPr>
+            </w:pPr>
+            <w:r>
+              <w:rPr>
+                <w:rStyle w:val="nfasissutil"/>
+                <w:sz w:val="20"/>
+                <w:szCs w:val="20"/>
+              </w:rPr>
+              <w:t>}</w:t>
+            </w:r>
+          </w:p>
+        </w:tc>
+      </w:tr>
+    </w:tbl>
+    <w:p/>
+    <w:p>
+      <w:r>
+        <w:t xml:space="preserve">The client uses the Proxy pattern to hide all the implementations details. The Proxy is completely thread-safe and many threads can make invocations in parallel. </w:t>
+      </w:r>
+    </w:p>
+    <w:p>
+      <w:pPr>
+        <w:pStyle w:val="Ttulo2"/>
+      </w:pPr>
+      <w:bookmarkStart w:id="22" w:name="_Toc252638575"/>
+      <w:r>
+        <w:br w:type="page"/>
+      </w:r>
+      <w:r>
+        <w:t>Build and execute</w:t>
+      </w:r>
+      <w:bookmarkEnd w:id="22"/>
+    </w:p>
+    <w:p>
+      <w:r>
+        <w:t xml:space="preserve">Build the solution </w:t>
+      </w:r>
+      <w:r>
+        <w:t xml:space="preserve">(F7) </w:t>
+      </w:r>
+      <w:r>
+        <w:t>and go to &lt;example_dir&gt;\objs\i86Win32VS2005 directory.</w:t>
+      </w:r>
+    </w:p>
+    <w:p>
+      <w:pPr>
         <w:rPr>
           <w:noProof/>
-          <w:lang w:val="es-ES" w:eastAsia="es-ES"/>
+          <w:lang w:eastAsia="es-ES"/>
         </w:rPr>
-        <w:pict>
-          <v:shape id="_x0000_s1030" type="#_x0000_t202" style="position:absolute;margin-left:145.7pt;margin-top:28.55pt;width:303.9pt;height:273.55pt;z-index:2;mso-position-horizontal-relative:page;mso-width-relative:margin;mso-height-relative:margin" o:allowoverlap="f">
-            <v:textbox style="mso-next-textbox:#_x0000_s1030">
-              <w:txbxContent>
-                <w:p>
-                  <w:r>
-                    <w:t>WorldServerImpl.cxx</w:t>
-                  </w:r>
-                </w:p>
-                <w:p>
-                  <w:pPr>
-                    <w:pStyle w:val="Sinespaciado"/>
-                    <w:rPr>
-                      <w:rStyle w:val="nfasissutil"/>
-                      <w:sz w:val="20"/>
-                      <w:szCs w:val="20"/>
-                    </w:rPr>
-                  </w:pPr>
-                  <w:r>
-                    <w:rPr>
-                      <w:rStyle w:val="nfasissutil"/>
-                      <w:sz w:val="20"/>
-                      <w:szCs w:val="20"/>
-                    </w:rPr>
-                    <w:t xml:space="preserve">/** </w:t>
-                  </w:r>
-                </w:p>
-                <w:p>
-                  <w:pPr>
-                    <w:pStyle w:val="Sinespaciado"/>
-                    <w:rPr>
-                      <w:rStyle w:val="nfasissutil"/>
-                      <w:sz w:val="20"/>
-                      <w:szCs w:val="20"/>
-                    </w:rPr>
-                  </w:pPr>
-                  <w:r>
-                    <w:rPr>
-                      <w:rStyle w:val="nfasissutil"/>
-                      <w:sz w:val="20"/>
-                      <w:szCs w:val="20"/>
-                    </w:rPr>
-                    <w:t xml:space="preserve"> * Generated by DDSCS                                               *</w:t>
-                  </w:r>
-                </w:p>
-                <w:p>
-                  <w:pPr>
-                    <w:pStyle w:val="Sinespaciado"/>
-                    <w:rPr>
-                      <w:rStyle w:val="nfasissutil"/>
-                      <w:sz w:val="20"/>
-                      <w:szCs w:val="20"/>
-                    </w:rPr>
-                  </w:pPr>
-                  <w:r>
-                    <w:rPr>
-                      <w:rStyle w:val="nfasissutil"/>
-                      <w:sz w:val="20"/>
-                      <w:szCs w:val="20"/>
-                    </w:rPr>
-                    <w:t xml:space="preserve"> * Empty interface implementation to be filled with your own code.  *</w:t>
-                  </w:r>
-                </w:p>
-                <w:p>
-                  <w:pPr>
-                    <w:pStyle w:val="Sinespaciado"/>
-                    <w:rPr>
-                      <w:rStyle w:val="nfasissutil"/>
-                      <w:sz w:val="20"/>
-                      <w:szCs w:val="20"/>
-                    </w:rPr>
-                  </w:pPr>
-                  <w:r>
-                    <w:rPr>
-                      <w:rStyle w:val="nfasissutil"/>
-                      <w:sz w:val="20"/>
-                      <w:szCs w:val="20"/>
-                    </w:rPr>
-                    <w:t xml:space="preserve"> */</w:t>
-                  </w:r>
-                </w:p>
-                <w:p>
-                  <w:pPr>
-                    <w:pStyle w:val="Sinespaciado"/>
-                    <w:rPr>
-                      <w:rStyle w:val="nfasissutil"/>
-                      <w:sz w:val="20"/>
-                      <w:szCs w:val="20"/>
-                    </w:rPr>
-                  </w:pPr>
-                  <w:r>
-                    <w:rPr>
-                      <w:rStyle w:val="nfasissutil"/>
-                      <w:sz w:val="20"/>
-                      <w:szCs w:val="20"/>
-                    </w:rPr>
-                    <w:t xml:space="preserve"> #include "WorldServerImpl.h"</w:t>
-                  </w:r>
-                </w:p>
-                <w:p>
-                  <w:pPr>
-                    <w:pStyle w:val="Sinespaciado"/>
-                    <w:rPr>
-                      <w:rStyle w:val="nfasissutil"/>
-                      <w:sz w:val="20"/>
-                      <w:szCs w:val="20"/>
-                    </w:rPr>
-                  </w:pPr>
-                </w:p>
-                <w:p>
-                  <w:pPr>
-                    <w:pStyle w:val="Sinespaciado"/>
-                    <w:rPr>
-                      <w:rStyle w:val="nfasissutil"/>
-                      <w:sz w:val="20"/>
-                      <w:szCs w:val="20"/>
-                    </w:rPr>
-                  </w:pPr>
-                  <w:r>
-                    <w:rPr>
-                      <w:rStyle w:val="nfasissutil"/>
-                      <w:sz w:val="20"/>
-                      <w:szCs w:val="20"/>
-                    </w:rPr>
-                    <w:t>WorldImpl::WorldImpl()</w:t>
-                  </w:r>
-                </w:p>
-                <w:p>
-                  <w:pPr>
-                    <w:pStyle w:val="Sinespaciado"/>
-                    <w:rPr>
-                      <w:rStyle w:val="nfasissutil"/>
-                      <w:sz w:val="20"/>
-                      <w:szCs w:val="20"/>
-                    </w:rPr>
-                  </w:pPr>
-                  <w:r>
-                    <w:rPr>
-                      <w:rStyle w:val="nfasissutil"/>
-                      <w:sz w:val="20"/>
-                      <w:szCs w:val="20"/>
-                    </w:rPr>
-                    <w:t>{</w:t>
-                  </w:r>
-                </w:p>
-                <w:p>
-                  <w:pPr>
-                    <w:rPr>
-                      <w:rStyle w:val="nfasissutil"/>
-                      <w:sz w:val="20"/>
-                      <w:szCs w:val="20"/>
-                    </w:rPr>
-                  </w:pPr>
-                  <w:r>
-                    <w:rPr>
-                      <w:rStyle w:val="nfasissutil"/>
-                      <w:sz w:val="20"/>
-                      <w:szCs w:val="20"/>
-                    </w:rPr>
-                    <w:t>}</w:t>
-                  </w:r>
-                </w:p>
-                <w:p>
-                  <w:pPr>
-                    <w:pStyle w:val="Sinespaciado"/>
-                    <w:rPr>
-                      <w:rStyle w:val="nfasissutil"/>
-                      <w:sz w:val="20"/>
-                      <w:szCs w:val="20"/>
-                    </w:rPr>
-                  </w:pPr>
-                  <w:r>
-                    <w:rPr>
-                      <w:rStyle w:val="nfasissutil"/>
-                      <w:sz w:val="20"/>
-                      <w:szCs w:val="20"/>
-                    </w:rPr>
-                    <w:t>WorldImpl::~WorldImpl()</w:t>
-                  </w:r>
-                </w:p>
-                <w:p>
-                  <w:pPr>
-                    <w:pStyle w:val="Sinespaciado"/>
-                    <w:rPr>
-                      <w:rStyle w:val="nfasissutil"/>
-                      <w:sz w:val="20"/>
-                      <w:szCs w:val="20"/>
-                    </w:rPr>
-                  </w:pPr>
-                  <w:r>
-                    <w:rPr>
-                      <w:rStyle w:val="nfasissutil"/>
-                      <w:sz w:val="20"/>
-                      <w:szCs w:val="20"/>
-                    </w:rPr>
-                    <w:t>{</w:t>
-                  </w:r>
-                </w:p>
-                <w:p>
-                  <w:pPr>
-                    <w:pStyle w:val="Sinespaciado"/>
-                    <w:rPr>
-                      <w:rStyle w:val="nfasissutil"/>
-                      <w:sz w:val="20"/>
-                      <w:szCs w:val="20"/>
-                    </w:rPr>
-                  </w:pPr>
-                  <w:r>
-                    <w:rPr>
-                      <w:rStyle w:val="nfasissutil"/>
-                      <w:sz w:val="20"/>
-                      <w:szCs w:val="20"/>
-                    </w:rPr>
-                    <w:t>}</w:t>
-                  </w:r>
-                </w:p>
-                <w:p>
-                  <w:pPr>
-                    <w:pStyle w:val="Sinespaciado"/>
-                    <w:rPr>
-                      <w:rStyle w:val="nfasissutil"/>
-                      <w:sz w:val="20"/>
-                      <w:szCs w:val="20"/>
-                    </w:rPr>
-                  </w:pPr>
-                  <w:r>
-                    <w:rPr>
-                      <w:rStyle w:val="nfasissutil"/>
-                      <w:sz w:val="20"/>
-                      <w:szCs w:val="20"/>
-                    </w:rPr>
-                    <w:t xml:space="preserve"> </w:t>
-                  </w:r>
-                </w:p>
-                <w:p>
-                  <w:pPr>
-                    <w:pStyle w:val="Sinespaciado"/>
-                    <w:rPr>
-                      <w:rStyle w:val="nfasissutil"/>
-                      <w:sz w:val="20"/>
-                      <w:szCs w:val="20"/>
-                    </w:rPr>
-                  </w:pPr>
-                  <w:r>
-                    <w:rPr>
-                      <w:rStyle w:val="nfasissutil"/>
-                      <w:sz w:val="20"/>
-                      <w:szCs w:val="20"/>
-                    </w:rPr>
-                    <w:t xml:space="preserve">DDS_Long WorldImpl::hello(char* message ) </w:t>
-                  </w:r>
-                </w:p>
-                <w:p>
-                  <w:pPr>
-                    <w:pStyle w:val="Sinespaciado"/>
-                    <w:rPr>
-                      <w:rStyle w:val="nfasissutil"/>
-                      <w:sz w:val="20"/>
-                      <w:szCs w:val="20"/>
-                    </w:rPr>
-                  </w:pPr>
-                  <w:r>
-                    <w:rPr>
-                      <w:rStyle w:val="nfasissutil"/>
-                      <w:sz w:val="20"/>
-                      <w:szCs w:val="20"/>
-                    </w:rPr>
-                    <w:t>{</w:t>
-                  </w:r>
-                </w:p>
-                <w:p>
-                  <w:pPr>
-                    <w:pStyle w:val="Sinespaciado"/>
-                    <w:rPr>
-                      <w:rStyle w:val="nfasissutil"/>
-                      <w:color w:val="943634"/>
-                      <w:sz w:val="20"/>
-                      <w:szCs w:val="20"/>
-                    </w:rPr>
-                  </w:pPr>
-                  <w:r>
-                    <w:rPr>
-                      <w:rStyle w:val="nfasissutil"/>
-                      <w:color w:val="943634"/>
-                      <w:sz w:val="20"/>
-                      <w:szCs w:val="20"/>
-                    </w:rPr>
-                    <w:t xml:space="preserve">  DDS_Long _ret_value_ = printf("%s\n", message);</w:t>
-                  </w:r>
-                </w:p>
-                <w:p>
-                  <w:pPr>
-                    <w:pStyle w:val="Sinespaciado"/>
-                    <w:rPr>
-                      <w:rStyle w:val="nfasissutil"/>
-                      <w:sz w:val="20"/>
-                      <w:szCs w:val="20"/>
-                    </w:rPr>
-                  </w:pPr>
-                  <w:r>
-                    <w:rPr>
-                      <w:rStyle w:val="nfasissutil"/>
-                      <w:sz w:val="20"/>
-                      <w:szCs w:val="20"/>
-                    </w:rPr>
-                    <w:t xml:space="preserve">  return _ret_value_;  </w:t>
-                  </w:r>
-                </w:p>
-                <w:p>
-                  <w:pPr>
-                    <w:pStyle w:val="Sinespaciado"/>
-                    <w:rPr>
-                      <w:rStyle w:val="nfasissutil"/>
-                      <w:sz w:val="20"/>
-                      <w:szCs w:val="20"/>
-                    </w:rPr>
-                  </w:pPr>
-                  <w:r>
-                    <w:rPr>
-                      <w:rStyle w:val="nfasissutil"/>
-                      <w:sz w:val="20"/>
-                      <w:szCs w:val="20"/>
-                    </w:rPr>
-                    <w:t>}</w:t>
-                  </w:r>
-                </w:p>
-                <w:p>
-                  <w:pPr>
-                    <w:pStyle w:val="Sinespaciado"/>
-                    <w:rPr>
-                      <w:rStyle w:val="nfasissutil"/>
-                      <w:sz w:val="20"/>
-                      <w:szCs w:val="20"/>
-                    </w:rPr>
-                  </w:pPr>
-                </w:p>
-              </w:txbxContent>
-            </v:textbox>
-            <w10:wrap type="topAndBottom" anchorx="page"/>
-          </v:shape>
-        </w:pict>
-      </w:r>
-      <w:r>
-        <w:t>Server Implementation Code.</w:t>
-      </w:r>
-    </w:p>
-    <w:p>
+      </w:pPr>
+      <w:r>
+        <w:t>Just double click on WorldServer.exe to start the server an</w:t>
+      </w:r>
+      <w:r>
+        <w:t>d after launch WorldClient.exe.</w:t>
+      </w:r>
+      <w:r>
+        <w:t xml:space="preserve"> Depending on the chosen configuration to build the example you </w:t>
+      </w:r>
+      <w:r>
+        <w:t>may ne</w:t>
+      </w:r>
+      <w:r>
+        <w:t>ed to copy ddscs.dll or ddscsd.dll from %NDDSHOME%\ddscs\lib\</w:t>
+      </w:r>
+      <w:r>
+        <w:t xml:space="preserve"> </w:t>
+      </w:r>
+      <w:r>
+        <w:t>i86Win32VS2005 to the working directory if they</w:t>
+      </w:r>
+      <w:r>
+        <w:t xml:space="preserve"> </w:t>
+      </w:r>
+      <w:r>
+        <w:t>are not in the $PATH variable.</w:t>
+      </w:r>
       <w:r>
         <w:rPr>
           <w:noProof/>
-          <w:lang w:val="es-ES" w:eastAsia="es-ES"/>
+          <w:lang w:eastAsia="es-ES"/>
         </w:rPr>
-        <w:pict>
-          <v:shape id="_x0000_s1031" type="#_x0000_t202" style="position:absolute;margin-left:119.8pt;margin-top:57.05pt;width:330.4pt;height:315.3pt;z-index:3;mso-position-horizontal-relative:page;mso-width-relative:margin;mso-height-relative:margin" o:allowoverlap="f">
-            <v:textbox style="mso-next-textbox:#_x0000_s1031">
-              <w:txbxContent>
-                <w:p>
-                  <w:r>
-                    <w:t>Client.cxx</w:t>
-                  </w:r>
-                </w:p>
-                <w:p>
-                  <w:pPr>
-                    <w:pStyle w:val="Sinespaciado"/>
-                    <w:rPr>
-                      <w:rStyle w:val="nfasissutil"/>
-                      <w:sz w:val="20"/>
-                      <w:szCs w:val="20"/>
-                    </w:rPr>
-                  </w:pPr>
-                  <w:r>
-                    <w:rPr>
-                      <w:rStyle w:val="nfasissutil"/>
-                      <w:sz w:val="20"/>
-                      <w:szCs w:val="20"/>
-                    </w:rPr>
-                    <w:t xml:space="preserve">/** </w:t>
-                  </w:r>
-                </w:p>
-                <w:p>
-                  <w:pPr>
-                    <w:pStyle w:val="Sinespaciado"/>
-                    <w:rPr>
-                      <w:rStyle w:val="nfasissutil"/>
-                      <w:sz w:val="20"/>
-                      <w:szCs w:val="20"/>
-                    </w:rPr>
-                  </w:pPr>
-                  <w:r>
-                    <w:rPr>
-                      <w:rStyle w:val="nfasissutil"/>
-                      <w:sz w:val="20"/>
-                      <w:szCs w:val="20"/>
-                    </w:rPr>
-                    <w:t xml:space="preserve"> * Generated by DDSCS                                                    *</w:t>
-                  </w:r>
-                </w:p>
-                <w:p>
-                  <w:pPr>
-                    <w:pStyle w:val="Sinespaciado"/>
-                    <w:rPr>
-                      <w:rStyle w:val="nfasissutil"/>
-                      <w:sz w:val="20"/>
-                      <w:szCs w:val="20"/>
-                    </w:rPr>
-                  </w:pPr>
-                  <w:r>
-                    <w:rPr>
-                      <w:rStyle w:val="nfasissutil"/>
-                      <w:sz w:val="20"/>
-                      <w:szCs w:val="20"/>
-                    </w:rPr>
-                    <w:t xml:space="preserve"> * Example client. Method params should be initialized before execution  *</w:t>
-                  </w:r>
-                </w:p>
-                <w:p>
-                  <w:pPr>
-                    <w:pStyle w:val="Sinespaciado"/>
-                    <w:rPr>
-                      <w:rStyle w:val="nfasissutil"/>
-                      <w:sz w:val="20"/>
-                      <w:szCs w:val="20"/>
-                    </w:rPr>
-                  </w:pPr>
-                  <w:r>
-                    <w:rPr>
-                      <w:rStyle w:val="nfasissutil"/>
-                      <w:sz w:val="20"/>
-                      <w:szCs w:val="20"/>
-                    </w:rPr>
-                    <w:t xml:space="preserve"> */</w:t>
-                  </w:r>
-                </w:p>
-                <w:p>
-                  <w:pPr>
-                    <w:pStyle w:val="Sinespaciado"/>
-                    <w:rPr>
-                      <w:rStyle w:val="nfasissutil"/>
-                      <w:sz w:val="20"/>
-                      <w:szCs w:val="20"/>
-                    </w:rPr>
-                  </w:pPr>
-                </w:p>
-                <w:p>
-                  <w:pPr>
-                    <w:pStyle w:val="Sinespaciado"/>
-                    <w:rPr>
-                      <w:rStyle w:val="nfasissutil"/>
-                      <w:sz w:val="20"/>
-                      <w:szCs w:val="20"/>
-                    </w:rPr>
-                  </w:pPr>
-                  <w:r>
-                    <w:rPr>
-                      <w:rStyle w:val="nfasissutil"/>
-                      <w:sz w:val="20"/>
-                      <w:szCs w:val="20"/>
-                    </w:rPr>
-                    <w:t>#include "WorldProxy.h"</w:t>
-                  </w:r>
-                </w:p>
-                <w:p>
-                  <w:pPr>
-                    <w:pStyle w:val="Sinespaciado"/>
-                    <w:rPr>
-                      <w:rStyle w:val="nfasissutil"/>
-                      <w:sz w:val="20"/>
-                      <w:szCs w:val="20"/>
-                    </w:rPr>
-                  </w:pPr>
-                  <w:r>
-                    <w:rPr>
-                      <w:rStyle w:val="nfasissutil"/>
-                      <w:sz w:val="20"/>
-                      <w:szCs w:val="20"/>
-                    </w:rPr>
-                    <w:t>#include "WorldPlugin.h"</w:t>
-                  </w:r>
-                </w:p>
-                <w:p>
-                  <w:pPr>
-                    <w:pStyle w:val="Sinespaciado"/>
-                    <w:rPr>
-                      <w:rStyle w:val="nfasissutil"/>
-                      <w:sz w:val="20"/>
-                      <w:szCs w:val="20"/>
-                    </w:rPr>
-                  </w:pPr>
-                </w:p>
-                <w:p>
-                  <w:pPr>
-                    <w:pStyle w:val="Sinespaciado"/>
-                    <w:rPr>
-                      <w:rStyle w:val="nfasissutil"/>
-                      <w:sz w:val="20"/>
-                      <w:szCs w:val="20"/>
-                    </w:rPr>
-                  </w:pPr>
-                  <w:r>
-                    <w:rPr>
-                      <w:rStyle w:val="nfasissutil"/>
-                      <w:sz w:val="20"/>
-                      <w:szCs w:val="20"/>
-                    </w:rPr>
-                    <w:t>int main()</w:t>
-                  </w:r>
-                </w:p>
-                <w:p>
-                  <w:pPr>
-                    <w:pStyle w:val="Sinespaciado"/>
-                    <w:rPr>
-                      <w:rStyle w:val="nfasissutil"/>
-                      <w:sz w:val="20"/>
-                      <w:szCs w:val="20"/>
-                    </w:rPr>
-                  </w:pPr>
-                  <w:r>
-                    <w:rPr>
-                      <w:rStyle w:val="nfasissutil"/>
-                      <w:sz w:val="20"/>
-                      <w:szCs w:val="20"/>
-                    </w:rPr>
-                    <w:t>{</w:t>
-                  </w:r>
-                </w:p>
-                <w:p>
-                  <w:pPr>
-                    <w:pStyle w:val="Sinespaciado"/>
-                    <w:rPr>
-                      <w:rStyle w:val="nfasissutil"/>
-                      <w:sz w:val="20"/>
-                      <w:szCs w:val="20"/>
-                    </w:rPr>
-                  </w:pPr>
-                  <w:r>
-                    <w:rPr>
-                      <w:rStyle w:val="nfasissutil"/>
-                      <w:sz w:val="20"/>
-                      <w:szCs w:val="20"/>
-                    </w:rPr>
-                    <w:t xml:space="preserve">    WorldProxy *proxy = new WorldProxy(); </w:t>
-                  </w:r>
-                </w:p>
-                <w:p>
-                  <w:pPr>
-                    <w:pStyle w:val="Sinespaciado"/>
-                    <w:rPr>
-                      <w:rStyle w:val="nfasissutil"/>
-                      <w:sz w:val="20"/>
-                      <w:szCs w:val="20"/>
-                    </w:rPr>
-                  </w:pPr>
-                  <w:r>
-                    <w:rPr>
-                      <w:rStyle w:val="nfasissutil"/>
-                      <w:sz w:val="20"/>
-                      <w:szCs w:val="20"/>
-                    </w:rPr>
-                    <w:t xml:space="preserve">    char* message = DDS_String_dup("Hello World");   </w:t>
-                  </w:r>
-                </w:p>
-                <w:p>
-                  <w:pPr>
-                    <w:pStyle w:val="Sinespaciado"/>
-                    <w:rPr>
-                      <w:rStyle w:val="nfasissutil"/>
-                      <w:sz w:val="20"/>
-                      <w:szCs w:val="20"/>
-                    </w:rPr>
-                  </w:pPr>
-                  <w:r>
-                    <w:rPr>
-                      <w:rStyle w:val="nfasissutil"/>
-                      <w:sz w:val="20"/>
-                      <w:szCs w:val="20"/>
-                    </w:rPr>
-                    <w:t xml:space="preserve">   </w:t>
-                  </w:r>
-                </w:p>
-                <w:p>
-                  <w:pPr>
-                    <w:pStyle w:val="Sinespaciado"/>
-                    <w:rPr>
-                      <w:rStyle w:val="nfasissutil"/>
-                      <w:sz w:val="20"/>
-                      <w:szCs w:val="20"/>
-                    </w:rPr>
-                  </w:pPr>
-                  <w:r>
-                    <w:rPr>
-                      <w:rStyle w:val="nfasissutil"/>
-                      <w:sz w:val="20"/>
-                      <w:szCs w:val="20"/>
-                    </w:rPr>
-                    <w:t xml:space="preserve">    DDS_Long  helloRetValue;        </w:t>
-                  </w:r>
-                </w:p>
-                <w:p>
-                  <w:pPr>
-                    <w:pStyle w:val="Sinespaciado"/>
-                    <w:rPr>
-                      <w:rStyle w:val="nfasissutil"/>
-                      <w:sz w:val="20"/>
-                      <w:szCs w:val="20"/>
-                    </w:rPr>
-                  </w:pPr>
-                </w:p>
-                <w:p>
-                  <w:pPr>
-                    <w:pStyle w:val="Sinespaciado"/>
-                    <w:rPr>
-                      <w:rStyle w:val="nfasissutil"/>
-                      <w:sz w:val="20"/>
-                      <w:szCs w:val="20"/>
-                    </w:rPr>
-                  </w:pPr>
-                  <w:r>
-                    <w:rPr>
-                      <w:rStyle w:val="nfasissutil"/>
-                      <w:sz w:val="20"/>
-                      <w:szCs w:val="20"/>
-                    </w:rPr>
-                    <w:t xml:space="preserve">    /**</w:t>
-                  </w:r>
-                </w:p>
-                <w:p>
-                  <w:pPr>
-                    <w:pStyle w:val="Sinespaciado"/>
-                    <w:rPr>
-                      <w:rStyle w:val="nfasissutil"/>
-                      <w:sz w:val="20"/>
-                      <w:szCs w:val="20"/>
-                    </w:rPr>
-                  </w:pPr>
-                  <w:r>
-                    <w:rPr>
-                      <w:rStyle w:val="nfasissutil"/>
-                      <w:sz w:val="20"/>
-                      <w:szCs w:val="20"/>
-                    </w:rPr>
-                    <w:t xml:space="preserve">     * Dynamic memory passed to the proxy will be freed before return *</w:t>
-                  </w:r>
-                </w:p>
-                <w:p>
-                  <w:pPr>
-                    <w:pStyle w:val="Sinespaciado"/>
-                    <w:rPr>
-                      <w:rStyle w:val="nfasissutil"/>
-                      <w:sz w:val="20"/>
-                      <w:szCs w:val="20"/>
-                    </w:rPr>
-                  </w:pPr>
-                  <w:r>
-                    <w:rPr>
-                      <w:rStyle w:val="nfasissutil"/>
-                      <w:sz w:val="20"/>
-                      <w:szCs w:val="20"/>
-                    </w:rPr>
-                    <w:t xml:space="preserve">     * Pass a copy if you want to keep it                             *</w:t>
-                  </w:r>
-                </w:p>
-                <w:p>
-                  <w:pPr>
-                    <w:pStyle w:val="Sinespaciado"/>
-                    <w:rPr>
-                      <w:rStyle w:val="nfasissutil"/>
-                      <w:sz w:val="20"/>
-                      <w:szCs w:val="20"/>
-                    </w:rPr>
-                  </w:pPr>
-                  <w:r>
-                    <w:rPr>
-                      <w:rStyle w:val="nfasissutil"/>
-                      <w:sz w:val="20"/>
-                      <w:szCs w:val="20"/>
-                    </w:rPr>
-                    <w:t xml:space="preserve">     */</w:t>
-                  </w:r>
-                </w:p>
-                <w:p>
-                  <w:pPr>
-                    <w:pStyle w:val="Sinespaciado"/>
-                    <w:rPr>
-                      <w:rStyle w:val="nfasissutil"/>
-                      <w:sz w:val="20"/>
-                      <w:szCs w:val="20"/>
-                    </w:rPr>
-                  </w:pPr>
-                  <w:r>
-                    <w:rPr>
-                      <w:rStyle w:val="nfasissutil"/>
-                      <w:sz w:val="20"/>
-                      <w:szCs w:val="20"/>
-                    </w:rPr>
-                    <w:t xml:space="preserve">    helloRetValue = proxy-&gt;hello(message);</w:t>
-                  </w:r>
-                </w:p>
-                <w:p>
-                  <w:pPr>
-                    <w:pStyle w:val="Sinespaciado"/>
-                    <w:rPr>
-                      <w:rStyle w:val="nfasissutil"/>
-                      <w:sz w:val="20"/>
-                      <w:szCs w:val="20"/>
-                    </w:rPr>
-                  </w:pPr>
-                  <w:r>
-                    <w:rPr>
-                      <w:rStyle w:val="nfasissutil"/>
-                      <w:sz w:val="20"/>
-                      <w:szCs w:val="20"/>
-                    </w:rPr>
-                    <w:t>}</w:t>
-                  </w:r>
-                </w:p>
-              </w:txbxContent>
-            </v:textbox>
-            <w10:wrap type="topAndBottom" anchorx="page"/>
-          </v:shape>
-        </w:pict>
-      </w:r>
-    </w:p>
-    <w:p>
-      <w:r>
-        <w:t>Client Implementation</w:t>
-      </w:r>
-    </w:p>
-    <w:p>
-      <w:pPr>
-        <w:pStyle w:val="Ttulo2"/>
-      </w:pPr>
-      <w:bookmarkStart w:id="22" w:name="_Toc251874264"/>
-      <w:r>
-        <w:t>Build and execute</w:t>
-      </w:r>
-      <w:bookmarkEnd w:id="22"/>
-    </w:p>
-    <w:p>
-      <w:r>
-        <w:t xml:space="preserve">Build the solution </w:t>
-      </w:r>
-      <w:r>
-        <w:t xml:space="preserve">(F7) </w:t>
-      </w:r>
-      <w:r>
-        <w:t>and go to &lt;example_dir&gt;\objs\i86Win32VS2005 directory.</w:t>
-      </w:r>
-    </w:p>
-    <w:p>
-      <w:r>
-        <w:t>Just double click on WorldServer.exe to start the server an</w:t>
-      </w:r>
-      <w:r>
-        <w:t>d after launch WorldClient.exe. If ddscs.dll is not in the $PATH variable you may need to copy it to this directory.</w:t>
-      </w:r>
-    </w:p>
-    <w:p>
-      <w:r>
-        <w:rPr>
-          <w:noProof/>
-          <w:lang w:val="es-ES" w:eastAsia="es-ES"/>
-        </w:rPr>
-        <w:pict>
-          <v:shape id="4 Imagen" o:spid="_x0000_i1038" type="#_x0000_t75" alt="HelloClient.png" style="width:425.55pt;height:213.3pt;visibility:visible">
-            <v:imagedata r:id="rId24" o:title="HelloClient"/>
-          </v:shape>
-        </w:pict>
+        <w:t xml:space="preserve"> </w:t>
       </w:r>
     </w:p>
     <w:p>
@@ -4830,16 +5088,32 @@
         </w:rPr>
         <w:pict>
           <v:shape id="16 Imagen" o:spid="_x0000_i1039" type="#_x0000_t75" alt="HelloServer.png" style="width:425.55pt;height:213.3pt;visibility:visible">
-            <v:imagedata r:id="rId25" o:title="HelloServer"/>
+            <v:imagedata r:id="rId24" o:title="HelloServer"/>
           </v:shape>
         </w:pict>
       </w:r>
     </w:p>
     <w:p>
+      <w:r>
+        <w:rPr>
+          <w:noProof/>
+          <w:lang w:val="es-ES" w:eastAsia="es-ES"/>
+        </w:rPr>
+        <w:pict>
+          <v:shape id="_x0000_i1038" type="#_x0000_t75" style="width:425pt;height:213.3pt">
+            <v:imagedata r:id="rId25" o:title="HelloClient"/>
+          </v:shape>
+        </w:pict>
+      </w:r>
+    </w:p>
+    <w:p>
       <w:pPr>
         <w:pStyle w:val="Ttulo1"/>
       </w:pPr>
-      <w:bookmarkStart w:id="23" w:name="_Toc251874265"/>
+      <w:bookmarkStart w:id="23" w:name="_Toc252638576"/>
+      <w:r>
+        <w:br w:type="page"/>
+      </w:r>
       <w:r>
         <w:t>Limitations</w:t>
       </w:r>
@@ -4871,16 +5145,7 @@
         </w:numPr>
       </w:pPr>
       <w:r>
-        <w:t xml:space="preserve">Complex types (sequences, bounded strings, unions…) must be previously named using </w:t>
-      </w:r>
-      <w:r>
-        <w:rPr>
-          <w:i/>
-        </w:rPr>
-        <w:t>typedef</w:t>
-      </w:r>
-      <w:r>
-        <w:t xml:space="preserve"> keyword, as IDL 3.0 specification enforces.</w:t>
+        <w:t>The interface and the IDL MUST have the same name.</w:t>
       </w:r>
     </w:p>
     <w:p>
@@ -4892,7 +5157,7 @@
         </w:numPr>
       </w:pPr>
       <w:r>
-        <w:t xml:space="preserve">Simple types (long, octet…) must NOT be redefined using </w:t>
+        <w:t xml:space="preserve">Complex types (sequences, bounded strings, unions…) must be previously named using </w:t>
       </w:r>
       <w:r>
         <w:rPr>
@@ -4901,7 +5166,7 @@
         <w:t>typedef</w:t>
       </w:r>
       <w:r>
-        <w:t xml:space="preserve"> keyword. </w:t>
+        <w:t xml:space="preserve"> keyword, as IDL 3.0 specification enforces.</w:t>
       </w:r>
     </w:p>
     <w:p>
@@ -4913,22 +5178,16 @@
         </w:numPr>
       </w:pPr>
       <w:r>
-        <w:t>No namespace (</w:t>
+        <w:t xml:space="preserve">Simple types (long, octet…) must NOT be redefined using </w:t>
       </w:r>
       <w:r>
         <w:rPr>
           <w:i/>
         </w:rPr>
-        <w:t>module</w:t>
-      </w:r>
-      <w:r>
-        <w:t xml:space="preserve"> keyword) </w:t>
-      </w:r>
-      <w:r>
-        <w:t>support</w:t>
-      </w:r>
-      <w:r>
-        <w:t xml:space="preserve"> yet.</w:t>
+        <w:t>typedef</w:t>
+      </w:r>
+      <w:r>
+        <w:t xml:space="preserve"> keyword. </w:t>
       </w:r>
     </w:p>
     <w:p>
@@ -4940,10 +5199,22 @@
         </w:numPr>
       </w:pPr>
       <w:r>
-        <w:t xml:space="preserve">Dynamic memory passed to the proxy will be freed before return, which is not exactly the expected behavior for input params. A copy should </w:t>
-      </w:r>
-      <w:r>
-        <w:t xml:space="preserve">be passed. </w:t>
+        <w:t>No namespace (</w:t>
+      </w:r>
+      <w:r>
+        <w:rPr>
+          <w:i/>
+        </w:rPr>
+        <w:t>module</w:t>
+      </w:r>
+      <w:r>
+        <w:t xml:space="preserve"> keyword) </w:t>
+      </w:r>
+      <w:r>
+        <w:t>support</w:t>
+      </w:r>
+      <w:r>
+        <w:t xml:space="preserve"> yet.</w:t>
       </w:r>
     </w:p>
     <w:p>
@@ -4955,16 +5226,10 @@
         </w:numPr>
       </w:pPr>
       <w:r>
-        <w:t>Partial Multithread client support. This means that only one thread can call each proxy method at a time. So if your interface has two methods then two threads can call each one of them at the same time. If more than one thread calls the same proxy method at the same time then one will make the call and the oth</w:t>
-      </w:r>
-      <w:r>
-        <w:t>er blocks u</w:t>
-      </w:r>
-      <w:r>
-        <w:t>ntil</w:t>
-      </w:r>
-      <w:r>
-        <w:t xml:space="preserve"> the first thread had finished, and then make the call. </w:t>
+        <w:t xml:space="preserve">Dynamic memory passed to the proxy will be freed before return, which is not exactly the expected behavior for input params. A copy should </w:t>
+      </w:r>
+      <w:r>
+        <w:t xml:space="preserve">be passed. </w:t>
       </w:r>
     </w:p>
     <w:sectPr>
@@ -8723,7 +8988,7 @@
 </file>
 
 <file path=customXml/itemProps1.xml><?xml version="1.0" encoding="utf-8"?>
-<ds:datastoreItem xmlns:ds="http://schemas.openxmlformats.org/officeDocument/2006/customXml" ds:itemID="{CB823A5E-6245-470E-9E66-B5E7B7DF3A60}">
+<ds:datastoreItem xmlns:ds="http://schemas.openxmlformats.org/officeDocument/2006/customXml" ds:itemID="{F972E127-F24C-48E2-9651-D8BADD5F4F02}">
   <ds:schemaRefs>
     <ds:schemaRef ds:uri="http://schemas.openxmlformats.org/officeDocument/2006/bibliography"/>
   </ds:schemaRefs>

</xml_diff>

<commit_message>
- Updated User Manual.
</commit_message>
<xml_diff>
--- a/doc/UserManual.docx
+++ b/doc/UserManual.docx
@@ -90,7 +90,7 @@
         </w:rPr>
         <w:fldChar w:fldCharType="separate"/>
       </w:r>
-      <w:hyperlink w:anchor="_Toc340150330" w:history="1">
+      <w:hyperlink w:anchor="_Toc340159151" w:history="1">
         <w:r>
           <w:rPr>
             <w:rStyle w:val="Hipervnculo"/>
@@ -117,7 +117,7 @@
             <w:noProof/>
             <w:webHidden/>
           </w:rPr>
-          <w:instrText xml:space="preserve"> PAGEREF _Toc340150330 \h </w:instrText>
+          <w:instrText xml:space="preserve"> PAGEREF _Toc340159151 \h </w:instrText>
         </w:r>
         <w:r>
           <w:rPr>
@@ -162,7 +162,7 @@
           <w:lang w:val="es-ES" w:eastAsia="es-ES" w:bidi="ar-SA"/>
         </w:rPr>
       </w:pPr>
-      <w:hyperlink w:anchor="_Toc340150331" w:history="1">
+      <w:hyperlink w:anchor="_Toc340159152" w:history="1">
         <w:r>
           <w:rPr>
             <w:rStyle w:val="Hipervnculo"/>
@@ -189,7 +189,7 @@
             <w:noProof/>
             <w:webHidden/>
           </w:rPr>
-          <w:instrText xml:space="preserve"> PAGEREF _Toc340150331 \h </w:instrText>
+          <w:instrText xml:space="preserve"> PAGEREF _Toc340159152 \h </w:instrText>
         </w:r>
         <w:r>
           <w:rPr>
@@ -234,7 +234,7 @@
           <w:lang w:val="es-ES" w:eastAsia="es-ES" w:bidi="ar-SA"/>
         </w:rPr>
       </w:pPr>
-      <w:hyperlink w:anchor="_Toc340150332" w:history="1">
+      <w:hyperlink w:anchor="_Toc340159153" w:history="1">
         <w:r>
           <w:rPr>
             <w:rStyle w:val="Hipervnculo"/>
@@ -261,7 +261,7 @@
             <w:noProof/>
             <w:webHidden/>
           </w:rPr>
-          <w:instrText xml:space="preserve"> PAGEREF _Toc340150332 \h </w:instrText>
+          <w:instrText xml:space="preserve"> PAGEREF _Toc340159153 \h </w:instrText>
         </w:r>
         <w:r>
           <w:rPr>
@@ -306,7 +306,7 @@
           <w:lang w:val="es-ES" w:eastAsia="es-ES" w:bidi="ar-SA"/>
         </w:rPr>
       </w:pPr>
-      <w:hyperlink w:anchor="_Toc340150333" w:history="1">
+      <w:hyperlink w:anchor="_Toc340159154" w:history="1">
         <w:r>
           <w:rPr>
             <w:rStyle w:val="Hipervnculo"/>
@@ -333,7 +333,7 @@
             <w:noProof/>
             <w:webHidden/>
           </w:rPr>
-          <w:instrText xml:space="preserve"> PAGEREF _Toc340150333 \h </w:instrText>
+          <w:instrText xml:space="preserve"> PAGEREF _Toc340159154 \h </w:instrText>
         </w:r>
         <w:r>
           <w:rPr>
@@ -378,7 +378,7 @@
           <w:lang w:val="es-ES" w:eastAsia="es-ES" w:bidi="ar-SA"/>
         </w:rPr>
       </w:pPr>
-      <w:hyperlink w:anchor="_Toc340150334" w:history="1">
+      <w:hyperlink w:anchor="_Toc340159155" w:history="1">
         <w:r>
           <w:rPr>
             <w:rStyle w:val="Hipervnculo"/>
@@ -405,7 +405,7 @@
             <w:noProof/>
             <w:webHidden/>
           </w:rPr>
-          <w:instrText xml:space="preserve"> PAGEREF _Toc340150334 \h </w:instrText>
+          <w:instrText xml:space="preserve"> PAGEREF _Toc340159155 \h </w:instrText>
         </w:r>
         <w:r>
           <w:rPr>
@@ -450,7 +450,7 @@
           <w:lang w:val="es-ES" w:eastAsia="es-ES" w:bidi="ar-SA"/>
         </w:rPr>
       </w:pPr>
-      <w:hyperlink w:anchor="_Toc340150335" w:history="1">
+      <w:hyperlink w:anchor="_Toc340159156" w:history="1">
         <w:r>
           <w:rPr>
             <w:rStyle w:val="Hipervnculo"/>
@@ -477,7 +477,7 @@
             <w:noProof/>
             <w:webHidden/>
           </w:rPr>
-          <w:instrText xml:space="preserve"> PAGEREF _Toc340150335 \h </w:instrText>
+          <w:instrText xml:space="preserve"> PAGEREF _Toc340159156 \h </w:instrText>
         </w:r>
         <w:r>
           <w:rPr>
@@ -522,7 +522,7 @@
           <w:lang w:val="es-ES" w:eastAsia="es-ES" w:bidi="ar-SA"/>
         </w:rPr>
       </w:pPr>
-      <w:hyperlink w:anchor="_Toc340150336" w:history="1">
+      <w:hyperlink w:anchor="_Toc340159157" w:history="1">
         <w:r>
           <w:rPr>
             <w:rStyle w:val="Hipervnculo"/>
@@ -549,7 +549,7 @@
             <w:noProof/>
             <w:webHidden/>
           </w:rPr>
-          <w:instrText xml:space="preserve"> PAGEREF _Toc340150336 \h </w:instrText>
+          <w:instrText xml:space="preserve"> PAGEREF _Toc340159157 \h </w:instrText>
         </w:r>
         <w:r>
           <w:rPr>
@@ -594,7 +594,7 @@
           <w:lang w:val="es-ES" w:eastAsia="es-ES" w:bidi="ar-SA"/>
         </w:rPr>
       </w:pPr>
-      <w:hyperlink w:anchor="_Toc340150337" w:history="1">
+      <w:hyperlink w:anchor="_Toc340159158" w:history="1">
         <w:r>
           <w:rPr>
             <w:rStyle w:val="Hipervnculo"/>
@@ -621,7 +621,7 @@
             <w:noProof/>
             <w:webHidden/>
           </w:rPr>
-          <w:instrText xml:space="preserve"> PAGEREF _Toc340150337 \h </w:instrText>
+          <w:instrText xml:space="preserve"> PAGEREF _Toc340159158 \h </w:instrText>
         </w:r>
         <w:r>
           <w:rPr>
@@ -666,7 +666,7 @@
           <w:lang w:val="es-ES" w:eastAsia="es-ES" w:bidi="ar-SA"/>
         </w:rPr>
       </w:pPr>
-      <w:hyperlink w:anchor="_Toc340150338" w:history="1">
+      <w:hyperlink w:anchor="_Toc340159159" w:history="1">
         <w:r>
           <w:rPr>
             <w:rStyle w:val="Hipervnculo"/>
@@ -693,7 +693,7 @@
             <w:noProof/>
             <w:webHidden/>
           </w:rPr>
-          <w:instrText xml:space="preserve"> PAGEREF _Toc340150338 \h </w:instrText>
+          <w:instrText xml:space="preserve"> PAGEREF _Toc340159159 \h </w:instrText>
         </w:r>
         <w:r>
           <w:rPr>
@@ -714,6 +714,439 @@
             <w:webHidden/>
           </w:rPr>
           <w:t>7</w:t>
+        </w:r>
+        <w:r>
+          <w:rPr>
+            <w:noProof/>
+            <w:webHidden/>
+          </w:rPr>
+          <w:fldChar w:fldCharType="end"/>
+        </w:r>
+      </w:hyperlink>
+    </w:p>
+    <w:p>
+      <w:pPr>
+        <w:pStyle w:val="TDC2"/>
+        <w:tabs>
+          <w:tab w:val="right" w:leader="dot" w:pos="8494"/>
+        </w:tabs>
+        <w:ind w:left="8494" w:hanging="8274"/>
+        <w:rPr>
+          <w:rFonts w:asciiTheme="minorHAnsi" w:eastAsiaTheme="minorEastAsia" w:hAnsiTheme="minorHAnsi" w:cstheme="minorBidi"/>
+          <w:noProof/>
+          <w:sz w:val="22"/>
+          <w:szCs w:val="22"/>
+          <w:lang w:val="es-ES" w:eastAsia="es-ES" w:bidi="ar-SA"/>
+        </w:rPr>
+      </w:pPr>
+      <w:hyperlink w:anchor="_Toc340159160" w:history="1">
+        <w:r>
+          <w:rPr>
+            <w:rStyle w:val="Hipervnculo"/>
+            <w:noProof/>
+          </w:rPr>
+          <w:t>Windows 64-bits</w:t>
+        </w:r>
+        <w:r>
+          <w:rPr>
+            <w:noProof/>
+            <w:webHidden/>
+          </w:rPr>
+          <w:tab/>
+        </w:r>
+        <w:r>
+          <w:rPr>
+            <w:noProof/>
+            <w:webHidden/>
+          </w:rPr>
+          <w:fldChar w:fldCharType="begin"/>
+        </w:r>
+        <w:r>
+          <w:rPr>
+            <w:noProof/>
+            <w:webHidden/>
+          </w:rPr>
+          <w:instrText xml:space="preserve"> PAGEREF _Toc340159160 \h </w:instrText>
+        </w:r>
+        <w:r>
+          <w:rPr>
+            <w:noProof/>
+            <w:webHidden/>
+          </w:rPr>
+        </w:r>
+        <w:r>
+          <w:rPr>
+            <w:noProof/>
+            <w:webHidden/>
+          </w:rPr>
+          <w:fldChar w:fldCharType="separate"/>
+        </w:r>
+        <w:r>
+          <w:rPr>
+            <w:noProof/>
+            <w:webHidden/>
+          </w:rPr>
+          <w:t>7</w:t>
+        </w:r>
+        <w:r>
+          <w:rPr>
+            <w:noProof/>
+            <w:webHidden/>
+          </w:rPr>
+          <w:fldChar w:fldCharType="end"/>
+        </w:r>
+      </w:hyperlink>
+    </w:p>
+    <w:p>
+      <w:pPr>
+        <w:pStyle w:val="TDC3"/>
+        <w:tabs>
+          <w:tab w:val="right" w:leader="dot" w:pos="8494"/>
+        </w:tabs>
+        <w:rPr>
+          <w:rFonts w:asciiTheme="minorHAnsi" w:eastAsiaTheme="minorEastAsia" w:hAnsiTheme="minorHAnsi" w:cstheme="minorBidi"/>
+          <w:noProof/>
+          <w:sz w:val="22"/>
+          <w:szCs w:val="22"/>
+          <w:lang w:val="es-ES" w:eastAsia="es-ES" w:bidi="ar-SA"/>
+        </w:rPr>
+      </w:pPr>
+      <w:hyperlink w:anchor="_Toc340159161" w:history="1">
+        <w:r>
+          <w:rPr>
+            <w:rStyle w:val="Hipervnculo"/>
+            <w:noProof/>
+          </w:rPr>
+          <w:t>RTI DDS installation</w:t>
+        </w:r>
+        <w:r>
+          <w:rPr>
+            <w:noProof/>
+            <w:webHidden/>
+          </w:rPr>
+          <w:tab/>
+        </w:r>
+        <w:r>
+          <w:rPr>
+            <w:noProof/>
+            <w:webHidden/>
+          </w:rPr>
+          <w:fldChar w:fldCharType="begin"/>
+        </w:r>
+        <w:r>
+          <w:rPr>
+            <w:noProof/>
+            <w:webHidden/>
+          </w:rPr>
+          <w:instrText xml:space="preserve"> PAGEREF _Toc340159161 \h </w:instrText>
+        </w:r>
+        <w:r>
+          <w:rPr>
+            <w:noProof/>
+            <w:webHidden/>
+          </w:rPr>
+        </w:r>
+        <w:r>
+          <w:rPr>
+            <w:noProof/>
+            <w:webHidden/>
+          </w:rPr>
+          <w:fldChar w:fldCharType="separate"/>
+        </w:r>
+        <w:r>
+          <w:rPr>
+            <w:noProof/>
+            <w:webHidden/>
+          </w:rPr>
+          <w:t>7</w:t>
+        </w:r>
+        <w:r>
+          <w:rPr>
+            <w:noProof/>
+            <w:webHidden/>
+          </w:rPr>
+          <w:fldChar w:fldCharType="end"/>
+        </w:r>
+      </w:hyperlink>
+    </w:p>
+    <w:p>
+      <w:pPr>
+        <w:pStyle w:val="TDC3"/>
+        <w:tabs>
+          <w:tab w:val="right" w:leader="dot" w:pos="8494"/>
+        </w:tabs>
+        <w:rPr>
+          <w:rFonts w:asciiTheme="minorHAnsi" w:eastAsiaTheme="minorEastAsia" w:hAnsiTheme="minorHAnsi" w:cstheme="minorBidi"/>
+          <w:noProof/>
+          <w:sz w:val="22"/>
+          <w:szCs w:val="22"/>
+          <w:lang w:val="es-ES" w:eastAsia="es-ES" w:bidi="ar-SA"/>
+        </w:rPr>
+      </w:pPr>
+      <w:hyperlink w:anchor="_Toc340159162" w:history="1">
+        <w:r>
+          <w:rPr>
+            <w:rStyle w:val="Hipervnculo"/>
+            <w:noProof/>
+          </w:rPr>
+          <w:t>Boost C++ libraries installation</w:t>
+        </w:r>
+        <w:r>
+          <w:rPr>
+            <w:noProof/>
+            <w:webHidden/>
+          </w:rPr>
+          <w:tab/>
+        </w:r>
+        <w:r>
+          <w:rPr>
+            <w:noProof/>
+            <w:webHidden/>
+          </w:rPr>
+          <w:fldChar w:fldCharType="begin"/>
+        </w:r>
+        <w:r>
+          <w:rPr>
+            <w:noProof/>
+            <w:webHidden/>
+          </w:rPr>
+          <w:instrText xml:space="preserve"> PAGEREF _Toc340159162 \h </w:instrText>
+        </w:r>
+        <w:r>
+          <w:rPr>
+            <w:noProof/>
+            <w:webHidden/>
+          </w:rPr>
+        </w:r>
+        <w:r>
+          <w:rPr>
+            <w:noProof/>
+            <w:webHidden/>
+          </w:rPr>
+          <w:fldChar w:fldCharType="separate"/>
+        </w:r>
+        <w:r>
+          <w:rPr>
+            <w:noProof/>
+            <w:webHidden/>
+          </w:rPr>
+          <w:t>7</w:t>
+        </w:r>
+        <w:r>
+          <w:rPr>
+            <w:noProof/>
+            <w:webHidden/>
+          </w:rPr>
+          <w:fldChar w:fldCharType="end"/>
+        </w:r>
+      </w:hyperlink>
+    </w:p>
+    <w:p>
+      <w:pPr>
+        <w:pStyle w:val="TDC3"/>
+        <w:tabs>
+          <w:tab w:val="right" w:leader="dot" w:pos="8494"/>
+        </w:tabs>
+        <w:rPr>
+          <w:rFonts w:asciiTheme="minorHAnsi" w:eastAsiaTheme="minorEastAsia" w:hAnsiTheme="minorHAnsi" w:cstheme="minorBidi"/>
+          <w:noProof/>
+          <w:sz w:val="22"/>
+          <w:szCs w:val="22"/>
+          <w:lang w:val="es-ES" w:eastAsia="es-ES" w:bidi="ar-SA"/>
+        </w:rPr>
+      </w:pPr>
+      <w:hyperlink w:anchor="_Toc340159163" w:history="1">
+        <w:r>
+          <w:rPr>
+            <w:rStyle w:val="Hipervnculo"/>
+            <w:noProof/>
+          </w:rPr>
+          <w:t>DDSRPC installation</w:t>
+        </w:r>
+        <w:r>
+          <w:rPr>
+            <w:noProof/>
+            <w:webHidden/>
+          </w:rPr>
+          <w:tab/>
+        </w:r>
+        <w:r>
+          <w:rPr>
+            <w:noProof/>
+            <w:webHidden/>
+          </w:rPr>
+          <w:fldChar w:fldCharType="begin"/>
+        </w:r>
+        <w:r>
+          <w:rPr>
+            <w:noProof/>
+            <w:webHidden/>
+          </w:rPr>
+          <w:instrText xml:space="preserve"> PAGEREF _Toc340159163 \h </w:instrText>
+        </w:r>
+        <w:r>
+          <w:rPr>
+            <w:noProof/>
+            <w:webHidden/>
+          </w:rPr>
+        </w:r>
+        <w:r>
+          <w:rPr>
+            <w:noProof/>
+            <w:webHidden/>
+          </w:rPr>
+          <w:fldChar w:fldCharType="separate"/>
+        </w:r>
+        <w:r>
+          <w:rPr>
+            <w:noProof/>
+            <w:webHidden/>
+          </w:rPr>
+          <w:t>8</w:t>
+        </w:r>
+        <w:r>
+          <w:rPr>
+            <w:noProof/>
+            <w:webHidden/>
+          </w:rPr>
+          <w:fldChar w:fldCharType="end"/>
+        </w:r>
+      </w:hyperlink>
+    </w:p>
+    <w:p>
+      <w:pPr>
+        <w:pStyle w:val="TDC3"/>
+        <w:tabs>
+          <w:tab w:val="right" w:leader="dot" w:pos="8494"/>
+        </w:tabs>
+        <w:rPr>
+          <w:rFonts w:asciiTheme="minorHAnsi" w:eastAsiaTheme="minorEastAsia" w:hAnsiTheme="minorHAnsi" w:cstheme="minorBidi"/>
+          <w:noProof/>
+          <w:sz w:val="22"/>
+          <w:szCs w:val="22"/>
+          <w:lang w:val="es-ES" w:eastAsia="es-ES" w:bidi="ar-SA"/>
+        </w:rPr>
+      </w:pPr>
+      <w:hyperlink w:anchor="_Toc340159164" w:history="1">
+        <w:r>
+          <w:rPr>
+            <w:rStyle w:val="Hipervnculo"/>
+            <w:noProof/>
+          </w:rPr>
+          <w:t>Visual C++ 2010 Redistributable installation</w:t>
+        </w:r>
+        <w:r>
+          <w:rPr>
+            <w:noProof/>
+            <w:webHidden/>
+          </w:rPr>
+          <w:tab/>
+        </w:r>
+        <w:r>
+          <w:rPr>
+            <w:noProof/>
+            <w:webHidden/>
+          </w:rPr>
+          <w:fldChar w:fldCharType="begin"/>
+        </w:r>
+        <w:r>
+          <w:rPr>
+            <w:noProof/>
+            <w:webHidden/>
+          </w:rPr>
+          <w:instrText xml:space="preserve"> PAGEREF _Toc340159164 \h </w:instrText>
+        </w:r>
+        <w:r>
+          <w:rPr>
+            <w:noProof/>
+            <w:webHidden/>
+          </w:rPr>
+        </w:r>
+        <w:r>
+          <w:rPr>
+            <w:noProof/>
+            <w:webHidden/>
+          </w:rPr>
+          <w:fldChar w:fldCharType="separate"/>
+        </w:r>
+        <w:r>
+          <w:rPr>
+            <w:noProof/>
+            <w:webHidden/>
+          </w:rPr>
+          <w:t>8</w:t>
+        </w:r>
+        <w:r>
+          <w:rPr>
+            <w:noProof/>
+            <w:webHidden/>
+          </w:rPr>
+          <w:fldChar w:fldCharType="end"/>
+        </w:r>
+      </w:hyperlink>
+    </w:p>
+    <w:p>
+      <w:pPr>
+        <w:pStyle w:val="TDC1"/>
+        <w:tabs>
+          <w:tab w:val="right" w:leader="dot" w:pos="8494"/>
+        </w:tabs>
+        <w:rPr>
+          <w:rFonts w:asciiTheme="minorHAnsi" w:eastAsiaTheme="minorEastAsia" w:hAnsiTheme="minorHAnsi" w:cstheme="minorBidi"/>
+          <w:noProof/>
+          <w:sz w:val="22"/>
+          <w:szCs w:val="22"/>
+          <w:lang w:val="es-ES" w:eastAsia="es-ES" w:bidi="ar-SA"/>
+        </w:rPr>
+      </w:pPr>
+      <w:hyperlink w:anchor="_Toc340159165" w:history="1">
+        <w:r>
+          <w:rPr>
+            <w:rStyle w:val="Hipervnculo"/>
+            <w:noProof/>
+          </w:rPr>
+          <w:t>Building a DDSRPC application</w:t>
+        </w:r>
+        <w:r>
+          <w:rPr>
+            <w:noProof/>
+            <w:webHidden/>
+          </w:rPr>
+          <w:tab/>
+        </w:r>
+        <w:r>
+          <w:rPr>
+            <w:noProof/>
+            <w:webHidden/>
+          </w:rPr>
+          <w:fldChar w:fldCharType="begin"/>
+        </w:r>
+        <w:r>
+          <w:rPr>
+            <w:noProof/>
+            <w:webHidden/>
+          </w:rPr>
+          <w:instrText xml:space="preserve"> PAGEREF _Toc340159165 \h </w:instrText>
+        </w:r>
+        <w:r>
+          <w:rPr>
+            <w:noProof/>
+            <w:webHidden/>
+          </w:rPr>
+        </w:r>
+        <w:r>
+          <w:rPr>
+            <w:noProof/>
+            <w:webHidden/>
+          </w:rPr>
+          <w:fldChar w:fldCharType="separate"/>
+        </w:r>
+        <w:r>
+          <w:rPr>
+            <w:noProof/>
+            <w:webHidden/>
+          </w:rPr>
+          <w:t>10</w:t>
         </w:r>
         <w:r>
           <w:rPr>
@@ -738,13 +1171,13 @@
           <w:lang w:val="es-ES" w:eastAsia="es-ES" w:bidi="ar-SA"/>
         </w:rPr>
       </w:pPr>
-      <w:hyperlink w:anchor="_Toc340150339" w:history="1">
+      <w:hyperlink w:anchor="_Toc340159166" w:history="1">
         <w:r>
           <w:rPr>
             <w:rStyle w:val="Hipervnculo"/>
             <w:noProof/>
           </w:rPr>
-          <w:t>Windows 64-bits</w:t>
+          <w:t>Defining a set of remote procedures</w:t>
         </w:r>
         <w:r>
           <w:rPr>
@@ -765,7 +1198,7 @@
             <w:noProof/>
             <w:webHidden/>
           </w:rPr>
-          <w:instrText xml:space="preserve"> PAGEREF _Toc340150339 \h </w:instrText>
+          <w:instrText xml:space="preserve"> PAGEREF _Toc340159166 \h </w:instrText>
         </w:r>
         <w:r>
           <w:rPr>
@@ -785,7 +1218,7 @@
             <w:noProof/>
             <w:webHidden/>
           </w:rPr>
-          <w:t>7</w:t>
+          <w:t>10</w:t>
         </w:r>
         <w:r>
           <w:rPr>
@@ -810,13 +1243,13 @@
           <w:lang w:val="es-ES" w:eastAsia="es-ES" w:bidi="ar-SA"/>
         </w:rPr>
       </w:pPr>
-      <w:hyperlink w:anchor="_Toc340150340" w:history="1">
+      <w:hyperlink w:anchor="_Toc340159167" w:history="1">
         <w:r>
           <w:rPr>
             <w:rStyle w:val="Hipervnculo"/>
             <w:noProof/>
           </w:rPr>
-          <w:t>RTI DDS installation</w:t>
+          <w:t>IDL Syntax and mapping to C++</w:t>
         </w:r>
         <w:r>
           <w:rPr>
@@ -837,7 +1270,7 @@
             <w:noProof/>
             <w:webHidden/>
           </w:rPr>
-          <w:instrText xml:space="preserve"> PAGEREF _Toc340150340 \h </w:instrText>
+          <w:instrText xml:space="preserve"> PAGEREF _Toc340159167 \h </w:instrText>
         </w:r>
         <w:r>
           <w:rPr>
@@ -857,7 +1290,7 @@
             <w:noProof/>
             <w:webHidden/>
           </w:rPr>
-          <w:t>7</w:t>
+          <w:t>11</w:t>
         </w:r>
         <w:r>
           <w:rPr>
@@ -882,13 +1315,13 @@
           <w:lang w:val="es-ES" w:eastAsia="es-ES" w:bidi="ar-SA"/>
         </w:rPr>
       </w:pPr>
-      <w:hyperlink w:anchor="_Toc340150341" w:history="1">
+      <w:hyperlink w:anchor="_Toc340159168" w:history="1">
         <w:r>
           <w:rPr>
             <w:rStyle w:val="Hipervnculo"/>
             <w:noProof/>
           </w:rPr>
-          <w:t>Boost C++ libraries installation</w:t>
+          <w:t>Example</w:t>
         </w:r>
         <w:r>
           <w:rPr>
@@ -909,7 +1342,7 @@
             <w:noProof/>
             <w:webHidden/>
           </w:rPr>
-          <w:instrText xml:space="preserve"> PAGEREF _Toc340150341 \h </w:instrText>
+          <w:instrText xml:space="preserve"> PAGEREF _Toc340159168 \h </w:instrText>
         </w:r>
         <w:r>
           <w:rPr>
@@ -929,7 +1362,79 @@
             <w:noProof/>
             <w:webHidden/>
           </w:rPr>
-          <w:t>7</w:t>
+          <w:t>14</w:t>
+        </w:r>
+        <w:r>
+          <w:rPr>
+            <w:noProof/>
+            <w:webHidden/>
+          </w:rPr>
+          <w:fldChar w:fldCharType="end"/>
+        </w:r>
+      </w:hyperlink>
+    </w:p>
+    <w:p>
+      <w:pPr>
+        <w:pStyle w:val="TDC2"/>
+        <w:tabs>
+          <w:tab w:val="right" w:leader="dot" w:pos="8494"/>
+        </w:tabs>
+        <w:rPr>
+          <w:rFonts w:asciiTheme="minorHAnsi" w:eastAsiaTheme="minorEastAsia" w:hAnsiTheme="minorHAnsi" w:cstheme="minorBidi"/>
+          <w:noProof/>
+          <w:sz w:val="22"/>
+          <w:szCs w:val="22"/>
+          <w:lang w:val="es-ES" w:eastAsia="es-ES" w:bidi="ar-SA"/>
+        </w:rPr>
+      </w:pPr>
+      <w:hyperlink w:anchor="_Toc340159169" w:history="1">
+        <w:r>
+          <w:rPr>
+            <w:rStyle w:val="Hipervnculo"/>
+            <w:noProof/>
+          </w:rPr>
+          <w:t>Generating specific code</w:t>
+        </w:r>
+        <w:r>
+          <w:rPr>
+            <w:noProof/>
+            <w:webHidden/>
+          </w:rPr>
+          <w:tab/>
+        </w:r>
+        <w:r>
+          <w:rPr>
+            <w:noProof/>
+            <w:webHidden/>
+          </w:rPr>
+          <w:fldChar w:fldCharType="begin"/>
+        </w:r>
+        <w:r>
+          <w:rPr>
+            <w:noProof/>
+            <w:webHidden/>
+          </w:rPr>
+          <w:instrText xml:space="preserve"> PAGEREF _Toc340159169 \h </w:instrText>
+        </w:r>
+        <w:r>
+          <w:rPr>
+            <w:noProof/>
+            <w:webHidden/>
+          </w:rPr>
+        </w:r>
+        <w:r>
+          <w:rPr>
+            <w:noProof/>
+            <w:webHidden/>
+          </w:rPr>
+          <w:fldChar w:fldCharType="separate"/>
+        </w:r>
+        <w:r>
+          <w:rPr>
+            <w:noProof/>
+            <w:webHidden/>
+          </w:rPr>
+          <w:t>14</w:t>
         </w:r>
         <w:r>
           <w:rPr>
@@ -954,13 +1459,13 @@
           <w:lang w:val="es-ES" w:eastAsia="es-ES" w:bidi="ar-SA"/>
         </w:rPr>
       </w:pPr>
-      <w:hyperlink w:anchor="_Toc340150342" w:history="1">
+      <w:hyperlink w:anchor="_Toc340159170" w:history="1">
         <w:r>
           <w:rPr>
             <w:rStyle w:val="Hipervnculo"/>
             <w:noProof/>
           </w:rPr>
-          <w:t>DDSRPC installation</w:t>
+          <w:t>Server side</w:t>
         </w:r>
         <w:r>
           <w:rPr>
@@ -981,7 +1486,7 @@
             <w:noProof/>
             <w:webHidden/>
           </w:rPr>
-          <w:instrText xml:space="preserve"> PAGEREF _Toc340150342 \h </w:instrText>
+          <w:instrText xml:space="preserve"> PAGEREF _Toc340159170 \h </w:instrText>
         </w:r>
         <w:r>
           <w:rPr>
@@ -1001,7 +1506,7 @@
             <w:noProof/>
             <w:webHidden/>
           </w:rPr>
-          <w:t>8</w:t>
+          <w:t>15</w:t>
         </w:r>
         <w:r>
           <w:rPr>
@@ -1026,13 +1531,13 @@
           <w:lang w:val="es-ES" w:eastAsia="es-ES" w:bidi="ar-SA"/>
         </w:rPr>
       </w:pPr>
-      <w:hyperlink w:anchor="_Toc340150343" w:history="1">
+      <w:hyperlink w:anchor="_Toc340159171" w:history="1">
         <w:r>
           <w:rPr>
             <w:rStyle w:val="Hipervnculo"/>
             <w:noProof/>
           </w:rPr>
-          <w:t>Visual C++ 2010 Redistributable installation</w:t>
+          <w:t>Client side</w:t>
         </w:r>
         <w:r>
           <w:rPr>
@@ -1053,7 +1558,7 @@
             <w:noProof/>
             <w:webHidden/>
           </w:rPr>
-          <w:instrText xml:space="preserve"> PAGEREF _Toc340150343 \h </w:instrText>
+          <w:instrText xml:space="preserve"> PAGEREF _Toc340159171 \h </w:instrText>
         </w:r>
         <w:r>
           <w:rPr>
@@ -1073,7 +1578,583 @@
             <w:noProof/>
             <w:webHidden/>
           </w:rPr>
-          <w:t>8</w:t>
+          <w:t>15</w:t>
+        </w:r>
+        <w:r>
+          <w:rPr>
+            <w:noProof/>
+            <w:webHidden/>
+          </w:rPr>
+          <w:fldChar w:fldCharType="end"/>
+        </w:r>
+      </w:hyperlink>
+    </w:p>
+    <w:p>
+      <w:pPr>
+        <w:pStyle w:val="TDC2"/>
+        <w:tabs>
+          <w:tab w:val="right" w:leader="dot" w:pos="8494"/>
+        </w:tabs>
+        <w:rPr>
+          <w:rFonts w:asciiTheme="minorHAnsi" w:eastAsiaTheme="minorEastAsia" w:hAnsiTheme="minorHAnsi" w:cstheme="minorBidi"/>
+          <w:noProof/>
+          <w:sz w:val="22"/>
+          <w:szCs w:val="22"/>
+          <w:lang w:val="es-ES" w:eastAsia="es-ES" w:bidi="ar-SA"/>
+        </w:rPr>
+      </w:pPr>
+      <w:hyperlink w:anchor="_Toc340159172" w:history="1">
+        <w:r>
+          <w:rPr>
+            <w:rStyle w:val="Hipervnculo"/>
+            <w:noProof/>
+          </w:rPr>
+          <w:t>Implementation of the client</w:t>
+        </w:r>
+        <w:r>
+          <w:rPr>
+            <w:noProof/>
+            <w:webHidden/>
+          </w:rPr>
+          <w:tab/>
+        </w:r>
+        <w:r>
+          <w:rPr>
+            <w:noProof/>
+            <w:webHidden/>
+          </w:rPr>
+          <w:fldChar w:fldCharType="begin"/>
+        </w:r>
+        <w:r>
+          <w:rPr>
+            <w:noProof/>
+            <w:webHidden/>
+          </w:rPr>
+          <w:instrText xml:space="preserve"> PAGEREF _Toc340159172 \h </w:instrText>
+        </w:r>
+        <w:r>
+          <w:rPr>
+            <w:noProof/>
+            <w:webHidden/>
+          </w:rPr>
+        </w:r>
+        <w:r>
+          <w:rPr>
+            <w:noProof/>
+            <w:webHidden/>
+          </w:rPr>
+          <w:fldChar w:fldCharType="separate"/>
+        </w:r>
+        <w:r>
+          <w:rPr>
+            <w:noProof/>
+            <w:webHidden/>
+          </w:rPr>
+          <w:t>16</w:t>
+        </w:r>
+        <w:r>
+          <w:rPr>
+            <w:noProof/>
+            <w:webHidden/>
+          </w:rPr>
+          <w:fldChar w:fldCharType="end"/>
+        </w:r>
+      </w:hyperlink>
+    </w:p>
+    <w:p>
+      <w:pPr>
+        <w:pStyle w:val="TDC3"/>
+        <w:tabs>
+          <w:tab w:val="right" w:leader="dot" w:pos="8494"/>
+        </w:tabs>
+        <w:rPr>
+          <w:rFonts w:asciiTheme="minorHAnsi" w:eastAsiaTheme="minorEastAsia" w:hAnsiTheme="minorHAnsi" w:cstheme="minorBidi"/>
+          <w:noProof/>
+          <w:sz w:val="22"/>
+          <w:szCs w:val="22"/>
+          <w:lang w:val="es-ES" w:eastAsia="es-ES" w:bidi="ar-SA"/>
+        </w:rPr>
+      </w:pPr>
+      <w:hyperlink w:anchor="_Toc340159173" w:history="1">
+        <w:r>
+          <w:rPr>
+            <w:rStyle w:val="Hipervnculo"/>
+            <w:noProof/>
+          </w:rPr>
+          <w:t>API</w:t>
+        </w:r>
+        <w:r>
+          <w:rPr>
+            <w:noProof/>
+            <w:webHidden/>
+          </w:rPr>
+          <w:tab/>
+        </w:r>
+        <w:r>
+          <w:rPr>
+            <w:noProof/>
+            <w:webHidden/>
+          </w:rPr>
+          <w:fldChar w:fldCharType="begin"/>
+        </w:r>
+        <w:r>
+          <w:rPr>
+            <w:noProof/>
+            <w:webHidden/>
+          </w:rPr>
+          <w:instrText xml:space="preserve"> PAGEREF _Toc340159173 \h </w:instrText>
+        </w:r>
+        <w:r>
+          <w:rPr>
+            <w:noProof/>
+            <w:webHidden/>
+          </w:rPr>
+        </w:r>
+        <w:r>
+          <w:rPr>
+            <w:noProof/>
+            <w:webHidden/>
+          </w:rPr>
+          <w:fldChar w:fldCharType="separate"/>
+        </w:r>
+        <w:r>
+          <w:rPr>
+            <w:noProof/>
+            <w:webHidden/>
+          </w:rPr>
+          <w:t>16</w:t>
+        </w:r>
+        <w:r>
+          <w:rPr>
+            <w:noProof/>
+            <w:webHidden/>
+          </w:rPr>
+          <w:fldChar w:fldCharType="end"/>
+        </w:r>
+      </w:hyperlink>
+    </w:p>
+    <w:p>
+      <w:pPr>
+        <w:pStyle w:val="TDC3"/>
+        <w:tabs>
+          <w:tab w:val="right" w:leader="dot" w:pos="8494"/>
+        </w:tabs>
+        <w:rPr>
+          <w:rFonts w:asciiTheme="minorHAnsi" w:eastAsiaTheme="minorEastAsia" w:hAnsiTheme="minorHAnsi" w:cstheme="minorBidi"/>
+          <w:noProof/>
+          <w:sz w:val="22"/>
+          <w:szCs w:val="22"/>
+          <w:lang w:val="es-ES" w:eastAsia="es-ES" w:bidi="ar-SA"/>
+        </w:rPr>
+      </w:pPr>
+      <w:hyperlink w:anchor="_Toc340159174" w:history="1">
+        <w:r>
+          <w:rPr>
+            <w:rStyle w:val="Hipervnculo"/>
+            <w:noProof/>
+          </w:rPr>
+          <w:t>Exceptions</w:t>
+        </w:r>
+        <w:r>
+          <w:rPr>
+            <w:noProof/>
+            <w:webHidden/>
+          </w:rPr>
+          <w:tab/>
+        </w:r>
+        <w:r>
+          <w:rPr>
+            <w:noProof/>
+            <w:webHidden/>
+          </w:rPr>
+          <w:fldChar w:fldCharType="begin"/>
+        </w:r>
+        <w:r>
+          <w:rPr>
+            <w:noProof/>
+            <w:webHidden/>
+          </w:rPr>
+          <w:instrText xml:space="preserve"> PAGEREF _Toc340159174 \h </w:instrText>
+        </w:r>
+        <w:r>
+          <w:rPr>
+            <w:noProof/>
+            <w:webHidden/>
+          </w:rPr>
+        </w:r>
+        <w:r>
+          <w:rPr>
+            <w:noProof/>
+            <w:webHidden/>
+          </w:rPr>
+          <w:fldChar w:fldCharType="separate"/>
+        </w:r>
+        <w:r>
+          <w:rPr>
+            <w:noProof/>
+            <w:webHidden/>
+          </w:rPr>
+          <w:t>16</w:t>
+        </w:r>
+        <w:r>
+          <w:rPr>
+            <w:noProof/>
+            <w:webHidden/>
+          </w:rPr>
+          <w:fldChar w:fldCharType="end"/>
+        </w:r>
+      </w:hyperlink>
+    </w:p>
+    <w:p>
+      <w:pPr>
+        <w:pStyle w:val="TDC3"/>
+        <w:tabs>
+          <w:tab w:val="right" w:leader="dot" w:pos="8494"/>
+        </w:tabs>
+        <w:rPr>
+          <w:rFonts w:asciiTheme="minorHAnsi" w:eastAsiaTheme="minorEastAsia" w:hAnsiTheme="minorHAnsi" w:cstheme="minorBidi"/>
+          <w:noProof/>
+          <w:sz w:val="22"/>
+          <w:szCs w:val="22"/>
+          <w:lang w:val="es-ES" w:eastAsia="es-ES" w:bidi="ar-SA"/>
+        </w:rPr>
+      </w:pPr>
+      <w:hyperlink w:anchor="_Toc340159175" w:history="1">
+        <w:r>
+          <w:rPr>
+            <w:rStyle w:val="Hipervnculo"/>
+            <w:noProof/>
+          </w:rPr>
+          <w:t>Example</w:t>
+        </w:r>
+        <w:r>
+          <w:rPr>
+            <w:noProof/>
+            <w:webHidden/>
+          </w:rPr>
+          <w:tab/>
+        </w:r>
+        <w:r>
+          <w:rPr>
+            <w:noProof/>
+            <w:webHidden/>
+          </w:rPr>
+          <w:fldChar w:fldCharType="begin"/>
+        </w:r>
+        <w:r>
+          <w:rPr>
+            <w:noProof/>
+            <w:webHidden/>
+          </w:rPr>
+          <w:instrText xml:space="preserve"> PAGEREF _Toc340159175 \h </w:instrText>
+        </w:r>
+        <w:r>
+          <w:rPr>
+            <w:noProof/>
+            <w:webHidden/>
+          </w:rPr>
+        </w:r>
+        <w:r>
+          <w:rPr>
+            <w:noProof/>
+            <w:webHidden/>
+          </w:rPr>
+          <w:fldChar w:fldCharType="separate"/>
+        </w:r>
+        <w:r>
+          <w:rPr>
+            <w:noProof/>
+            <w:webHidden/>
+          </w:rPr>
+          <w:t>17</w:t>
+        </w:r>
+        <w:r>
+          <w:rPr>
+            <w:noProof/>
+            <w:webHidden/>
+          </w:rPr>
+          <w:fldChar w:fldCharType="end"/>
+        </w:r>
+      </w:hyperlink>
+    </w:p>
+    <w:p>
+      <w:pPr>
+        <w:pStyle w:val="TDC2"/>
+        <w:tabs>
+          <w:tab w:val="right" w:leader="dot" w:pos="8494"/>
+        </w:tabs>
+        <w:rPr>
+          <w:rFonts w:asciiTheme="minorHAnsi" w:eastAsiaTheme="minorEastAsia" w:hAnsiTheme="minorHAnsi" w:cstheme="minorBidi"/>
+          <w:noProof/>
+          <w:sz w:val="22"/>
+          <w:szCs w:val="22"/>
+          <w:lang w:val="es-ES" w:eastAsia="es-ES" w:bidi="ar-SA"/>
+        </w:rPr>
+      </w:pPr>
+      <w:hyperlink w:anchor="_Toc340159176" w:history="1">
+        <w:r>
+          <w:rPr>
+            <w:rStyle w:val="Hipervnculo"/>
+            <w:noProof/>
+          </w:rPr>
+          <w:t>Implementation of the server</w:t>
+        </w:r>
+        <w:r>
+          <w:rPr>
+            <w:noProof/>
+            <w:webHidden/>
+          </w:rPr>
+          <w:tab/>
+        </w:r>
+        <w:r>
+          <w:rPr>
+            <w:noProof/>
+            <w:webHidden/>
+          </w:rPr>
+          <w:fldChar w:fldCharType="begin"/>
+        </w:r>
+        <w:r>
+          <w:rPr>
+            <w:noProof/>
+            <w:webHidden/>
+          </w:rPr>
+          <w:instrText xml:space="preserve"> PAGEREF _Toc340159176 \h </w:instrText>
+        </w:r>
+        <w:r>
+          <w:rPr>
+            <w:noProof/>
+            <w:webHidden/>
+          </w:rPr>
+        </w:r>
+        <w:r>
+          <w:rPr>
+            <w:noProof/>
+            <w:webHidden/>
+          </w:rPr>
+          <w:fldChar w:fldCharType="separate"/>
+        </w:r>
+        <w:r>
+          <w:rPr>
+            <w:noProof/>
+            <w:webHidden/>
+          </w:rPr>
+          <w:t>17</w:t>
+        </w:r>
+        <w:r>
+          <w:rPr>
+            <w:noProof/>
+            <w:webHidden/>
+          </w:rPr>
+          <w:fldChar w:fldCharType="end"/>
+        </w:r>
+      </w:hyperlink>
+    </w:p>
+    <w:p>
+      <w:pPr>
+        <w:pStyle w:val="TDC3"/>
+        <w:tabs>
+          <w:tab w:val="right" w:leader="dot" w:pos="8494"/>
+        </w:tabs>
+        <w:rPr>
+          <w:rFonts w:asciiTheme="minorHAnsi" w:eastAsiaTheme="minorEastAsia" w:hAnsiTheme="minorHAnsi" w:cstheme="minorBidi"/>
+          <w:noProof/>
+          <w:sz w:val="22"/>
+          <w:szCs w:val="22"/>
+          <w:lang w:val="es-ES" w:eastAsia="es-ES" w:bidi="ar-SA"/>
+        </w:rPr>
+      </w:pPr>
+      <w:hyperlink w:anchor="_Toc340159177" w:history="1">
+        <w:r>
+          <w:rPr>
+            <w:rStyle w:val="Hipervnculo"/>
+            <w:noProof/>
+          </w:rPr>
+          <w:t>API</w:t>
+        </w:r>
+        <w:r>
+          <w:rPr>
+            <w:noProof/>
+            <w:webHidden/>
+          </w:rPr>
+          <w:tab/>
+        </w:r>
+        <w:r>
+          <w:rPr>
+            <w:noProof/>
+            <w:webHidden/>
+          </w:rPr>
+          <w:fldChar w:fldCharType="begin"/>
+        </w:r>
+        <w:r>
+          <w:rPr>
+            <w:noProof/>
+            <w:webHidden/>
+          </w:rPr>
+          <w:instrText xml:space="preserve"> PAGEREF _Toc340159177 \h </w:instrText>
+        </w:r>
+        <w:r>
+          <w:rPr>
+            <w:noProof/>
+            <w:webHidden/>
+          </w:rPr>
+        </w:r>
+        <w:r>
+          <w:rPr>
+            <w:noProof/>
+            <w:webHidden/>
+          </w:rPr>
+          <w:fldChar w:fldCharType="separate"/>
+        </w:r>
+        <w:r>
+          <w:rPr>
+            <w:noProof/>
+            <w:webHidden/>
+          </w:rPr>
+          <w:t>17</w:t>
+        </w:r>
+        <w:r>
+          <w:rPr>
+            <w:noProof/>
+            <w:webHidden/>
+          </w:rPr>
+          <w:fldChar w:fldCharType="end"/>
+        </w:r>
+      </w:hyperlink>
+    </w:p>
+    <w:p>
+      <w:pPr>
+        <w:pStyle w:val="TDC3"/>
+        <w:tabs>
+          <w:tab w:val="right" w:leader="dot" w:pos="8494"/>
+        </w:tabs>
+        <w:rPr>
+          <w:rFonts w:asciiTheme="minorHAnsi" w:eastAsiaTheme="minorEastAsia" w:hAnsiTheme="minorHAnsi" w:cstheme="minorBidi"/>
+          <w:noProof/>
+          <w:sz w:val="22"/>
+          <w:szCs w:val="22"/>
+          <w:lang w:val="es-ES" w:eastAsia="es-ES" w:bidi="ar-SA"/>
+        </w:rPr>
+      </w:pPr>
+      <w:hyperlink w:anchor="_Toc340159178" w:history="1">
+        <w:r>
+          <w:rPr>
+            <w:rStyle w:val="Hipervnculo"/>
+            <w:noProof/>
+          </w:rPr>
+          <w:t>Exceptions</w:t>
+        </w:r>
+        <w:r>
+          <w:rPr>
+            <w:noProof/>
+            <w:webHidden/>
+          </w:rPr>
+          <w:tab/>
+        </w:r>
+        <w:r>
+          <w:rPr>
+            <w:noProof/>
+            <w:webHidden/>
+          </w:rPr>
+          <w:fldChar w:fldCharType="begin"/>
+        </w:r>
+        <w:r>
+          <w:rPr>
+            <w:noProof/>
+            <w:webHidden/>
+          </w:rPr>
+          <w:instrText xml:space="preserve"> PAGEREF _Toc340159178 \h </w:instrText>
+        </w:r>
+        <w:r>
+          <w:rPr>
+            <w:noProof/>
+            <w:webHidden/>
+          </w:rPr>
+        </w:r>
+        <w:r>
+          <w:rPr>
+            <w:noProof/>
+            <w:webHidden/>
+          </w:rPr>
+          <w:fldChar w:fldCharType="separate"/>
+        </w:r>
+        <w:r>
+          <w:rPr>
+            <w:noProof/>
+            <w:webHidden/>
+          </w:rPr>
+          <w:t>18</w:t>
+        </w:r>
+        <w:r>
+          <w:rPr>
+            <w:noProof/>
+            <w:webHidden/>
+          </w:rPr>
+          <w:fldChar w:fldCharType="end"/>
+        </w:r>
+      </w:hyperlink>
+    </w:p>
+    <w:p>
+      <w:pPr>
+        <w:pStyle w:val="TDC3"/>
+        <w:tabs>
+          <w:tab w:val="right" w:leader="dot" w:pos="8494"/>
+        </w:tabs>
+        <w:rPr>
+          <w:rFonts w:asciiTheme="minorHAnsi" w:eastAsiaTheme="minorEastAsia" w:hAnsiTheme="minorHAnsi" w:cstheme="minorBidi"/>
+          <w:noProof/>
+          <w:sz w:val="22"/>
+          <w:szCs w:val="22"/>
+          <w:lang w:val="es-ES" w:eastAsia="es-ES" w:bidi="ar-SA"/>
+        </w:rPr>
+      </w:pPr>
+      <w:hyperlink w:anchor="_Toc340159179" w:history="1">
+        <w:r>
+          <w:rPr>
+            <w:rStyle w:val="Hipervnculo"/>
+            <w:noProof/>
+          </w:rPr>
+          <w:t>Example</w:t>
+        </w:r>
+        <w:r>
+          <w:rPr>
+            <w:noProof/>
+            <w:webHidden/>
+          </w:rPr>
+          <w:tab/>
+        </w:r>
+        <w:r>
+          <w:rPr>
+            <w:noProof/>
+            <w:webHidden/>
+          </w:rPr>
+          <w:fldChar w:fldCharType="begin"/>
+        </w:r>
+        <w:r>
+          <w:rPr>
+            <w:noProof/>
+            <w:webHidden/>
+          </w:rPr>
+          <w:instrText xml:space="preserve"> PAGEREF _Toc340159179 \h </w:instrText>
+        </w:r>
+        <w:r>
+          <w:rPr>
+            <w:noProof/>
+            <w:webHidden/>
+          </w:rPr>
+        </w:r>
+        <w:r>
+          <w:rPr>
+            <w:noProof/>
+            <w:webHidden/>
+          </w:rPr>
+          <w:fldChar w:fldCharType="separate"/>
+        </w:r>
+        <w:r>
+          <w:rPr>
+            <w:noProof/>
+            <w:webHidden/>
+          </w:rPr>
+          <w:t>18</w:t>
         </w:r>
         <w:r>
           <w:rPr>
@@ -1098,13 +2179,13 @@
           <w:lang w:val="es-ES" w:eastAsia="es-ES" w:bidi="ar-SA"/>
         </w:rPr>
       </w:pPr>
-      <w:hyperlink w:anchor="_Toc340150344" w:history="1">
+      <w:hyperlink w:anchor="_Toc340159180" w:history="1">
         <w:r>
           <w:rPr>
             <w:rStyle w:val="Hipervnculo"/>
             <w:noProof/>
           </w:rPr>
-          <w:t>Building a DDSRPC application</w:t>
+          <w:t>Advanced concepts</w:t>
         </w:r>
         <w:r>
           <w:rPr>
@@ -1125,7 +2206,7 @@
             <w:noProof/>
             <w:webHidden/>
           </w:rPr>
-          <w:instrText xml:space="preserve"> PAGEREF _Toc340150344 \h </w:instrText>
+          <w:instrText xml:space="preserve"> PAGEREF _Toc340159180 \h </w:instrText>
         </w:r>
         <w:r>
           <w:rPr>
@@ -1145,7 +2226,7 @@
             <w:noProof/>
             <w:webHidden/>
           </w:rPr>
-          <w:t>10</w:t>
+          <w:t>19</w:t>
         </w:r>
         <w:r>
           <w:rPr>
@@ -1170,13 +2251,13 @@
           <w:lang w:val="es-ES" w:eastAsia="es-ES" w:bidi="ar-SA"/>
         </w:rPr>
       </w:pPr>
-      <w:hyperlink w:anchor="_Toc340150345" w:history="1">
+      <w:hyperlink w:anchor="_Toc340159181" w:history="1">
         <w:r>
           <w:rPr>
             <w:rStyle w:val="Hipervnculo"/>
             <w:noProof/>
           </w:rPr>
-          <w:t>Defining a set of remote procedures</w:t>
+          <w:t>Network transports</w:t>
         </w:r>
         <w:r>
           <w:rPr>
@@ -1197,7 +2278,7 @@
             <w:noProof/>
             <w:webHidden/>
           </w:rPr>
-          <w:instrText xml:space="preserve"> PAGEREF _Toc340150345 \h </w:instrText>
+          <w:instrText xml:space="preserve"> PAGEREF _Toc340159181 \h </w:instrText>
         </w:r>
         <w:r>
           <w:rPr>
@@ -1217,7 +2298,7 @@
             <w:noProof/>
             <w:webHidden/>
           </w:rPr>
-          <w:t>10</w:t>
+          <w:t>19</w:t>
         </w:r>
         <w:r>
           <w:rPr>
@@ -1242,13 +2323,13 @@
           <w:lang w:val="es-ES" w:eastAsia="es-ES" w:bidi="ar-SA"/>
         </w:rPr>
       </w:pPr>
-      <w:hyperlink w:anchor="_Toc340150346" w:history="1">
+      <w:hyperlink w:anchor="_Toc340159182" w:history="1">
         <w:r>
           <w:rPr>
             <w:rStyle w:val="Hipervnculo"/>
             <w:noProof/>
           </w:rPr>
-          <w:t>IDL Syntax and mapping to C++</w:t>
+          <w:t>UDP Transport</w:t>
         </w:r>
         <w:r>
           <w:rPr>
@@ -1269,7 +2350,7 @@
             <w:noProof/>
             <w:webHidden/>
           </w:rPr>
-          <w:instrText xml:space="preserve"> PAGEREF _Toc340150346 \h </w:instrText>
+          <w:instrText xml:space="preserve"> PAGEREF _Toc340159182 \h </w:instrText>
         </w:r>
         <w:r>
           <w:rPr>
@@ -1289,7 +2370,7 @@
             <w:noProof/>
             <w:webHidden/>
           </w:rPr>
-          <w:t>11</w:t>
+          <w:t>19</w:t>
         </w:r>
         <w:r>
           <w:rPr>
@@ -1314,13 +2395,13 @@
           <w:lang w:val="es-ES" w:eastAsia="es-ES" w:bidi="ar-SA"/>
         </w:rPr>
       </w:pPr>
-      <w:hyperlink w:anchor="_Toc340150347" w:history="1">
+      <w:hyperlink w:anchor="_Toc340159183" w:history="1">
         <w:r>
           <w:rPr>
             <w:rStyle w:val="Hipervnculo"/>
             <w:noProof/>
           </w:rPr>
-          <w:t>Example</w:t>
+          <w:t>TCP Transport</w:t>
         </w:r>
         <w:r>
           <w:rPr>
@@ -1341,7 +2422,7 @@
             <w:noProof/>
             <w:webHidden/>
           </w:rPr>
-          <w:instrText xml:space="preserve"> PAGEREF _Toc340150347 \h </w:instrText>
+          <w:instrText xml:space="preserve"> PAGEREF _Toc340159183 \h </w:instrText>
         </w:r>
         <w:r>
           <w:rPr>
@@ -1361,7 +2442,7 @@
             <w:noProof/>
             <w:webHidden/>
           </w:rPr>
-          <w:t>14</w:t>
+          <w:t>20</w:t>
         </w:r>
         <w:r>
           <w:rPr>
@@ -1386,13 +2467,13 @@
           <w:lang w:val="es-ES" w:eastAsia="es-ES" w:bidi="ar-SA"/>
         </w:rPr>
       </w:pPr>
-      <w:hyperlink w:anchor="_Toc340150348" w:history="1">
+      <w:hyperlink w:anchor="_Toc340159184" w:history="1">
         <w:r>
           <w:rPr>
             <w:rStyle w:val="Hipervnculo"/>
             <w:noProof/>
           </w:rPr>
-          <w:t>Generating specific code</w:t>
+          <w:t>Asynchronous calls</w:t>
         </w:r>
         <w:r>
           <w:rPr>
@@ -1413,7 +2494,7 @@
             <w:noProof/>
             <w:webHidden/>
           </w:rPr>
-          <w:instrText xml:space="preserve"> PAGEREF _Toc340150348 \h </w:instrText>
+          <w:instrText xml:space="preserve"> PAGEREF _Toc340159184 \h </w:instrText>
         </w:r>
         <w:r>
           <w:rPr>
@@ -1433,7 +2514,151 @@
             <w:noProof/>
             <w:webHidden/>
           </w:rPr>
-          <w:t>14</w:t>
+          <w:t>21</w:t>
+        </w:r>
+        <w:r>
+          <w:rPr>
+            <w:noProof/>
+            <w:webHidden/>
+          </w:rPr>
+          <w:fldChar w:fldCharType="end"/>
+        </w:r>
+      </w:hyperlink>
+    </w:p>
+    <w:p>
+      <w:pPr>
+        <w:pStyle w:val="TDC2"/>
+        <w:tabs>
+          <w:tab w:val="right" w:leader="dot" w:pos="8494"/>
+        </w:tabs>
+        <w:rPr>
+          <w:rFonts w:asciiTheme="minorHAnsi" w:eastAsiaTheme="minorEastAsia" w:hAnsiTheme="minorHAnsi" w:cstheme="minorBidi"/>
+          <w:noProof/>
+          <w:sz w:val="22"/>
+          <w:szCs w:val="22"/>
+          <w:lang w:val="es-ES" w:eastAsia="es-ES" w:bidi="ar-SA"/>
+        </w:rPr>
+      </w:pPr>
+      <w:hyperlink w:anchor="_Toc340159185" w:history="1">
+        <w:r>
+          <w:rPr>
+            <w:rStyle w:val="Hipervnculo"/>
+            <w:noProof/>
+          </w:rPr>
+          <w:t>One-way calls</w:t>
+        </w:r>
+        <w:r>
+          <w:rPr>
+            <w:noProof/>
+            <w:webHidden/>
+          </w:rPr>
+          <w:tab/>
+        </w:r>
+        <w:r>
+          <w:rPr>
+            <w:noProof/>
+            <w:webHidden/>
+          </w:rPr>
+          <w:fldChar w:fldCharType="begin"/>
+        </w:r>
+        <w:r>
+          <w:rPr>
+            <w:noProof/>
+            <w:webHidden/>
+          </w:rPr>
+          <w:instrText xml:space="preserve"> PAGEREF _Toc340159185 \h </w:instrText>
+        </w:r>
+        <w:r>
+          <w:rPr>
+            <w:noProof/>
+            <w:webHidden/>
+          </w:rPr>
+        </w:r>
+        <w:r>
+          <w:rPr>
+            <w:noProof/>
+            <w:webHidden/>
+          </w:rPr>
+          <w:fldChar w:fldCharType="separate"/>
+        </w:r>
+        <w:r>
+          <w:rPr>
+            <w:noProof/>
+            <w:webHidden/>
+          </w:rPr>
+          <w:t>22</w:t>
+        </w:r>
+        <w:r>
+          <w:rPr>
+            <w:noProof/>
+            <w:webHidden/>
+          </w:rPr>
+          <w:fldChar w:fldCharType="end"/>
+        </w:r>
+      </w:hyperlink>
+    </w:p>
+    <w:p>
+      <w:pPr>
+        <w:pStyle w:val="TDC2"/>
+        <w:tabs>
+          <w:tab w:val="right" w:leader="dot" w:pos="8494"/>
+        </w:tabs>
+        <w:rPr>
+          <w:rFonts w:asciiTheme="minorHAnsi" w:eastAsiaTheme="minorEastAsia" w:hAnsiTheme="minorHAnsi" w:cstheme="minorBidi"/>
+          <w:noProof/>
+          <w:sz w:val="22"/>
+          <w:szCs w:val="22"/>
+          <w:lang w:val="es-ES" w:eastAsia="es-ES" w:bidi="ar-SA"/>
+        </w:rPr>
+      </w:pPr>
+      <w:hyperlink w:anchor="_Toc340159186" w:history="1">
+        <w:r>
+          <w:rPr>
+            <w:rStyle w:val="Hipervnculo"/>
+            <w:noProof/>
+          </w:rPr>
+          <w:t>Server strategies</w:t>
+        </w:r>
+        <w:r>
+          <w:rPr>
+            <w:noProof/>
+            <w:webHidden/>
+          </w:rPr>
+          <w:tab/>
+        </w:r>
+        <w:r>
+          <w:rPr>
+            <w:noProof/>
+            <w:webHidden/>
+          </w:rPr>
+          <w:fldChar w:fldCharType="begin"/>
+        </w:r>
+        <w:r>
+          <w:rPr>
+            <w:noProof/>
+            <w:webHidden/>
+          </w:rPr>
+          <w:instrText xml:space="preserve"> PAGEREF _Toc340159186 \h </w:instrText>
+        </w:r>
+        <w:r>
+          <w:rPr>
+            <w:noProof/>
+            <w:webHidden/>
+          </w:rPr>
+        </w:r>
+        <w:r>
+          <w:rPr>
+            <w:noProof/>
+            <w:webHidden/>
+          </w:rPr>
+          <w:fldChar w:fldCharType="separate"/>
+        </w:r>
+        <w:r>
+          <w:rPr>
+            <w:noProof/>
+            <w:webHidden/>
+          </w:rPr>
+          <w:t>23</w:t>
         </w:r>
         <w:r>
           <w:rPr>
@@ -1458,13 +2683,13 @@
           <w:lang w:val="es-ES" w:eastAsia="es-ES" w:bidi="ar-SA"/>
         </w:rPr>
       </w:pPr>
-      <w:hyperlink w:anchor="_Toc340150349" w:history="1">
+      <w:hyperlink w:anchor="_Toc340159187" w:history="1">
         <w:r>
           <w:rPr>
             <w:rStyle w:val="Hipervnculo"/>
             <w:noProof/>
           </w:rPr>
-          <w:t>Server side</w:t>
+          <w:t>Single thread strategy</w:t>
         </w:r>
         <w:r>
           <w:rPr>
@@ -1485,7 +2710,7 @@
             <w:noProof/>
             <w:webHidden/>
           </w:rPr>
-          <w:instrText xml:space="preserve"> PAGEREF _Toc340150349 \h </w:instrText>
+          <w:instrText xml:space="preserve"> PAGEREF _Toc340159187 \h </w:instrText>
         </w:r>
         <w:r>
           <w:rPr>
@@ -1505,7 +2730,7 @@
             <w:noProof/>
             <w:webHidden/>
           </w:rPr>
-          <w:t>15</w:t>
+          <w:t>23</w:t>
         </w:r>
         <w:r>
           <w:rPr>
@@ -1530,13 +2755,13 @@
           <w:lang w:val="es-ES" w:eastAsia="es-ES" w:bidi="ar-SA"/>
         </w:rPr>
       </w:pPr>
-      <w:hyperlink w:anchor="_Toc340150350" w:history="1">
+      <w:hyperlink w:anchor="_Toc340159188" w:history="1">
         <w:r>
           <w:rPr>
             <w:rStyle w:val="Hipervnculo"/>
             <w:noProof/>
           </w:rPr>
-          <w:t>Client side</w:t>
+          <w:t>Thread pool strategy</w:t>
         </w:r>
         <w:r>
           <w:rPr>
@@ -1557,7 +2782,7 @@
             <w:noProof/>
             <w:webHidden/>
           </w:rPr>
-          <w:instrText xml:space="preserve"> PAGEREF _Toc340150350 \h </w:instrText>
+          <w:instrText xml:space="preserve"> PAGEREF _Toc340159188 \h </w:instrText>
         </w:r>
         <w:r>
           <w:rPr>
@@ -1577,7 +2802,79 @@
             <w:noProof/>
             <w:webHidden/>
           </w:rPr>
-          <w:t>15</w:t>
+          <w:t>23</w:t>
+        </w:r>
+        <w:r>
+          <w:rPr>
+            <w:noProof/>
+            <w:webHidden/>
+          </w:rPr>
+          <w:fldChar w:fldCharType="end"/>
+        </w:r>
+      </w:hyperlink>
+    </w:p>
+    <w:p>
+      <w:pPr>
+        <w:pStyle w:val="TDC3"/>
+        <w:tabs>
+          <w:tab w:val="right" w:leader="dot" w:pos="8494"/>
+        </w:tabs>
+        <w:rPr>
+          <w:rFonts w:asciiTheme="minorHAnsi" w:eastAsiaTheme="minorEastAsia" w:hAnsiTheme="minorHAnsi" w:cstheme="minorBidi"/>
+          <w:noProof/>
+          <w:sz w:val="22"/>
+          <w:szCs w:val="22"/>
+          <w:lang w:val="es-ES" w:eastAsia="es-ES" w:bidi="ar-SA"/>
+        </w:rPr>
+      </w:pPr>
+      <w:hyperlink w:anchor="_Toc340159189" w:history="1">
+        <w:r>
+          <w:rPr>
+            <w:rStyle w:val="Hipervnculo"/>
+            <w:noProof/>
+          </w:rPr>
+          <w:t>Thread per request strategy</w:t>
+        </w:r>
+        <w:r>
+          <w:rPr>
+            <w:noProof/>
+            <w:webHidden/>
+          </w:rPr>
+          <w:tab/>
+        </w:r>
+        <w:r>
+          <w:rPr>
+            <w:noProof/>
+            <w:webHidden/>
+          </w:rPr>
+          <w:fldChar w:fldCharType="begin"/>
+        </w:r>
+        <w:r>
+          <w:rPr>
+            <w:noProof/>
+            <w:webHidden/>
+          </w:rPr>
+          <w:instrText xml:space="preserve"> PAGEREF _Toc340159189 \h </w:instrText>
+        </w:r>
+        <w:r>
+          <w:rPr>
+            <w:noProof/>
+            <w:webHidden/>
+          </w:rPr>
+        </w:r>
+        <w:r>
+          <w:rPr>
+            <w:noProof/>
+            <w:webHidden/>
+          </w:rPr>
+          <w:fldChar w:fldCharType="separate"/>
+        </w:r>
+        <w:r>
+          <w:rPr>
+            <w:noProof/>
+            <w:webHidden/>
+          </w:rPr>
+          <w:t>23</w:t>
         </w:r>
         <w:r>
           <w:rPr>
@@ -1602,13 +2899,13 @@
           <w:lang w:val="es-ES" w:eastAsia="es-ES" w:bidi="ar-SA"/>
         </w:rPr>
       </w:pPr>
-      <w:hyperlink w:anchor="_Toc340150351" w:history="1">
+      <w:hyperlink w:anchor="_Toc340159190" w:history="1">
         <w:r>
           <w:rPr>
             <w:rStyle w:val="Hipervnculo"/>
             <w:noProof/>
           </w:rPr>
-          <w:t>Implementation of the client</w:t>
+          <w:t>WAN communication</w:t>
         </w:r>
         <w:r>
           <w:rPr>
@@ -1629,7 +2926,7 @@
             <w:noProof/>
             <w:webHidden/>
           </w:rPr>
-          <w:instrText xml:space="preserve"> PAGEREF _Toc340150351 \h </w:instrText>
+          <w:instrText xml:space="preserve"> PAGEREF _Toc340159190 \h </w:instrText>
         </w:r>
         <w:r>
           <w:rPr>
@@ -1649,7 +2946,7 @@
             <w:noProof/>
             <w:webHidden/>
           </w:rPr>
-          <w:t>16</w:t>
+          <w:t>24</w:t>
         </w:r>
         <w:r>
           <w:rPr>
@@ -1662,7 +2959,7 @@
     </w:p>
     <w:p>
       <w:pPr>
-        <w:pStyle w:val="TDC3"/>
+        <w:pStyle w:val="TDC1"/>
         <w:tabs>
           <w:tab w:val="right" w:leader="dot" w:pos="8494"/>
         </w:tabs>
@@ -1674,13 +2971,13 @@
           <w:lang w:val="es-ES" w:eastAsia="es-ES" w:bidi="ar-SA"/>
         </w:rPr>
       </w:pPr>
-      <w:hyperlink w:anchor="_Toc340150352" w:history="1">
+      <w:hyperlink w:anchor="_Toc340159191" w:history="1">
         <w:r>
           <w:rPr>
             <w:rStyle w:val="Hipervnculo"/>
             <w:noProof/>
           </w:rPr>
-          <w:t>API</w:t>
+          <w:t>HelloWorld example in Visual Studio 2010</w:t>
         </w:r>
         <w:r>
           <w:rPr>
@@ -1701,7 +2998,7 @@
             <w:noProof/>
             <w:webHidden/>
           </w:rPr>
-          <w:instrText xml:space="preserve"> PAGEREF _Toc340150352 \h </w:instrText>
+          <w:instrText xml:space="preserve"> PAGEREF _Toc340159191 \h </w:instrText>
         </w:r>
         <w:r>
           <w:rPr>
@@ -1721,79 +3018,7 @@
             <w:noProof/>
             <w:webHidden/>
           </w:rPr>
-          <w:t>16</w:t>
-        </w:r>
-        <w:r>
-          <w:rPr>
-            <w:noProof/>
-            <w:webHidden/>
-          </w:rPr>
-          <w:fldChar w:fldCharType="end"/>
-        </w:r>
-      </w:hyperlink>
-    </w:p>
-    <w:p>
-      <w:pPr>
-        <w:pStyle w:val="TDC3"/>
-        <w:tabs>
-          <w:tab w:val="right" w:leader="dot" w:pos="8494"/>
-        </w:tabs>
-        <w:rPr>
-          <w:rFonts w:asciiTheme="minorHAnsi" w:eastAsiaTheme="minorEastAsia" w:hAnsiTheme="minorHAnsi" w:cstheme="minorBidi"/>
-          <w:noProof/>
-          <w:sz w:val="22"/>
-          <w:szCs w:val="22"/>
-          <w:lang w:val="es-ES" w:eastAsia="es-ES" w:bidi="ar-SA"/>
-        </w:rPr>
-      </w:pPr>
-      <w:hyperlink w:anchor="_Toc340150353" w:history="1">
-        <w:r>
-          <w:rPr>
-            <w:rStyle w:val="Hipervnculo"/>
-            <w:noProof/>
-          </w:rPr>
-          <w:t>Example</w:t>
-        </w:r>
-        <w:r>
-          <w:rPr>
-            <w:noProof/>
-            <w:webHidden/>
-          </w:rPr>
-          <w:tab/>
-        </w:r>
-        <w:r>
-          <w:rPr>
-            <w:noProof/>
-            <w:webHidden/>
-          </w:rPr>
-          <w:fldChar w:fldCharType="begin"/>
-        </w:r>
-        <w:r>
-          <w:rPr>
-            <w:noProof/>
-            <w:webHidden/>
-          </w:rPr>
-          <w:instrText xml:space="preserve"> PAGEREF _Toc340150353 \h </w:instrText>
-        </w:r>
-        <w:r>
-          <w:rPr>
-            <w:noProof/>
-            <w:webHidden/>
-          </w:rPr>
-        </w:r>
-        <w:r>
-          <w:rPr>
-            <w:noProof/>
-            <w:webHidden/>
-          </w:rPr>
-          <w:fldChar w:fldCharType="separate"/>
-        </w:r>
-        <w:r>
-          <w:rPr>
-            <w:noProof/>
-            <w:webHidden/>
-          </w:rPr>
-          <w:t>16</w:t>
+          <w:t>25</w:t>
         </w:r>
         <w:r>
           <w:rPr>
@@ -1818,13 +3043,13 @@
           <w:lang w:val="es-ES" w:eastAsia="es-ES" w:bidi="ar-SA"/>
         </w:rPr>
       </w:pPr>
-      <w:hyperlink w:anchor="_Toc340150354" w:history="1">
+      <w:hyperlink w:anchor="_Toc340159192" w:history="1">
         <w:r>
           <w:rPr>
             <w:rStyle w:val="Hipervnculo"/>
             <w:noProof/>
           </w:rPr>
-          <w:t>Implementation of the server</w:t>
+          <w:t>Writing the IDL file</w:t>
         </w:r>
         <w:r>
           <w:rPr>
@@ -1845,7 +3070,7 @@
             <w:noProof/>
             <w:webHidden/>
           </w:rPr>
-          <w:instrText xml:space="preserve"> PAGEREF _Toc340150354 \h </w:instrText>
+          <w:instrText xml:space="preserve"> PAGEREF _Toc340159192 \h </w:instrText>
         </w:r>
         <w:r>
           <w:rPr>
@@ -1865,223 +3090,7 @@
             <w:noProof/>
             <w:webHidden/>
           </w:rPr>
-          <w:t>17</w:t>
-        </w:r>
-        <w:r>
-          <w:rPr>
-            <w:noProof/>
-            <w:webHidden/>
-          </w:rPr>
-          <w:fldChar w:fldCharType="end"/>
-        </w:r>
-      </w:hyperlink>
-    </w:p>
-    <w:p>
-      <w:pPr>
-        <w:pStyle w:val="TDC3"/>
-        <w:tabs>
-          <w:tab w:val="right" w:leader="dot" w:pos="8494"/>
-        </w:tabs>
-        <w:rPr>
-          <w:rFonts w:asciiTheme="minorHAnsi" w:eastAsiaTheme="minorEastAsia" w:hAnsiTheme="minorHAnsi" w:cstheme="minorBidi"/>
-          <w:noProof/>
-          <w:sz w:val="22"/>
-          <w:szCs w:val="22"/>
-          <w:lang w:val="es-ES" w:eastAsia="es-ES" w:bidi="ar-SA"/>
-        </w:rPr>
-      </w:pPr>
-      <w:hyperlink w:anchor="_Toc340150355" w:history="1">
-        <w:r>
-          <w:rPr>
-            <w:rStyle w:val="Hipervnculo"/>
-            <w:noProof/>
-          </w:rPr>
-          <w:t>API</w:t>
-        </w:r>
-        <w:r>
-          <w:rPr>
-            <w:noProof/>
-            <w:webHidden/>
-          </w:rPr>
-          <w:tab/>
-        </w:r>
-        <w:r>
-          <w:rPr>
-            <w:noProof/>
-            <w:webHidden/>
-          </w:rPr>
-          <w:fldChar w:fldCharType="begin"/>
-        </w:r>
-        <w:r>
-          <w:rPr>
-            <w:noProof/>
-            <w:webHidden/>
-          </w:rPr>
-          <w:instrText xml:space="preserve"> PAGEREF _Toc340150355 \h </w:instrText>
-        </w:r>
-        <w:r>
-          <w:rPr>
-            <w:noProof/>
-            <w:webHidden/>
-          </w:rPr>
-        </w:r>
-        <w:r>
-          <w:rPr>
-            <w:noProof/>
-            <w:webHidden/>
-          </w:rPr>
-          <w:fldChar w:fldCharType="separate"/>
-        </w:r>
-        <w:r>
-          <w:rPr>
-            <w:noProof/>
-            <w:webHidden/>
-          </w:rPr>
-          <w:t>17</w:t>
-        </w:r>
-        <w:r>
-          <w:rPr>
-            <w:noProof/>
-            <w:webHidden/>
-          </w:rPr>
-          <w:fldChar w:fldCharType="end"/>
-        </w:r>
-      </w:hyperlink>
-    </w:p>
-    <w:p>
-      <w:pPr>
-        <w:pStyle w:val="TDC3"/>
-        <w:tabs>
-          <w:tab w:val="right" w:leader="dot" w:pos="8494"/>
-        </w:tabs>
-        <w:rPr>
-          <w:rFonts w:asciiTheme="minorHAnsi" w:eastAsiaTheme="minorEastAsia" w:hAnsiTheme="minorHAnsi" w:cstheme="minorBidi"/>
-          <w:noProof/>
-          <w:sz w:val="22"/>
-          <w:szCs w:val="22"/>
-          <w:lang w:val="es-ES" w:eastAsia="es-ES" w:bidi="ar-SA"/>
-        </w:rPr>
-      </w:pPr>
-      <w:hyperlink w:anchor="_Toc340150356" w:history="1">
-        <w:r>
-          <w:rPr>
-            <w:rStyle w:val="Hipervnculo"/>
-            <w:noProof/>
-          </w:rPr>
-          <w:t>Example</w:t>
-        </w:r>
-        <w:r>
-          <w:rPr>
-            <w:noProof/>
-            <w:webHidden/>
-          </w:rPr>
-          <w:tab/>
-        </w:r>
-        <w:r>
-          <w:rPr>
-            <w:noProof/>
-            <w:webHidden/>
-          </w:rPr>
-          <w:fldChar w:fldCharType="begin"/>
-        </w:r>
-        <w:r>
-          <w:rPr>
-            <w:noProof/>
-            <w:webHidden/>
-          </w:rPr>
-          <w:instrText xml:space="preserve"> PAGEREF _Toc340150356 \h </w:instrText>
-        </w:r>
-        <w:r>
-          <w:rPr>
-            <w:noProof/>
-            <w:webHidden/>
-          </w:rPr>
-        </w:r>
-        <w:r>
-          <w:rPr>
-            <w:noProof/>
-            <w:webHidden/>
-          </w:rPr>
-          <w:fldChar w:fldCharType="separate"/>
-        </w:r>
-        <w:r>
-          <w:rPr>
-            <w:noProof/>
-            <w:webHidden/>
-          </w:rPr>
-          <w:t>17</w:t>
-        </w:r>
-        <w:r>
-          <w:rPr>
-            <w:noProof/>
-            <w:webHidden/>
-          </w:rPr>
-          <w:fldChar w:fldCharType="end"/>
-        </w:r>
-      </w:hyperlink>
-    </w:p>
-    <w:p>
-      <w:pPr>
-        <w:pStyle w:val="TDC1"/>
-        <w:tabs>
-          <w:tab w:val="right" w:leader="dot" w:pos="8494"/>
-        </w:tabs>
-        <w:rPr>
-          <w:rFonts w:asciiTheme="minorHAnsi" w:eastAsiaTheme="minorEastAsia" w:hAnsiTheme="minorHAnsi" w:cstheme="minorBidi"/>
-          <w:noProof/>
-          <w:sz w:val="22"/>
-          <w:szCs w:val="22"/>
-          <w:lang w:val="es-ES" w:eastAsia="es-ES" w:bidi="ar-SA"/>
-        </w:rPr>
-      </w:pPr>
-      <w:hyperlink w:anchor="_Toc340150357" w:history="1">
-        <w:r>
-          <w:rPr>
-            <w:rStyle w:val="Hipervnculo"/>
-            <w:noProof/>
-          </w:rPr>
-          <w:t>Advanced concepts</w:t>
-        </w:r>
-        <w:r>
-          <w:rPr>
-            <w:noProof/>
-            <w:webHidden/>
-          </w:rPr>
-          <w:tab/>
-        </w:r>
-        <w:r>
-          <w:rPr>
-            <w:noProof/>
-            <w:webHidden/>
-          </w:rPr>
-          <w:fldChar w:fldCharType="begin"/>
-        </w:r>
-        <w:r>
-          <w:rPr>
-            <w:noProof/>
-            <w:webHidden/>
-          </w:rPr>
-          <w:instrText xml:space="preserve"> PAGEREF _Toc340150357 \h </w:instrText>
-        </w:r>
-        <w:r>
-          <w:rPr>
-            <w:noProof/>
-            <w:webHidden/>
-          </w:rPr>
-        </w:r>
-        <w:r>
-          <w:rPr>
-            <w:noProof/>
-            <w:webHidden/>
-          </w:rPr>
-          <w:fldChar w:fldCharType="separate"/>
-        </w:r>
-        <w:r>
-          <w:rPr>
-            <w:noProof/>
-            <w:webHidden/>
-          </w:rPr>
-          <w:t>18</w:t>
+          <w:t>25</w:t>
         </w:r>
         <w:r>
           <w:rPr>
@@ -2106,13 +3115,13 @@
           <w:lang w:val="es-ES" w:eastAsia="es-ES" w:bidi="ar-SA"/>
         </w:rPr>
       </w:pPr>
-      <w:hyperlink w:anchor="_Toc340150358" w:history="1">
+      <w:hyperlink w:anchor="_Toc340159193" w:history="1">
         <w:r>
           <w:rPr>
             <w:rStyle w:val="Hipervnculo"/>
             <w:noProof/>
           </w:rPr>
-          <w:t>Network transports</w:t>
+          <w:t>Generating specific code</w:t>
         </w:r>
         <w:r>
           <w:rPr>
@@ -2133,7 +3142,7 @@
             <w:noProof/>
             <w:webHidden/>
           </w:rPr>
-          <w:instrText xml:space="preserve"> PAGEREF _Toc340150358 \h </w:instrText>
+          <w:instrText xml:space="preserve"> PAGEREF _Toc340159193 \h </w:instrText>
         </w:r>
         <w:r>
           <w:rPr>
@@ -2153,151 +3162,7 @@
             <w:noProof/>
             <w:webHidden/>
           </w:rPr>
-          <w:t>18</w:t>
-        </w:r>
-        <w:r>
-          <w:rPr>
-            <w:noProof/>
-            <w:webHidden/>
-          </w:rPr>
-          <w:fldChar w:fldCharType="end"/>
-        </w:r>
-      </w:hyperlink>
-    </w:p>
-    <w:p>
-      <w:pPr>
-        <w:pStyle w:val="TDC3"/>
-        <w:tabs>
-          <w:tab w:val="right" w:leader="dot" w:pos="8494"/>
-        </w:tabs>
-        <w:rPr>
-          <w:rFonts w:asciiTheme="minorHAnsi" w:eastAsiaTheme="minorEastAsia" w:hAnsiTheme="minorHAnsi" w:cstheme="minorBidi"/>
-          <w:noProof/>
-          <w:sz w:val="22"/>
-          <w:szCs w:val="22"/>
-          <w:lang w:val="es-ES" w:eastAsia="es-ES" w:bidi="ar-SA"/>
-        </w:rPr>
-      </w:pPr>
-      <w:hyperlink w:anchor="_Toc340150359" w:history="1">
-        <w:r>
-          <w:rPr>
-            <w:rStyle w:val="Hipervnculo"/>
-            <w:noProof/>
-          </w:rPr>
-          <w:t>UDP Transport</w:t>
-        </w:r>
-        <w:r>
-          <w:rPr>
-            <w:noProof/>
-            <w:webHidden/>
-          </w:rPr>
-          <w:tab/>
-        </w:r>
-        <w:r>
-          <w:rPr>
-            <w:noProof/>
-            <w:webHidden/>
-          </w:rPr>
-          <w:fldChar w:fldCharType="begin"/>
-        </w:r>
-        <w:r>
-          <w:rPr>
-            <w:noProof/>
-            <w:webHidden/>
-          </w:rPr>
-          <w:instrText xml:space="preserve"> PAGEREF _Toc340150359 \h </w:instrText>
-        </w:r>
-        <w:r>
-          <w:rPr>
-            <w:noProof/>
-            <w:webHidden/>
-          </w:rPr>
-        </w:r>
-        <w:r>
-          <w:rPr>
-            <w:noProof/>
-            <w:webHidden/>
-          </w:rPr>
-          <w:fldChar w:fldCharType="separate"/>
-        </w:r>
-        <w:r>
-          <w:rPr>
-            <w:noProof/>
-            <w:webHidden/>
-          </w:rPr>
-          <w:t>18</w:t>
-        </w:r>
-        <w:r>
-          <w:rPr>
-            <w:noProof/>
-            <w:webHidden/>
-          </w:rPr>
-          <w:fldChar w:fldCharType="end"/>
-        </w:r>
-      </w:hyperlink>
-    </w:p>
-    <w:p>
-      <w:pPr>
-        <w:pStyle w:val="TDC3"/>
-        <w:tabs>
-          <w:tab w:val="right" w:leader="dot" w:pos="8494"/>
-        </w:tabs>
-        <w:rPr>
-          <w:rFonts w:asciiTheme="minorHAnsi" w:eastAsiaTheme="minorEastAsia" w:hAnsiTheme="minorHAnsi" w:cstheme="minorBidi"/>
-          <w:noProof/>
-          <w:sz w:val="22"/>
-          <w:szCs w:val="22"/>
-          <w:lang w:val="es-ES" w:eastAsia="es-ES" w:bidi="ar-SA"/>
-        </w:rPr>
-      </w:pPr>
-      <w:hyperlink w:anchor="_Toc340150360" w:history="1">
-        <w:r>
-          <w:rPr>
-            <w:rStyle w:val="Hipervnculo"/>
-            <w:noProof/>
-          </w:rPr>
-          <w:t>TCP Transport</w:t>
-        </w:r>
-        <w:r>
-          <w:rPr>
-            <w:noProof/>
-            <w:webHidden/>
-          </w:rPr>
-          <w:tab/>
-        </w:r>
-        <w:r>
-          <w:rPr>
-            <w:noProof/>
-            <w:webHidden/>
-          </w:rPr>
-          <w:fldChar w:fldCharType="begin"/>
-        </w:r>
-        <w:r>
-          <w:rPr>
-            <w:noProof/>
-            <w:webHidden/>
-          </w:rPr>
-          <w:instrText xml:space="preserve"> PAGEREF _Toc340150360 \h </w:instrText>
-        </w:r>
-        <w:r>
-          <w:rPr>
-            <w:noProof/>
-            <w:webHidden/>
-          </w:rPr>
-        </w:r>
-        <w:r>
-          <w:rPr>
-            <w:noProof/>
-            <w:webHidden/>
-          </w:rPr>
-          <w:fldChar w:fldCharType="separate"/>
-        </w:r>
-        <w:r>
-          <w:rPr>
-            <w:noProof/>
-            <w:webHidden/>
-          </w:rPr>
-          <w:t>19</w:t>
+          <w:t>25</w:t>
         </w:r>
         <w:r>
           <w:rPr>
@@ -2322,13 +3187,13 @@
           <w:lang w:val="es-ES" w:eastAsia="es-ES" w:bidi="ar-SA"/>
         </w:rPr>
       </w:pPr>
-      <w:hyperlink w:anchor="_Toc340150361" w:history="1">
+      <w:hyperlink w:anchor="_Toc340159194" w:history="1">
         <w:r>
           <w:rPr>
             <w:rStyle w:val="Hipervnculo"/>
             <w:noProof/>
           </w:rPr>
-          <w:t>Asynchronous calls</w:t>
+          <w:t>Implementation of the client</w:t>
         </w:r>
         <w:r>
           <w:rPr>
@@ -2349,7 +3214,7 @@
             <w:noProof/>
             <w:webHidden/>
           </w:rPr>
-          <w:instrText xml:space="preserve"> PAGEREF _Toc340150361 \h </w:instrText>
+          <w:instrText xml:space="preserve"> PAGEREF _Toc340159194 \h </w:instrText>
         </w:r>
         <w:r>
           <w:rPr>
@@ -2369,7 +3234,7 @@
             <w:noProof/>
             <w:webHidden/>
           </w:rPr>
-          <w:t>20</w:t>
+          <w:t>25</w:t>
         </w:r>
         <w:r>
           <w:rPr>
@@ -2394,13 +3259,13 @@
           <w:lang w:val="es-ES" w:eastAsia="es-ES" w:bidi="ar-SA"/>
         </w:rPr>
       </w:pPr>
-      <w:hyperlink w:anchor="_Toc340150362" w:history="1">
+      <w:hyperlink w:anchor="_Toc340159195" w:history="1">
         <w:r>
           <w:rPr>
             <w:rStyle w:val="Hipervnculo"/>
             <w:noProof/>
           </w:rPr>
-          <w:t>One-way calls</w:t>
+          <w:t>Implementation of the server</w:t>
         </w:r>
         <w:r>
           <w:rPr>
@@ -2421,7 +3286,7 @@
             <w:noProof/>
             <w:webHidden/>
           </w:rPr>
-          <w:instrText xml:space="preserve"> PAGEREF _Toc340150362 \h </w:instrText>
+          <w:instrText xml:space="preserve"> PAGEREF _Toc340159195 \h </w:instrText>
         </w:r>
         <w:r>
           <w:rPr>
@@ -2441,7 +3306,7 @@
             <w:noProof/>
             <w:webHidden/>
           </w:rPr>
-          <w:t>21</w:t>
+          <w:t>26</w:t>
         </w:r>
         <w:r>
           <w:rPr>
@@ -2466,13 +3331,13 @@
           <w:lang w:val="es-ES" w:eastAsia="es-ES" w:bidi="ar-SA"/>
         </w:rPr>
       </w:pPr>
-      <w:hyperlink w:anchor="_Toc340150363" w:history="1">
+      <w:hyperlink w:anchor="_Toc340159196" w:history="1">
         <w:r>
           <w:rPr>
             <w:rStyle w:val="Hipervnculo"/>
             <w:noProof/>
           </w:rPr>
-          <w:t>Server strategies</w:t>
+          <w:t>Build and execute</w:t>
         </w:r>
         <w:r>
           <w:rPr>
@@ -2493,7 +3358,7 @@
             <w:noProof/>
             <w:webHidden/>
           </w:rPr>
-          <w:instrText xml:space="preserve"> PAGEREF _Toc340150363 \h </w:instrText>
+          <w:instrText xml:space="preserve"> PAGEREF _Toc340159196 \h </w:instrText>
         </w:r>
         <w:r>
           <w:rPr>
@@ -2513,727 +3378,7 @@
             <w:noProof/>
             <w:webHidden/>
           </w:rPr>
-          <w:t>22</w:t>
-        </w:r>
-        <w:r>
-          <w:rPr>
-            <w:noProof/>
-            <w:webHidden/>
-          </w:rPr>
-          <w:fldChar w:fldCharType="end"/>
-        </w:r>
-      </w:hyperlink>
-    </w:p>
-    <w:p>
-      <w:pPr>
-        <w:pStyle w:val="TDC3"/>
-        <w:tabs>
-          <w:tab w:val="right" w:leader="dot" w:pos="8494"/>
-        </w:tabs>
-        <w:rPr>
-          <w:rFonts w:asciiTheme="minorHAnsi" w:eastAsiaTheme="minorEastAsia" w:hAnsiTheme="minorHAnsi" w:cstheme="minorBidi"/>
-          <w:noProof/>
-          <w:sz w:val="22"/>
-          <w:szCs w:val="22"/>
-          <w:lang w:val="es-ES" w:eastAsia="es-ES" w:bidi="ar-SA"/>
-        </w:rPr>
-      </w:pPr>
-      <w:hyperlink w:anchor="_Toc340150364" w:history="1">
-        <w:r>
-          <w:rPr>
-            <w:rStyle w:val="Hipervnculo"/>
-            <w:noProof/>
-          </w:rPr>
-          <w:t>Single thread strategy</w:t>
-        </w:r>
-        <w:r>
-          <w:rPr>
-            <w:noProof/>
-            <w:webHidden/>
-          </w:rPr>
-          <w:tab/>
-        </w:r>
-        <w:r>
-          <w:rPr>
-            <w:noProof/>
-            <w:webHidden/>
-          </w:rPr>
-          <w:fldChar w:fldCharType="begin"/>
-        </w:r>
-        <w:r>
-          <w:rPr>
-            <w:noProof/>
-            <w:webHidden/>
-          </w:rPr>
-          <w:instrText xml:space="preserve"> PAGEREF _Toc340150364 \h </w:instrText>
-        </w:r>
-        <w:r>
-          <w:rPr>
-            <w:noProof/>
-            <w:webHidden/>
-          </w:rPr>
-        </w:r>
-        <w:r>
-          <w:rPr>
-            <w:noProof/>
-            <w:webHidden/>
-          </w:rPr>
-          <w:fldChar w:fldCharType="separate"/>
-        </w:r>
-        <w:r>
-          <w:rPr>
-            <w:noProof/>
-            <w:webHidden/>
-          </w:rPr>
-          <w:t>22</w:t>
-        </w:r>
-        <w:r>
-          <w:rPr>
-            <w:noProof/>
-            <w:webHidden/>
-          </w:rPr>
-          <w:fldChar w:fldCharType="end"/>
-        </w:r>
-      </w:hyperlink>
-    </w:p>
-    <w:p>
-      <w:pPr>
-        <w:pStyle w:val="TDC3"/>
-        <w:tabs>
-          <w:tab w:val="right" w:leader="dot" w:pos="8494"/>
-        </w:tabs>
-        <w:rPr>
-          <w:rFonts w:asciiTheme="minorHAnsi" w:eastAsiaTheme="minorEastAsia" w:hAnsiTheme="minorHAnsi" w:cstheme="minorBidi"/>
-          <w:noProof/>
-          <w:sz w:val="22"/>
-          <w:szCs w:val="22"/>
-          <w:lang w:val="es-ES" w:eastAsia="es-ES" w:bidi="ar-SA"/>
-        </w:rPr>
-      </w:pPr>
-      <w:hyperlink w:anchor="_Toc340150365" w:history="1">
-        <w:r>
-          <w:rPr>
-            <w:rStyle w:val="Hipervnculo"/>
-            <w:noProof/>
-          </w:rPr>
-          <w:t>Thread pool strategy</w:t>
-        </w:r>
-        <w:r>
-          <w:rPr>
-            <w:noProof/>
-            <w:webHidden/>
-          </w:rPr>
-          <w:tab/>
-        </w:r>
-        <w:r>
-          <w:rPr>
-            <w:noProof/>
-            <w:webHidden/>
-          </w:rPr>
-          <w:fldChar w:fldCharType="begin"/>
-        </w:r>
-        <w:r>
-          <w:rPr>
-            <w:noProof/>
-            <w:webHidden/>
-          </w:rPr>
-          <w:instrText xml:space="preserve"> PAGEREF _Toc340150365 \h </w:instrText>
-        </w:r>
-        <w:r>
-          <w:rPr>
-            <w:noProof/>
-            <w:webHidden/>
-          </w:rPr>
-        </w:r>
-        <w:r>
-          <w:rPr>
-            <w:noProof/>
-            <w:webHidden/>
-          </w:rPr>
-          <w:fldChar w:fldCharType="separate"/>
-        </w:r>
-        <w:r>
-          <w:rPr>
-            <w:noProof/>
-            <w:webHidden/>
-          </w:rPr>
-          <w:t>22</w:t>
-        </w:r>
-        <w:r>
-          <w:rPr>
-            <w:noProof/>
-            <w:webHidden/>
-          </w:rPr>
-          <w:fldChar w:fldCharType="end"/>
-        </w:r>
-      </w:hyperlink>
-    </w:p>
-    <w:p>
-      <w:pPr>
-        <w:pStyle w:val="TDC3"/>
-        <w:tabs>
-          <w:tab w:val="right" w:leader="dot" w:pos="8494"/>
-        </w:tabs>
-        <w:rPr>
-          <w:rFonts w:asciiTheme="minorHAnsi" w:eastAsiaTheme="minorEastAsia" w:hAnsiTheme="minorHAnsi" w:cstheme="minorBidi"/>
-          <w:noProof/>
-          <w:sz w:val="22"/>
-          <w:szCs w:val="22"/>
-          <w:lang w:val="es-ES" w:eastAsia="es-ES" w:bidi="ar-SA"/>
-        </w:rPr>
-      </w:pPr>
-      <w:hyperlink w:anchor="_Toc340150366" w:history="1">
-        <w:r>
-          <w:rPr>
-            <w:rStyle w:val="Hipervnculo"/>
-            <w:noProof/>
-          </w:rPr>
-          <w:t>Thread per request strategy</w:t>
-        </w:r>
-        <w:r>
-          <w:rPr>
-            <w:noProof/>
-            <w:webHidden/>
-          </w:rPr>
-          <w:tab/>
-        </w:r>
-        <w:r>
-          <w:rPr>
-            <w:noProof/>
-            <w:webHidden/>
-          </w:rPr>
-          <w:fldChar w:fldCharType="begin"/>
-        </w:r>
-        <w:r>
-          <w:rPr>
-            <w:noProof/>
-            <w:webHidden/>
-          </w:rPr>
-          <w:instrText xml:space="preserve"> PAGEREF _Toc340150366 \h </w:instrText>
-        </w:r>
-        <w:r>
-          <w:rPr>
-            <w:noProof/>
-            <w:webHidden/>
-          </w:rPr>
-        </w:r>
-        <w:r>
-          <w:rPr>
-            <w:noProof/>
-            <w:webHidden/>
-          </w:rPr>
-          <w:fldChar w:fldCharType="separate"/>
-        </w:r>
-        <w:r>
-          <w:rPr>
-            <w:noProof/>
-            <w:webHidden/>
-          </w:rPr>
-          <w:t>22</w:t>
-        </w:r>
-        <w:r>
-          <w:rPr>
-            <w:noProof/>
-            <w:webHidden/>
-          </w:rPr>
-          <w:fldChar w:fldCharType="end"/>
-        </w:r>
-      </w:hyperlink>
-    </w:p>
-    <w:p>
-      <w:pPr>
-        <w:pStyle w:val="TDC2"/>
-        <w:tabs>
-          <w:tab w:val="right" w:leader="dot" w:pos="8494"/>
-        </w:tabs>
-        <w:rPr>
-          <w:rFonts w:asciiTheme="minorHAnsi" w:eastAsiaTheme="minorEastAsia" w:hAnsiTheme="minorHAnsi" w:cstheme="minorBidi"/>
-          <w:noProof/>
-          <w:sz w:val="22"/>
-          <w:szCs w:val="22"/>
-          <w:lang w:val="es-ES" w:eastAsia="es-ES" w:bidi="ar-SA"/>
-        </w:rPr>
-      </w:pPr>
-      <w:hyperlink w:anchor="_Toc340150367" w:history="1">
-        <w:r>
-          <w:rPr>
-            <w:rStyle w:val="Hipervnculo"/>
-            <w:noProof/>
-          </w:rPr>
-          <w:t>WAN communication</w:t>
-        </w:r>
-        <w:r>
-          <w:rPr>
-            <w:noProof/>
-            <w:webHidden/>
-          </w:rPr>
-          <w:tab/>
-        </w:r>
-        <w:r>
-          <w:rPr>
-            <w:noProof/>
-            <w:webHidden/>
-          </w:rPr>
-          <w:fldChar w:fldCharType="begin"/>
-        </w:r>
-        <w:r>
-          <w:rPr>
-            <w:noProof/>
-            <w:webHidden/>
-          </w:rPr>
-          <w:instrText xml:space="preserve"> PAGEREF _Toc340150367 \h </w:instrText>
-        </w:r>
-        <w:r>
-          <w:rPr>
-            <w:noProof/>
-            <w:webHidden/>
-          </w:rPr>
-        </w:r>
-        <w:r>
-          <w:rPr>
-            <w:noProof/>
-            <w:webHidden/>
-          </w:rPr>
-          <w:fldChar w:fldCharType="separate"/>
-        </w:r>
-        <w:r>
-          <w:rPr>
-            <w:noProof/>
-            <w:webHidden/>
-          </w:rPr>
-          <w:t>22</w:t>
-        </w:r>
-        <w:r>
-          <w:rPr>
-            <w:noProof/>
-            <w:webHidden/>
-          </w:rPr>
-          <w:fldChar w:fldCharType="end"/>
-        </w:r>
-      </w:hyperlink>
-    </w:p>
-    <w:p>
-      <w:pPr>
-        <w:pStyle w:val="TDC1"/>
-        <w:tabs>
-          <w:tab w:val="right" w:leader="dot" w:pos="8494"/>
-        </w:tabs>
-        <w:rPr>
-          <w:rFonts w:asciiTheme="minorHAnsi" w:eastAsiaTheme="minorEastAsia" w:hAnsiTheme="minorHAnsi" w:cstheme="minorBidi"/>
-          <w:noProof/>
-          <w:sz w:val="22"/>
-          <w:szCs w:val="22"/>
-          <w:lang w:val="es-ES" w:eastAsia="es-ES" w:bidi="ar-SA"/>
-        </w:rPr>
-      </w:pPr>
-      <w:hyperlink w:anchor="_Toc340150368" w:history="1">
-        <w:r>
-          <w:rPr>
-            <w:rStyle w:val="Hipervnculo"/>
-            <w:noProof/>
-          </w:rPr>
-          <w:t>HelloWorld example in Visual Studio 2010</w:t>
-        </w:r>
-        <w:r>
-          <w:rPr>
-            <w:noProof/>
-            <w:webHidden/>
-          </w:rPr>
-          <w:tab/>
-        </w:r>
-        <w:r>
-          <w:rPr>
-            <w:noProof/>
-            <w:webHidden/>
-          </w:rPr>
-          <w:fldChar w:fldCharType="begin"/>
-        </w:r>
-        <w:r>
-          <w:rPr>
-            <w:noProof/>
-            <w:webHidden/>
-          </w:rPr>
-          <w:instrText xml:space="preserve"> PAGEREF _Toc340150368 \h </w:instrText>
-        </w:r>
-        <w:r>
-          <w:rPr>
-            <w:noProof/>
-            <w:webHidden/>
-          </w:rPr>
-        </w:r>
-        <w:r>
-          <w:rPr>
-            <w:noProof/>
-            <w:webHidden/>
-          </w:rPr>
-          <w:fldChar w:fldCharType="separate"/>
-        </w:r>
-        <w:r>
-          <w:rPr>
-            <w:noProof/>
-            <w:webHidden/>
-          </w:rPr>
-          <w:t>24</w:t>
-        </w:r>
-        <w:r>
-          <w:rPr>
-            <w:noProof/>
-            <w:webHidden/>
-          </w:rPr>
-          <w:fldChar w:fldCharType="end"/>
-        </w:r>
-      </w:hyperlink>
-    </w:p>
-    <w:p>
-      <w:pPr>
-        <w:pStyle w:val="TDC2"/>
-        <w:tabs>
-          <w:tab w:val="right" w:leader="dot" w:pos="8494"/>
-        </w:tabs>
-        <w:rPr>
-          <w:rFonts w:asciiTheme="minorHAnsi" w:eastAsiaTheme="minorEastAsia" w:hAnsiTheme="minorHAnsi" w:cstheme="minorBidi"/>
-          <w:noProof/>
-          <w:sz w:val="22"/>
-          <w:szCs w:val="22"/>
-          <w:lang w:val="es-ES" w:eastAsia="es-ES" w:bidi="ar-SA"/>
-        </w:rPr>
-      </w:pPr>
-      <w:hyperlink w:anchor="_Toc340150369" w:history="1">
-        <w:r>
-          <w:rPr>
-            <w:rStyle w:val="Hipervnculo"/>
-            <w:noProof/>
-          </w:rPr>
-          <w:t>Writing the IDL file</w:t>
-        </w:r>
-        <w:r>
-          <w:rPr>
-            <w:noProof/>
-            <w:webHidden/>
-          </w:rPr>
-          <w:tab/>
-        </w:r>
-        <w:r>
-          <w:rPr>
-            <w:noProof/>
-            <w:webHidden/>
-          </w:rPr>
-          <w:fldChar w:fldCharType="begin"/>
-        </w:r>
-        <w:r>
-          <w:rPr>
-            <w:noProof/>
-            <w:webHidden/>
-          </w:rPr>
-          <w:instrText xml:space="preserve"> PAGEREF _Toc340150369 \h </w:instrText>
-        </w:r>
-        <w:r>
-          <w:rPr>
-            <w:noProof/>
-            <w:webHidden/>
-          </w:rPr>
-        </w:r>
-        <w:r>
-          <w:rPr>
-            <w:noProof/>
-            <w:webHidden/>
-          </w:rPr>
-          <w:fldChar w:fldCharType="separate"/>
-        </w:r>
-        <w:r>
-          <w:rPr>
-            <w:noProof/>
-            <w:webHidden/>
-          </w:rPr>
-          <w:t>24</w:t>
-        </w:r>
-        <w:r>
-          <w:rPr>
-            <w:noProof/>
-            <w:webHidden/>
-          </w:rPr>
-          <w:fldChar w:fldCharType="end"/>
-        </w:r>
-      </w:hyperlink>
-    </w:p>
-    <w:p>
-      <w:pPr>
-        <w:pStyle w:val="TDC2"/>
-        <w:tabs>
-          <w:tab w:val="right" w:leader="dot" w:pos="8494"/>
-        </w:tabs>
-        <w:rPr>
-          <w:rFonts w:asciiTheme="minorHAnsi" w:eastAsiaTheme="minorEastAsia" w:hAnsiTheme="minorHAnsi" w:cstheme="minorBidi"/>
-          <w:noProof/>
-          <w:sz w:val="22"/>
-          <w:szCs w:val="22"/>
-          <w:lang w:val="es-ES" w:eastAsia="es-ES" w:bidi="ar-SA"/>
-        </w:rPr>
-      </w:pPr>
-      <w:hyperlink w:anchor="_Toc340150370" w:history="1">
-        <w:r>
-          <w:rPr>
-            <w:rStyle w:val="Hipervnculo"/>
-            <w:noProof/>
-          </w:rPr>
-          <w:t>Generating specific code</w:t>
-        </w:r>
-        <w:r>
-          <w:rPr>
-            <w:noProof/>
-            <w:webHidden/>
-          </w:rPr>
-          <w:tab/>
-        </w:r>
-        <w:r>
-          <w:rPr>
-            <w:noProof/>
-            <w:webHidden/>
-          </w:rPr>
-          <w:fldChar w:fldCharType="begin"/>
-        </w:r>
-        <w:r>
-          <w:rPr>
-            <w:noProof/>
-            <w:webHidden/>
-          </w:rPr>
-          <w:instrText xml:space="preserve"> PAGEREF _Toc340150370 \h </w:instrText>
-        </w:r>
-        <w:r>
-          <w:rPr>
-            <w:noProof/>
-            <w:webHidden/>
-          </w:rPr>
-        </w:r>
-        <w:r>
-          <w:rPr>
-            <w:noProof/>
-            <w:webHidden/>
-          </w:rPr>
-          <w:fldChar w:fldCharType="separate"/>
-        </w:r>
-        <w:r>
-          <w:rPr>
-            <w:noProof/>
-            <w:webHidden/>
-          </w:rPr>
-          <w:t>24</w:t>
-        </w:r>
-        <w:r>
-          <w:rPr>
-            <w:noProof/>
-            <w:webHidden/>
-          </w:rPr>
-          <w:fldChar w:fldCharType="end"/>
-        </w:r>
-      </w:hyperlink>
-    </w:p>
-    <w:p>
-      <w:pPr>
-        <w:pStyle w:val="TDC2"/>
-        <w:tabs>
-          <w:tab w:val="right" w:leader="dot" w:pos="8494"/>
-        </w:tabs>
-        <w:rPr>
-          <w:rFonts w:asciiTheme="minorHAnsi" w:eastAsiaTheme="minorEastAsia" w:hAnsiTheme="minorHAnsi" w:cstheme="minorBidi"/>
-          <w:noProof/>
-          <w:sz w:val="22"/>
-          <w:szCs w:val="22"/>
-          <w:lang w:val="es-ES" w:eastAsia="es-ES" w:bidi="ar-SA"/>
-        </w:rPr>
-      </w:pPr>
-      <w:hyperlink w:anchor="_Toc340150371" w:history="1">
-        <w:r>
-          <w:rPr>
-            <w:rStyle w:val="Hipervnculo"/>
-            <w:noProof/>
-          </w:rPr>
-          <w:t>Implementation of the client</w:t>
-        </w:r>
-        <w:r>
-          <w:rPr>
-            <w:noProof/>
-            <w:webHidden/>
-          </w:rPr>
-          <w:tab/>
-        </w:r>
-        <w:r>
-          <w:rPr>
-            <w:noProof/>
-            <w:webHidden/>
-          </w:rPr>
-          <w:fldChar w:fldCharType="begin"/>
-        </w:r>
-        <w:r>
-          <w:rPr>
-            <w:noProof/>
-            <w:webHidden/>
-          </w:rPr>
-          <w:instrText xml:space="preserve"> PAGEREF _Toc340150371 \h </w:instrText>
-        </w:r>
-        <w:r>
-          <w:rPr>
-            <w:noProof/>
-            <w:webHidden/>
-          </w:rPr>
-        </w:r>
-        <w:r>
-          <w:rPr>
-            <w:noProof/>
-            <w:webHidden/>
-          </w:rPr>
-          <w:fldChar w:fldCharType="separate"/>
-        </w:r>
-        <w:r>
-          <w:rPr>
-            <w:noProof/>
-            <w:webHidden/>
-          </w:rPr>
-          <w:t>24</w:t>
-        </w:r>
-        <w:r>
-          <w:rPr>
-            <w:noProof/>
-            <w:webHidden/>
-          </w:rPr>
-          <w:fldChar w:fldCharType="end"/>
-        </w:r>
-      </w:hyperlink>
-    </w:p>
-    <w:p>
-      <w:pPr>
-        <w:pStyle w:val="TDC2"/>
-        <w:tabs>
-          <w:tab w:val="right" w:leader="dot" w:pos="8494"/>
-        </w:tabs>
-        <w:rPr>
-          <w:rFonts w:asciiTheme="minorHAnsi" w:eastAsiaTheme="minorEastAsia" w:hAnsiTheme="minorHAnsi" w:cstheme="minorBidi"/>
-          <w:noProof/>
-          <w:sz w:val="22"/>
-          <w:szCs w:val="22"/>
-          <w:lang w:val="es-ES" w:eastAsia="es-ES" w:bidi="ar-SA"/>
-        </w:rPr>
-      </w:pPr>
-      <w:hyperlink w:anchor="_Toc340150372" w:history="1">
-        <w:r>
-          <w:rPr>
-            <w:rStyle w:val="Hipervnculo"/>
-            <w:noProof/>
-          </w:rPr>
-          <w:t>Implementation of the server</w:t>
-        </w:r>
-        <w:r>
-          <w:rPr>
-            <w:noProof/>
-            <w:webHidden/>
-          </w:rPr>
-          <w:tab/>
-        </w:r>
-        <w:r>
-          <w:rPr>
-            <w:noProof/>
-            <w:webHidden/>
-          </w:rPr>
-          <w:fldChar w:fldCharType="begin"/>
-        </w:r>
-        <w:r>
-          <w:rPr>
-            <w:noProof/>
-            <w:webHidden/>
-          </w:rPr>
-          <w:instrText xml:space="preserve"> PAGEREF _Toc340150372 \h </w:instrText>
-        </w:r>
-        <w:r>
-          <w:rPr>
-            <w:noProof/>
-            <w:webHidden/>
-          </w:rPr>
-        </w:r>
-        <w:r>
-          <w:rPr>
-            <w:noProof/>
-            <w:webHidden/>
-          </w:rPr>
-          <w:fldChar w:fldCharType="separate"/>
-        </w:r>
-        <w:r>
-          <w:rPr>
-            <w:noProof/>
-            <w:webHidden/>
-          </w:rPr>
-          <w:t>25</w:t>
-        </w:r>
-        <w:r>
-          <w:rPr>
-            <w:noProof/>
-            <w:webHidden/>
-          </w:rPr>
-          <w:fldChar w:fldCharType="end"/>
-        </w:r>
-      </w:hyperlink>
-    </w:p>
-    <w:p>
-      <w:pPr>
-        <w:pStyle w:val="TDC2"/>
-        <w:tabs>
-          <w:tab w:val="right" w:leader="dot" w:pos="8494"/>
-        </w:tabs>
-        <w:rPr>
-          <w:rFonts w:asciiTheme="minorHAnsi" w:eastAsiaTheme="minorEastAsia" w:hAnsiTheme="minorHAnsi" w:cstheme="minorBidi"/>
-          <w:noProof/>
-          <w:sz w:val="22"/>
-          <w:szCs w:val="22"/>
-          <w:lang w:val="es-ES" w:eastAsia="es-ES" w:bidi="ar-SA"/>
-        </w:rPr>
-      </w:pPr>
-      <w:hyperlink w:anchor="_Toc340150373" w:history="1">
-        <w:r>
-          <w:rPr>
-            <w:rStyle w:val="Hipervnculo"/>
-            <w:noProof/>
-          </w:rPr>
-          <w:t>Build and execute</w:t>
-        </w:r>
-        <w:r>
-          <w:rPr>
-            <w:noProof/>
-            <w:webHidden/>
-          </w:rPr>
-          <w:tab/>
-        </w:r>
-        <w:r>
-          <w:rPr>
-            <w:noProof/>
-            <w:webHidden/>
-          </w:rPr>
-          <w:fldChar w:fldCharType="begin"/>
-        </w:r>
-        <w:r>
-          <w:rPr>
-            <w:noProof/>
-            <w:webHidden/>
-          </w:rPr>
-          <w:instrText xml:space="preserve"> PAGEREF _Toc340150373 \h </w:instrText>
-        </w:r>
-        <w:r>
-          <w:rPr>
-            <w:noProof/>
-            <w:webHidden/>
-          </w:rPr>
-        </w:r>
-        <w:r>
-          <w:rPr>
-            <w:noProof/>
-            <w:webHidden/>
-          </w:rPr>
-          <w:fldChar w:fldCharType="separate"/>
-        </w:r>
-        <w:r>
-          <w:rPr>
-            <w:noProof/>
-            <w:webHidden/>
-          </w:rPr>
-          <w:t>26</w:t>
+          <w:t>27</w:t>
         </w:r>
         <w:r>
           <w:rPr>
@@ -3261,7 +3406,7 @@
       <w:pPr>
         <w:pStyle w:val="Ttulo1"/>
       </w:pPr>
-      <w:bookmarkStart w:id="0" w:name="_Toc340150330"/>
+      <w:bookmarkStart w:id="0" w:name="_Toc340159151"/>
       <w:r>
         <w:lastRenderedPageBreak/>
         <w:t>Introduction</w:t>
@@ -3289,7 +3434,7 @@
       <w:pPr>
         <w:pStyle w:val="Ttulo2"/>
       </w:pPr>
-      <w:bookmarkStart w:id="1" w:name="_Toc340150331"/>
+      <w:bookmarkStart w:id="1" w:name="_Toc340159152"/>
       <w:r>
         <w:t>Client/Server communications over DDS</w:t>
       </w:r>
@@ -3401,10 +3546,10 @@
             <v:path o:extrusionok="f" gradientshapeok="t" o:connecttype="rect"/>
             <o:lock v:ext="edit" aspectratio="t"/>
           </v:shapetype>
-          <v:shape id="_x0000_i1062" type="#_x0000_t75" style="width:426.75pt;height:118.5pt" o:ole="">
+          <v:shape id="_x0000_i1070" type="#_x0000_t75" style="width:426.8pt;height:118.65pt" o:ole="">
             <v:imagedata r:id="rId8" o:title=""/>
           </v:shape>
-          <o:OLEObject Type="Embed" ProgID="Visio.Drawing.11" ShapeID="_x0000_i1062" DrawAspect="Content" ObjectID="_1413900520" r:id="rId9"/>
+          <o:OLEObject Type="Embed" ProgID="Visio.Drawing.11" ShapeID="_x0000_i1070" DrawAspect="Content" ObjectID="_1413901088" r:id="rId9"/>
         </w:object>
       </w:r>
     </w:p>
@@ -3412,7 +3557,7 @@
       <w:pPr>
         <w:pStyle w:val="Ttulo2"/>
       </w:pPr>
-      <w:bookmarkStart w:id="2" w:name="_Toc340150332"/>
+      <w:bookmarkStart w:id="2" w:name="_Toc340159153"/>
       <w:r>
         <w:t>DDSRPC</w:t>
       </w:r>
@@ -3587,7 +3732,7 @@
       <w:pPr>
         <w:pStyle w:val="Ttulo1"/>
       </w:pPr>
-      <w:bookmarkStart w:id="3" w:name="_Toc340150333"/>
+      <w:bookmarkStart w:id="3" w:name="_Toc340159154"/>
       <w:r>
         <w:lastRenderedPageBreak/>
         <w:t>Installation</w:t>
@@ -3609,7 +3754,7 @@
       <w:r>
         <w:t xml:space="preserve"> </w:t>
       </w:r>
-      <w:bookmarkStart w:id="4" w:name="_Toc340150334"/>
+      <w:bookmarkStart w:id="4" w:name="_Toc340159155"/>
       <w:r>
         <w:t>Windows 32-bits</w:t>
       </w:r>
@@ -3619,7 +3764,7 @@
       <w:pPr>
         <w:pStyle w:val="Ttulo3"/>
       </w:pPr>
-      <w:bookmarkStart w:id="5" w:name="_Toc340150335"/>
+      <w:bookmarkStart w:id="5" w:name="_Toc340159156"/>
       <w:r>
         <w:t>RTI DDS</w:t>
       </w:r>
@@ -3804,7 +3949,7 @@
       <w:pPr>
         <w:pStyle w:val="Ttulo3"/>
       </w:pPr>
-      <w:bookmarkStart w:id="6" w:name="_Toc340150336"/>
+      <w:bookmarkStart w:id="6" w:name="_Toc340159157"/>
       <w:r>
         <w:t>Boost C++ libraries</w:t>
       </w:r>
@@ -4491,7 +4636,7 @@
       <w:pPr>
         <w:pStyle w:val="Ttulo3"/>
       </w:pPr>
-      <w:bookmarkStart w:id="7" w:name="_Toc340150337"/>
+      <w:bookmarkStart w:id="7" w:name="_Toc340159158"/>
       <w:r>
         <w:t>DDSRPC</w:t>
       </w:r>
@@ -4644,7 +4789,7 @@
       <w:pPr>
         <w:pStyle w:val="Ttulo3"/>
       </w:pPr>
-      <w:bookmarkStart w:id="8" w:name="_Toc340150338"/>
+      <w:bookmarkStart w:id="8" w:name="_Toc340159159"/>
       <w:r>
         <w:t xml:space="preserve">Visual C++ 2010 </w:t>
       </w:r>
@@ -4727,30 +4872,43 @@
                     </w:rPr>
                     <w:t xml:space="preserve"> (x86): </w:t>
                   </w:r>
-                  <w:hyperlink r:id="rId18" w:history="1">
-                    <w:r>
-                      <w:rPr>
-                        <w:rStyle w:val="Hipervnculo"/>
-                        <w:rFonts w:ascii="Bitstream Vera Sans Mono" w:hAnsi="Bitstream Vera Sans Mono"/>
-                        <w:sz w:val="16"/>
-                        <w:szCs w:val="16"/>
-                        <w:lang w:val="es-ES"/>
-                      </w:rPr>
-                      <w:t xml:space="preserve">Visual C++ 2010 </w:t>
-                    </w:r>
-                    <w:proofErr w:type="spellStart"/>
-                    <w:r>
-                      <w:rPr>
-                        <w:rStyle w:val="Hipervnculo"/>
-                        <w:rFonts w:ascii="Bitstream Vera Sans Mono" w:hAnsi="Bitstream Vera Sans Mono"/>
-                        <w:sz w:val="16"/>
-                        <w:szCs w:val="16"/>
-                        <w:lang w:val="es-ES"/>
-                      </w:rPr>
-                      <w:t>Redistributable</w:t>
-                    </w:r>
-                    <w:proofErr w:type="spellEnd"/>
-                  </w:hyperlink>
+                  <w:r>
+                    <w:fldChar w:fldCharType="begin"/>
+                  </w:r>
+                  <w:r>
+                    <w:rPr>
+                      <w:lang w:val="es-ES"/>
+                    </w:rPr>
+                    <w:instrText>HYPERLINK "http://www.microsoft.com/en-us/download/details.aspx?id=8328"</w:instrText>
+                  </w:r>
+                  <w:r>
+                    <w:fldChar w:fldCharType="separate"/>
+                  </w:r>
+                  <w:r>
+                    <w:rPr>
+                      <w:rStyle w:val="Hipervnculo"/>
+                      <w:rFonts w:ascii="Bitstream Vera Sans Mono" w:hAnsi="Bitstream Vera Sans Mono"/>
+                      <w:sz w:val="16"/>
+                      <w:szCs w:val="16"/>
+                      <w:lang w:val="es-ES"/>
+                    </w:rPr>
+                    <w:t xml:space="preserve">Visual C++ 2010 </w:t>
+                  </w:r>
+                  <w:proofErr w:type="spellStart"/>
+                  <w:r>
+                    <w:rPr>
+                      <w:rStyle w:val="Hipervnculo"/>
+                      <w:rFonts w:ascii="Bitstream Vera Sans Mono" w:hAnsi="Bitstream Vera Sans Mono"/>
+                      <w:sz w:val="16"/>
+                      <w:szCs w:val="16"/>
+                      <w:lang w:val="es-ES"/>
+                    </w:rPr>
+                    <w:t>Redistributable</w:t>
+                  </w:r>
+                  <w:proofErr w:type="spellEnd"/>
+                  <w:r>
+                    <w:fldChar w:fldCharType="end"/>
+                  </w:r>
                 </w:p>
                 <w:p>
                   <w:pPr>
@@ -4770,7 +4928,7 @@
       <w:pPr>
         <w:pStyle w:val="Ttulo2"/>
       </w:pPr>
-      <w:bookmarkStart w:id="9" w:name="_Toc340150339"/>
+      <w:bookmarkStart w:id="9" w:name="_Toc340159160"/>
       <w:r>
         <w:t>Windows 64</w:t>
       </w:r>
@@ -4783,7 +4941,7 @@
       <w:pPr>
         <w:pStyle w:val="Ttulo3"/>
       </w:pPr>
-      <w:bookmarkStart w:id="10" w:name="_Toc340150340"/>
+      <w:bookmarkStart w:id="10" w:name="_Toc340159161"/>
       <w:r>
         <w:t>RTI DDS</w:t>
       </w:r>
@@ -4977,7 +5135,7 @@
       <w:pPr>
         <w:pStyle w:val="Ttulo3"/>
       </w:pPr>
-      <w:bookmarkStart w:id="11" w:name="_Toc340150341"/>
+      <w:bookmarkStart w:id="11" w:name="_Toc340159162"/>
       <w:r>
         <w:t>Boost C++ libraries</w:t>
       </w:r>
@@ -5121,7 +5279,7 @@
                 <w:rFonts w:asciiTheme="minorHAnsi" w:eastAsiaTheme="minorEastAsia" w:hAnsiTheme="minorHAnsi" w:cstheme="minorBidi"/>
               </w:rPr>
             </w:pPr>
-            <w:hyperlink r:id="rId19" w:history="1">
+            <w:hyperlink r:id="rId18" w:history="1">
               <w:r>
                 <w:rPr>
                   <w:rStyle w:val="Hipervnculo"/>
@@ -5176,7 +5334,7 @@
                 <w:rFonts w:asciiTheme="minorHAnsi" w:eastAsiaTheme="minorEastAsia" w:hAnsiTheme="minorHAnsi" w:cstheme="minorBidi"/>
               </w:rPr>
             </w:pPr>
-            <w:hyperlink r:id="rId20" w:history="1">
+            <w:hyperlink r:id="rId19" w:history="1">
               <w:r>
                 <w:rPr>
                   <w:rStyle w:val="Hipervnculo"/>
@@ -5231,7 +5389,7 @@
                 <w:rFonts w:asciiTheme="minorHAnsi" w:eastAsiaTheme="minorEastAsia" w:hAnsiTheme="minorHAnsi" w:cstheme="minorBidi"/>
               </w:rPr>
             </w:pPr>
-            <w:hyperlink r:id="rId21" w:history="1">
+            <w:hyperlink r:id="rId20" w:history="1">
               <w:r>
                 <w:rPr>
                   <w:rStyle w:val="Hipervnculo"/>
@@ -5276,7 +5434,7 @@
                 <w:rFonts w:asciiTheme="minorHAnsi" w:eastAsiaTheme="minorEastAsia" w:hAnsiTheme="minorHAnsi" w:cstheme="minorBidi"/>
               </w:rPr>
             </w:pPr>
-            <w:hyperlink r:id="rId22" w:history="1">
+            <w:hyperlink r:id="rId21" w:history="1">
               <w:r>
                 <w:rPr>
                   <w:rStyle w:val="Hipervnculo"/>
@@ -5422,7 +5580,7 @@
                 <w:rFonts w:asciiTheme="minorHAnsi" w:eastAsiaTheme="minorEastAsia" w:hAnsiTheme="minorHAnsi" w:cstheme="minorBidi"/>
               </w:rPr>
             </w:pPr>
-            <w:hyperlink r:id="rId23" w:history="1">
+            <w:hyperlink r:id="rId22" w:history="1">
               <w:r>
                 <w:rPr>
                   <w:rStyle w:val="Hipervnculo"/>
@@ -5477,7 +5635,7 @@
                 <w:rFonts w:asciiTheme="minorHAnsi" w:eastAsiaTheme="minorEastAsia" w:hAnsiTheme="minorHAnsi" w:cstheme="minorBidi"/>
               </w:rPr>
             </w:pPr>
-            <w:hyperlink r:id="rId24" w:history="1">
+            <w:hyperlink r:id="rId23" w:history="1">
               <w:r>
                 <w:rPr>
                   <w:rStyle w:val="Hipervnculo"/>
@@ -5532,7 +5690,7 @@
                 <w:rFonts w:asciiTheme="minorHAnsi" w:eastAsiaTheme="minorEastAsia" w:hAnsiTheme="minorHAnsi" w:cstheme="minorBidi"/>
               </w:rPr>
             </w:pPr>
-            <w:hyperlink r:id="rId25" w:history="1">
+            <w:hyperlink r:id="rId24" w:history="1">
               <w:r>
                 <w:rPr>
                   <w:rStyle w:val="Hipervnculo"/>
@@ -5577,7 +5735,7 @@
                 <w:rFonts w:asciiTheme="minorHAnsi" w:eastAsiaTheme="minorEastAsia" w:hAnsiTheme="minorHAnsi" w:cstheme="minorBidi"/>
               </w:rPr>
             </w:pPr>
-            <w:hyperlink r:id="rId26" w:history="1">
+            <w:hyperlink r:id="rId25" w:history="1">
               <w:r>
                 <w:rPr>
                   <w:rStyle w:val="Hipervnculo"/>
@@ -5643,7 +5801,7 @@
       <w:pPr>
         <w:pStyle w:val="Ttulo3"/>
       </w:pPr>
-      <w:bookmarkStart w:id="12" w:name="_Toc340150342"/>
+      <w:bookmarkStart w:id="12" w:name="_Toc340159163"/>
       <w:r>
         <w:t>DDSRPC</w:t>
       </w:r>
@@ -5806,7 +5964,7 @@
       <w:pPr>
         <w:pStyle w:val="Ttulo3"/>
       </w:pPr>
-      <w:bookmarkStart w:id="13" w:name="_Toc340150343"/>
+      <w:bookmarkStart w:id="13" w:name="_Toc340159164"/>
       <w:r>
         <w:t>Visual C++ 2010 Redistributable installation</w:t>
       </w:r>
@@ -5899,30 +6057,43 @@
                     </w:rPr>
                     <w:t xml:space="preserve">): </w:t>
                   </w:r>
-                  <w:hyperlink r:id="rId27" w:history="1">
-                    <w:r>
-                      <w:rPr>
-                        <w:rStyle w:val="Hipervnculo"/>
-                        <w:rFonts w:ascii="Bitstream Vera Sans Mono" w:hAnsi="Bitstream Vera Sans Mono"/>
-                        <w:sz w:val="16"/>
-                        <w:szCs w:val="16"/>
-                        <w:lang w:val="es-ES"/>
-                      </w:rPr>
-                      <w:t xml:space="preserve">Visual C++ 2010 </w:t>
-                    </w:r>
-                    <w:proofErr w:type="spellStart"/>
-                    <w:r>
-                      <w:rPr>
-                        <w:rStyle w:val="Hipervnculo"/>
-                        <w:rFonts w:ascii="Bitstream Vera Sans Mono" w:hAnsi="Bitstream Vera Sans Mono"/>
-                        <w:sz w:val="16"/>
-                        <w:szCs w:val="16"/>
-                        <w:lang w:val="es-ES"/>
-                      </w:rPr>
-                      <w:t>Redistributable</w:t>
-                    </w:r>
-                    <w:proofErr w:type="spellEnd"/>
-                  </w:hyperlink>
+                  <w:r>
+                    <w:fldChar w:fldCharType="begin"/>
+                  </w:r>
+                  <w:r>
+                    <w:rPr>
+                      <w:lang w:val="es-ES"/>
+                    </w:rPr>
+                    <w:instrText>HYPERLINK "http://www.microsoft.com/en-us/download/details.aspx?id=13523"</w:instrText>
+                  </w:r>
+                  <w:r>
+                    <w:fldChar w:fldCharType="separate"/>
+                  </w:r>
+                  <w:r>
+                    <w:rPr>
+                      <w:rStyle w:val="Hipervnculo"/>
+                      <w:rFonts w:ascii="Bitstream Vera Sans Mono" w:hAnsi="Bitstream Vera Sans Mono"/>
+                      <w:sz w:val="16"/>
+                      <w:szCs w:val="16"/>
+                      <w:lang w:val="es-ES"/>
+                    </w:rPr>
+                    <w:t xml:space="preserve">Visual C++ 2010 </w:t>
+                  </w:r>
+                  <w:proofErr w:type="spellStart"/>
+                  <w:r>
+                    <w:rPr>
+                      <w:rStyle w:val="Hipervnculo"/>
+                      <w:rFonts w:ascii="Bitstream Vera Sans Mono" w:hAnsi="Bitstream Vera Sans Mono"/>
+                      <w:sz w:val="16"/>
+                      <w:szCs w:val="16"/>
+                      <w:lang w:val="es-ES"/>
+                    </w:rPr>
+                    <w:t>Redistributable</w:t>
+                  </w:r>
+                  <w:proofErr w:type="spellEnd"/>
+                  <w:r>
+                    <w:fldChar w:fldCharType="end"/>
+                  </w:r>
                 </w:p>
                 <w:p>
                   <w:pPr>
@@ -5942,7 +6113,7 @@
       <w:pPr>
         <w:pStyle w:val="Ttulo1"/>
       </w:pPr>
-      <w:bookmarkStart w:id="14" w:name="_Toc340150344"/>
+      <w:bookmarkStart w:id="14" w:name="_Toc340159165"/>
       <w:r>
         <w:lastRenderedPageBreak/>
         <w:t>Building a DDSRPC application</w:t>
@@ -6116,7 +6287,7 @@
       <w:r>
         <w:t xml:space="preserve"> </w:t>
       </w:r>
-      <w:bookmarkStart w:id="15" w:name="_Toc340150345"/>
+      <w:bookmarkStart w:id="15" w:name="_Toc340159166"/>
       <w:r>
         <w:t>Defining a set of remote procedures</w:t>
       </w:r>
@@ -6450,7 +6621,7 @@
         <w:pStyle w:val="Ttulo3"/>
       </w:pPr>
       <w:bookmarkStart w:id="16" w:name="_Ref338150931"/>
-      <w:bookmarkStart w:id="17" w:name="_Toc340150346"/>
+      <w:bookmarkStart w:id="17" w:name="_Toc340159167"/>
       <w:r>
         <w:lastRenderedPageBreak/>
         <w:t>IDL Syntax</w:t>
@@ -11879,21 +12050,14 @@
       <w:r>
         <w:t xml:space="preserve">The type of the returned value is mapped in C++ as it was described in section </w:t>
       </w:r>
-      <w:r>
-        <w:fldChar w:fldCharType="begin"/>
-      </w:r>
-      <w:r>
-        <w:instrText xml:space="preserve"> REF _Ref338085261 \h </w:instrText>
-      </w:r>
-      <w:r>
-        <w:fldChar w:fldCharType="separate"/>
-      </w:r>
-      <w:r>
-        <w:t>Parameter definition</w:t>
-      </w:r>
-      <w:r>
-        <w:fldChar w:fldCharType="end"/>
-      </w:r>
+      <w:fldSimple w:instr=" REF _Ref338085261 \h  \* MERGEFORMAT ">
+        <w:r>
+          <w:rPr>
+            <w:i/>
+          </w:rPr>
+          <w:t>Parameter definition</w:t>
+        </w:r>
+      </w:fldSimple>
       <w:r>
         <w:t xml:space="preserve">. </w:t>
       </w:r>
@@ -11922,21 +12086,14 @@
       <w:r>
         <w:t xml:space="preserve">The order of the parameters in the C++ function is the same as in defined function. The parameters are mapped in C++ as it was described in section </w:t>
       </w:r>
-      <w:r>
-        <w:fldChar w:fldCharType="begin"/>
-      </w:r>
-      <w:r>
-        <w:instrText xml:space="preserve"> REF _Ref338085261 \h </w:instrText>
-      </w:r>
-      <w:r>
-        <w:fldChar w:fldCharType="separate"/>
-      </w:r>
-      <w:r>
-        <w:t>Parameter definition</w:t>
-      </w:r>
-      <w:r>
-        <w:fldChar w:fldCharType="end"/>
-      </w:r>
+      <w:fldSimple w:instr=" REF _Ref338085261 \h  \* MERGEFORMAT ">
+        <w:r>
+          <w:rPr>
+            <w:i/>
+          </w:rPr>
+          <w:t>Parameter definition</w:t>
+        </w:r>
+      </w:fldSimple>
       <w:r>
         <w:t>.</w:t>
       </w:r>
@@ -12428,7 +12585,7 @@
       <w:bookmarkStart w:id="22" w:name="_Ref340076468"/>
       <w:bookmarkStart w:id="23" w:name="_Ref340140242"/>
       <w:bookmarkStart w:id="24" w:name="_Ref340143467"/>
-      <w:bookmarkStart w:id="25" w:name="_Toc340150347"/>
+      <w:bookmarkStart w:id="25" w:name="_Toc340159168"/>
       <w:r>
         <w:t>Example</w:t>
       </w:r>
@@ -12993,7 +13150,7 @@
       </w:r>
       <w:bookmarkStart w:id="26" w:name="_Ref337047360"/>
       <w:bookmarkStart w:id="27" w:name="_Ref337048109"/>
-      <w:bookmarkStart w:id="28" w:name="_Toc340150348"/>
+      <w:bookmarkStart w:id="28" w:name="_Toc340159169"/>
       <w:r>
         <w:t>Generating specific code</w:t>
       </w:r>
@@ -13961,7 +14118,7 @@
       <w:pPr>
         <w:pStyle w:val="Ttulo3"/>
       </w:pPr>
-      <w:bookmarkStart w:id="29" w:name="_Toc340150349"/>
+      <w:bookmarkStart w:id="29" w:name="_Toc340159170"/>
       <w:r>
         <w:t>Server side</w:t>
       </w:r>
@@ -14150,7 +14307,7 @@
       <w:pPr>
         <w:pStyle w:val="Ttulo3"/>
       </w:pPr>
-      <w:bookmarkStart w:id="30" w:name="_Toc340150350"/>
+      <w:bookmarkStart w:id="30" w:name="_Toc340159171"/>
       <w:r>
         <w:t>Client side</w:t>
       </w:r>
@@ -14224,7 +14381,7 @@
         <w:lastRenderedPageBreak/>
         <w:t xml:space="preserve"> </w:t>
       </w:r>
-      <w:bookmarkStart w:id="31" w:name="_Toc340150351"/>
+      <w:bookmarkStart w:id="31" w:name="_Toc340159172"/>
       <w:r>
         <w:t>Implementation of the client</w:t>
       </w:r>
@@ -14490,7 +14647,7 @@
       <w:pPr>
         <w:pStyle w:val="Ttulo3"/>
       </w:pPr>
-      <w:bookmarkStart w:id="32" w:name="_Toc340150352"/>
+      <w:bookmarkStart w:id="32" w:name="_Toc340159173"/>
       <w:r>
         <w:t>API</w:t>
       </w:r>
@@ -14518,7 +14675,7 @@
     <w:p>
       <w:r>
         <w:pict>
-          <v:shape id="_x0000_s1071" type="#_x0000_t202" style="width:422.35pt;height:166.45pt;mso-position-horizontal-relative:char;mso-position-vertical-relative:line;mso-width-relative:margin;mso-height-relative:margin">
+          <v:shape id="_x0000_s1072" type="#_x0000_t202" style="width:422.35pt;height:166.45pt;mso-position-horizontal-relative:char;mso-position-vertical-relative:line;mso-width-relative:margin;mso-height-relative:margin">
             <v:textbox>
               <w:txbxContent>
                 <w:p>
@@ -15500,9 +15657,11 @@
       <w:pPr>
         <w:pStyle w:val="Ttulo3"/>
       </w:pPr>
+      <w:bookmarkStart w:id="33" w:name="_Toc340159174"/>
       <w:r>
         <w:t>Exceptions</w:t>
       </w:r>
+      <w:bookmarkEnd w:id="33"/>
     </w:p>
     <w:p>
       <w:r>
@@ -15991,11 +16150,11 @@
       <w:pPr>
         <w:pStyle w:val="Ttulo3"/>
       </w:pPr>
-      <w:bookmarkStart w:id="33" w:name="_Toc340150353"/>
+      <w:bookmarkStart w:id="34" w:name="_Toc340159175"/>
       <w:r>
         <w:t>Example</w:t>
       </w:r>
-      <w:bookmarkEnd w:id="33"/>
+      <w:bookmarkEnd w:id="34"/>
     </w:p>
     <w:p>
       <w:r>
@@ -16029,7 +16188,7 @@
       </w:pPr>
       <w:r>
         <w:pict>
-          <v:shape id="_x0000_s1070" type="#_x0000_t202" style="width:358.35pt;height:145.75pt;mso-position-horizontal-relative:char;mso-position-vertical-relative:line;mso-width-relative:margin;mso-height-relative:margin">
+          <v:shape id="_x0000_s1071" type="#_x0000_t202" style="width:358.35pt;height:145.75pt;mso-position-horizontal-relative:char;mso-position-vertical-relative:line;mso-width-relative:margin;mso-height-relative:margin">
             <v:textbox>
               <w:txbxContent>
                 <w:p>
@@ -16433,11 +16592,11 @@
       <w:pPr>
         <w:pStyle w:val="Ttulo2"/>
       </w:pPr>
-      <w:bookmarkStart w:id="34" w:name="_Toc340150354"/>
+      <w:bookmarkStart w:id="35" w:name="_Toc340159176"/>
       <w:r>
         <w:t>Implementation of the server</w:t>
       </w:r>
-      <w:bookmarkEnd w:id="34"/>
+      <w:bookmarkEnd w:id="35"/>
     </w:p>
     <w:p>
       <w:proofErr w:type="spellStart"/>
@@ -16622,19 +16781,7 @@
           <w:rPr>
             <w:i/>
           </w:rPr>
-          <w:t>E</w:t>
-        </w:r>
-        <w:r>
-          <w:rPr>
-            <w:i/>
-          </w:rPr>
-          <w:t>x</w:t>
-        </w:r>
-        <w:r>
-          <w:rPr>
-            <w:i/>
-          </w:rPr>
-          <w:t>ample</w:t>
+          <w:t>Example</w:t>
         </w:r>
       </w:fldSimple>
       <w:r>
@@ -16653,7 +16800,7 @@
       </w:pPr>
       <w:r>
         <w:pict>
-          <v:shape id="_x0000_s1066" type="#_x0000_t202" style="width:422.35pt;height:70.15pt;mso-position-horizontal-relative:char;mso-position-vertical-relative:line;mso-width-relative:margin;mso-height-relative:margin">
+          <v:shape id="_x0000_s1070" type="#_x0000_t202" style="width:422.35pt;height:70.15pt;mso-position-horizontal-relative:char;mso-position-vertical-relative:line;mso-width-relative:margin;mso-height-relative:margin">
             <v:textbox>
               <w:txbxContent>
                 <w:p>
@@ -17327,11 +17474,11 @@
       <w:pPr>
         <w:pStyle w:val="Ttulo3"/>
       </w:pPr>
-      <w:bookmarkStart w:id="35" w:name="_Toc340150355"/>
+      <w:bookmarkStart w:id="36" w:name="_Toc340159177"/>
       <w:r>
         <w:t>API</w:t>
       </w:r>
-      <w:bookmarkEnd w:id="35"/>
+      <w:bookmarkEnd w:id="36"/>
     </w:p>
     <w:p>
       <w:r>
@@ -17352,7 +17499,7 @@
     <w:p>
       <w:r>
         <w:pict>
-          <v:shape id="_x0000_s1065" type="#_x0000_t202" style="width:422.35pt;height:135.05pt;mso-position-horizontal-relative:char;mso-position-vertical-relative:line;mso-width-relative:margin;mso-height-relative:margin">
+          <v:shape id="_x0000_s1069" type="#_x0000_t202" style="width:422.35pt;height:135.05pt;mso-position-horizontal-relative:char;mso-position-vertical-relative:line;mso-width-relative:margin;mso-height-relative:margin">
             <v:textbox>
               <w:txbxContent>
                 <w:p>
@@ -18060,9 +18207,11 @@
       <w:pPr>
         <w:pStyle w:val="Ttulo3"/>
       </w:pPr>
+      <w:bookmarkStart w:id="37" w:name="_Toc340159178"/>
       <w:r>
         <w:t>Exceptions</w:t>
       </w:r>
+      <w:bookmarkEnd w:id="37"/>
     </w:p>
     <w:p>
       <w:r>
@@ -18147,7 +18296,7 @@
     <w:p>
       <w:r>
         <w:pict>
-          <v:shape id="_x0000_s1103" type="#_x0000_t202" style="width:422.35pt;height:88.3pt;mso-position-horizontal-relative:char;mso-position-vertical-relative:line;mso-width-relative:margin;mso-height-relative:margin">
+          <v:shape id="_x0000_s1068" type="#_x0000_t202" style="width:422.35pt;height:88.3pt;mso-position-horizontal-relative:char;mso-position-vertical-relative:line;mso-width-relative:margin;mso-height-relative:margin">
             <v:textbox>
               <w:txbxContent>
                 <w:p>
@@ -18629,11 +18778,11 @@
       <w:pPr>
         <w:pStyle w:val="Ttulo3"/>
       </w:pPr>
-      <w:bookmarkStart w:id="36" w:name="_Toc340150356"/>
+      <w:bookmarkStart w:id="38" w:name="_Toc340159179"/>
       <w:r>
         <w:t>Example</w:t>
       </w:r>
-      <w:bookmarkEnd w:id="36"/>
+      <w:bookmarkEnd w:id="38"/>
     </w:p>
     <w:p>
       <w:r>
@@ -18646,7 +18795,7 @@
       </w:pPr>
       <w:r>
         <w:pict>
-          <v:shape id="_x0000_s1064" type="#_x0000_t202" style="width:422.35pt;height:69.5pt;mso-position-horizontal-relative:char;mso-position-vertical-relative:line;mso-width-relative:margin;mso-height-relative:margin">
+          <v:shape id="_x0000_s1067" type="#_x0000_t202" style="width:422.35pt;height:69.5pt;mso-position-horizontal-relative:char;mso-position-vertical-relative:line;mso-width-relative:margin;mso-height-relative:margin">
             <v:textbox>
               <w:txbxContent>
                 <w:p>
@@ -18977,33 +19126,33 @@
       <w:pPr>
         <w:pStyle w:val="Ttulo1"/>
       </w:pPr>
-      <w:bookmarkStart w:id="37" w:name="_Ref337048092"/>
-      <w:bookmarkStart w:id="38" w:name="_Ref338163926"/>
-      <w:bookmarkStart w:id="39" w:name="_Toc340150357"/>
+      <w:bookmarkStart w:id="39" w:name="_Ref337048092"/>
+      <w:bookmarkStart w:id="40" w:name="_Ref338163926"/>
+      <w:bookmarkStart w:id="41" w:name="_Toc340159180"/>
       <w:r>
         <w:lastRenderedPageBreak/>
         <w:t>Advanced concepts</w:t>
       </w:r>
-      <w:bookmarkEnd w:id="37"/>
-      <w:bookmarkEnd w:id="38"/>
       <w:bookmarkEnd w:id="39"/>
-    </w:p>
-    <w:p>
-      <w:pPr>
-        <w:pStyle w:val="Ttulo2"/>
-      </w:pPr>
-      <w:bookmarkStart w:id="40" w:name="_Ref340072895"/>
-      <w:bookmarkStart w:id="41" w:name="_Toc340150358"/>
-      <w:r>
-        <w:t>Network t</w:t>
-      </w:r>
-      <w:r>
-        <w:t>ransports</w:t>
-      </w:r>
       <w:bookmarkEnd w:id="40"/>
       <w:bookmarkEnd w:id="41"/>
     </w:p>
     <w:p>
+      <w:pPr>
+        <w:pStyle w:val="Ttulo2"/>
+      </w:pPr>
+      <w:bookmarkStart w:id="42" w:name="_Ref340072895"/>
+      <w:bookmarkStart w:id="43" w:name="_Toc340159181"/>
+      <w:r>
+        <w:t>Network t</w:t>
+      </w:r>
+      <w:r>
+        <w:t>ransports</w:t>
+      </w:r>
+      <w:bookmarkEnd w:id="42"/>
+      <w:bookmarkEnd w:id="43"/>
+    </w:p>
+    <w:p>
       <w:r>
         <w:t>DDSRPC provides two network transports. These transports define how a connection is established between a proxy and a server. The transports are:</w:t>
       </w:r>
@@ -19055,14 +19204,14 @@
       <w:pPr>
         <w:pStyle w:val="Ttulo3"/>
       </w:pPr>
-      <w:bookmarkStart w:id="42" w:name="_Toc340150359"/>
+      <w:bookmarkStart w:id="44" w:name="_Toc340159182"/>
       <w:r>
         <w:t>UDP</w:t>
       </w:r>
       <w:r>
         <w:t xml:space="preserve"> Transport</w:t>
       </w:r>
-      <w:bookmarkEnd w:id="42"/>
+      <w:bookmarkEnd w:id="44"/>
     </w:p>
     <w:p>
       <w:r>
@@ -19095,7 +19244,7 @@
     <w:p>
       <w:r>
         <w:pict>
-          <v:shape id="_x0000_s1095" type="#_x0000_t202" style="width:422.4pt;height:144.6pt;mso-position-horizontal-relative:char;mso-position-vertical-relative:line;mso-width-relative:margin;mso-height-relative:margin">
+          <v:shape id="_x0000_s1066" type="#_x0000_t202" style="width:422.4pt;height:144.6pt;mso-position-horizontal-relative:char;mso-position-vertical-relative:line;mso-width-relative:margin;mso-height-relative:margin">
             <v:textbox>
               <w:txbxContent>
                 <w:p>
@@ -19627,7 +19776,11 @@
         <w:t xml:space="preserve"> transport is created with this constructor. </w:t>
       </w:r>
       <w:r>
-        <w:t xml:space="preserve">The second constructor expects the IP address of the remote server in the </w:t>
+        <w:t xml:space="preserve">The second constructor expects the IP address of the remote </w:t>
+      </w:r>
+      <w:r>
+        <w:lastRenderedPageBreak/>
+        <w:t xml:space="preserve">server in the </w:t>
       </w:r>
       <w:proofErr w:type="spellStart"/>
       <w:r>
@@ -19660,7 +19813,6 @@
     </w:p>
     <w:p>
       <w:r>
-        <w:lastRenderedPageBreak/>
         <w:t>Using the suggested IDL example</w:t>
       </w:r>
       <w:r>
@@ -19699,7 +19851,7 @@
     <w:p>
       <w:r>
         <w:pict>
-          <v:shape id="_x0000_s1096" type="#_x0000_t202" style="width:422.4pt;height:100.9pt;mso-position-horizontal-relative:char;mso-position-vertical-relative:line;mso-width-relative:margin;mso-height-relative:margin">
+          <v:shape id="_x0000_s1065" type="#_x0000_t202" style="width:422.4pt;height:100.9pt;mso-position-horizontal-relative:char;mso-position-vertical-relative:line;mso-width-relative:margin;mso-height-relative:margin">
             <v:textbox>
               <w:txbxContent>
                 <w:p>
@@ -20163,7 +20315,7 @@
     <w:p>
       <w:r>
         <w:pict>
-          <v:shape id="_x0000_s1100" type="#_x0000_t202" style="width:422.4pt;height:89.15pt;mso-position-horizontal-relative:char;mso-position-vertical-relative:line;mso-width-relative:margin;mso-height-relative:margin">
+          <v:shape id="_x0000_s1064" type="#_x0000_t202" style="width:422.4pt;height:89.15pt;mso-position-horizontal-relative:char;mso-position-vertical-relative:line;mso-width-relative:margin;mso-height-relative:margin">
             <v:textbox>
               <w:txbxContent>
                 <w:p>
@@ -20662,11 +20814,11 @@
       <w:pPr>
         <w:pStyle w:val="Ttulo3"/>
       </w:pPr>
-      <w:bookmarkStart w:id="43" w:name="_Toc340150360"/>
+      <w:bookmarkStart w:id="45" w:name="_Toc340159183"/>
       <w:r>
         <w:t>TCP Transport</w:t>
       </w:r>
-      <w:bookmarkEnd w:id="43"/>
+      <w:bookmarkEnd w:id="45"/>
     </w:p>
     <w:p>
       <w:r>
@@ -20699,7 +20851,7 @@
     <w:p>
       <w:r>
         <w:pict>
-          <v:shape id="_x0000_s1099" type="#_x0000_t202" style="width:422.4pt;height:144.6pt;mso-position-horizontal-relative:char;mso-position-vertical-relative:line;mso-width-relative:margin;mso-height-relative:margin">
+          <v:shape id="_x0000_s1063" type="#_x0000_t202" style="width:422.4pt;height:144.6pt;mso-position-horizontal-relative:char;mso-position-vertical-relative:line;mso-width-relative:margin;mso-height-relative:margin">
             <v:textbox>
               <w:txbxContent>
                 <w:p>
@@ -21174,6 +21326,7 @@
           <w:szCs w:val="16"/>
           <w:lang w:eastAsia="es-ES"/>
         </w:rPr>
+        <w:lastRenderedPageBreak/>
         <w:t>TCP</w:t>
       </w:r>
       <w:r>
@@ -21229,11 +21382,7 @@
       </w:r>
       <w:proofErr w:type="spellEnd"/>
       <w:r>
-        <w:t xml:space="preserve"> expects </w:t>
-      </w:r>
-      <w:r>
-        <w:lastRenderedPageBreak/>
-        <w:t xml:space="preserve">the public IP </w:t>
+        <w:t xml:space="preserve"> expects the public IP </w:t>
       </w:r>
       <w:r>
         <w:t>address and port of the remote server and then the proxy will connect with the server located in that public IP address.</w:t>
@@ -21314,7 +21463,7 @@
       </w:pPr>
       <w:r>
         <w:pict>
-          <v:shape id="_x0000_s1097" type="#_x0000_t202" style="width:398.15pt;height:90.95pt;mso-position-horizontal-relative:char;mso-position-vertical-relative:line;mso-width-relative:margin;mso-height-relative:margin">
+          <v:shape id="_x0000_s1062" type="#_x0000_t202" style="width:398.15pt;height:90.95pt;mso-position-horizontal-relative:char;mso-position-vertical-relative:line;mso-width-relative:margin;mso-height-relative:margin">
             <v:textbox>
               <w:txbxContent>
                 <w:p>
@@ -21881,7 +22030,7 @@
     <w:p>
       <w:r>
         <w:pict>
-          <v:shape id="_x0000_s1101" type="#_x0000_t202" style="width:422.4pt;height:98pt;mso-position-horizontal-relative:char;mso-position-vertical-relative:line;mso-width-relative:margin;mso-height-relative:margin">
+          <v:shape id="_x0000_s1061" type="#_x0000_t202" style="width:422.4pt;height:98pt;mso-position-horizontal-relative:char;mso-position-vertical-relative:line;mso-width-relative:margin;mso-height-relative:margin">
             <v:textbox>
               <w:txbxContent>
                 <w:p>
@@ -22411,13 +22560,13 @@
       <w:r>
         <w:t xml:space="preserve"> </w:t>
       </w:r>
-      <w:bookmarkStart w:id="44" w:name="_Ref338155609"/>
-      <w:bookmarkStart w:id="45" w:name="_Toc340150361"/>
+      <w:bookmarkStart w:id="46" w:name="_Ref338155609"/>
+      <w:bookmarkStart w:id="47" w:name="_Toc340159184"/>
       <w:r>
         <w:t>Asynchronous calls</w:t>
       </w:r>
-      <w:bookmarkEnd w:id="44"/>
-      <w:bookmarkEnd w:id="45"/>
+      <w:bookmarkEnd w:id="46"/>
+      <w:bookmarkEnd w:id="47"/>
     </w:p>
     <w:p>
       <w:r>
@@ -23059,16 +23208,7 @@
                 <w:bCs/>
                 <w:color w:val="FFFFFF"/>
               </w:rPr>
-              <w:t>E</w:t>
-            </w:r>
-            <w:r>
-              <w:rPr>
-                <w:rFonts w:asciiTheme="minorHAnsi" w:eastAsiaTheme="minorEastAsia" w:hAnsiTheme="minorHAnsi" w:cstheme="minorBidi"/>
-                <w:b/>
-                <w:bCs/>
-                <w:color w:val="FFFFFF"/>
-              </w:rPr>
-              <w:t>rror code</w:t>
+              <w:t>Error code</w:t>
             </w:r>
           </w:p>
         </w:tc>
@@ -23180,16 +23320,7 @@
                 <w:sz w:val="18"/>
                 <w:szCs w:val="18"/>
               </w:rPr>
-              <w:t>An error occurs</w:t>
-            </w:r>
-            <w:r>
-              <w:rPr>
-                <w:rFonts w:asciiTheme="minorHAnsi" w:eastAsiaTheme="minorEastAsia" w:hAnsiTheme="minorHAnsi" w:cstheme="minorBidi"/>
-                <w:bCs/>
-                <w:sz w:val="18"/>
-                <w:szCs w:val="18"/>
-              </w:rPr>
-              <w:t xml:space="preserve"> in the client side.</w:t>
+              <w:t>An error occurs in the client side.</w:t>
             </w:r>
           </w:p>
         </w:tc>
@@ -23228,16 +23359,7 @@
                 <w:szCs w:val="16"/>
                 <w:lang w:eastAsia="es-ES"/>
               </w:rPr>
-              <w:t>::DDSRPC::</w:t>
-            </w:r>
-            <w:r>
-              <w:rPr>
-                <w:rFonts w:ascii="Bitstream Vera Sans Mono" w:hAnsi="Bitstream Vera Sans Mono" w:cs="Consolas"/>
-                <w:sz w:val="16"/>
-                <w:szCs w:val="16"/>
-                <w:lang w:eastAsia="es-ES"/>
-              </w:rPr>
-              <w:t>SERVER_TIMEOUT</w:t>
+              <w:t>::DDSRPC::SERVER_TIMEOUT</w:t>
             </w:r>
           </w:p>
         </w:tc>
@@ -23260,15 +23382,7 @@
                 <w:sz w:val="18"/>
                 <w:szCs w:val="18"/>
               </w:rPr>
-              <w:t>The</w:t>
-            </w:r>
-            <w:r>
-              <w:rPr>
-                <w:rFonts w:asciiTheme="minorHAnsi" w:eastAsiaTheme="minorEastAsia" w:hAnsiTheme="minorHAnsi" w:cstheme="minorBidi"/>
-                <w:sz w:val="18"/>
-                <w:szCs w:val="18"/>
-              </w:rPr>
-              <w:t xml:space="preserve"> maximum time was exceeded waiting the server’s reply.</w:t>
+              <w:t>The maximum time was exceeded waiting the server’s reply.</w:t>
             </w:r>
           </w:p>
         </w:tc>
@@ -23351,16 +23465,7 @@
                 <w:sz w:val="18"/>
                 <w:szCs w:val="18"/>
               </w:rPr>
-              <w:t xml:space="preserve">An error occurs </w:t>
-            </w:r>
-            <w:r>
-              <w:rPr>
-                <w:rFonts w:asciiTheme="minorHAnsi" w:eastAsiaTheme="minorEastAsia" w:hAnsiTheme="minorHAnsi" w:cstheme="minorBidi"/>
-                <w:bCs/>
-                <w:sz w:val="18"/>
-                <w:szCs w:val="18"/>
-              </w:rPr>
-              <w:t>in the server side.</w:t>
+              <w:t>An error occurs in the server side.</w:t>
             </w:r>
           </w:p>
         </w:tc>
@@ -24281,14 +24386,14 @@
       <w:r>
         <w:t xml:space="preserve"> </w:t>
       </w:r>
-      <w:bookmarkStart w:id="46" w:name="_Toc340150362"/>
+      <w:bookmarkStart w:id="48" w:name="_Toc340159185"/>
       <w:r>
         <w:t>One-way</w:t>
       </w:r>
       <w:r>
         <w:t xml:space="preserve"> calls</w:t>
       </w:r>
-      <w:bookmarkEnd w:id="46"/>
+      <w:bookmarkEnd w:id="48"/>
     </w:p>
     <w:p>
       <w:r>
@@ -24441,14 +24546,8 @@
         <w:jc w:val="center"/>
       </w:pPr>
       <w:r>
-        <w:rPr>
-          <w:noProof/>
-          <w:lang w:val="es-ES" w:eastAsia="es-ES" w:bidi="ar-SA"/>
-        </w:rPr>
-      </w:r>
-      <w:r>
         <w:pict>
-          <v:shape id="_x0000_s1102" type="#_x0000_t202" style="width:349.75pt;height:48.1pt;mso-position-horizontal-relative:char;mso-position-vertical-relative:line;mso-width-relative:margin;mso-height-relative:margin">
+          <v:shape id="_x0000_s1057" type="#_x0000_t202" style="width:349.75pt;height:48.1pt;mso-position-horizontal-relative:char;mso-position-vertical-relative:line;mso-width-relative:margin;mso-height-relative:margin">
             <v:textbox>
               <w:txbxContent>
                 <w:p>
@@ -24573,13 +24672,13 @@
       <w:r>
         <w:t xml:space="preserve"> </w:t>
       </w:r>
-      <w:bookmarkStart w:id="47" w:name="_Ref338156777"/>
-      <w:bookmarkStart w:id="48" w:name="_Toc340150363"/>
+      <w:bookmarkStart w:id="49" w:name="_Ref338156777"/>
+      <w:bookmarkStart w:id="50" w:name="_Toc340159186"/>
       <w:r>
         <w:t>Server strategies</w:t>
       </w:r>
-      <w:bookmarkEnd w:id="47"/>
-      <w:bookmarkEnd w:id="48"/>
+      <w:bookmarkEnd w:id="49"/>
+      <w:bookmarkEnd w:id="50"/>
     </w:p>
     <w:p>
       <w:r>
@@ -24593,11 +24692,11 @@
       <w:pPr>
         <w:pStyle w:val="Ttulo3"/>
       </w:pPr>
-      <w:bookmarkStart w:id="49" w:name="_Toc340150364"/>
+      <w:bookmarkStart w:id="51" w:name="_Toc340159187"/>
       <w:r>
         <w:t>Single thread strategy</w:t>
       </w:r>
-      <w:bookmarkEnd w:id="49"/>
+      <w:bookmarkEnd w:id="51"/>
     </w:p>
     <w:p>
       <w:r>
@@ -24882,14 +24981,14 @@
       <w:pPr>
         <w:pStyle w:val="Ttulo3"/>
       </w:pPr>
-      <w:bookmarkStart w:id="50" w:name="_Toc340150365"/>
+      <w:bookmarkStart w:id="52" w:name="_Toc340159188"/>
       <w:r>
         <w:t>Thread pool</w:t>
       </w:r>
       <w:r>
         <w:t xml:space="preserve"> strategy</w:t>
       </w:r>
-      <w:bookmarkEnd w:id="50"/>
+      <w:bookmarkEnd w:id="52"/>
     </w:p>
     <w:p>
       <w:r>
@@ -25252,11 +25351,11 @@
       <w:pPr>
         <w:pStyle w:val="Ttulo3"/>
       </w:pPr>
-      <w:bookmarkStart w:id="51" w:name="_Toc340150366"/>
+      <w:bookmarkStart w:id="53" w:name="_Toc340159189"/>
       <w:r>
         <w:t>Thread per request strategy</w:t>
       </w:r>
-      <w:bookmarkEnd w:id="51"/>
+      <w:bookmarkEnd w:id="53"/>
     </w:p>
     <w:p>
       <w:r>
@@ -25550,14 +25649,14 @@
       <w:pPr>
         <w:pStyle w:val="Ttulo2"/>
       </w:pPr>
-      <w:bookmarkStart w:id="52" w:name="_Ref338167678"/>
-      <w:bookmarkStart w:id="53" w:name="_Toc340150367"/>
+      <w:bookmarkStart w:id="54" w:name="_Ref338167678"/>
+      <w:bookmarkStart w:id="55" w:name="_Toc340159190"/>
       <w:r>
         <w:lastRenderedPageBreak/>
         <w:t>WAN communication</w:t>
       </w:r>
-      <w:bookmarkEnd w:id="52"/>
-      <w:bookmarkEnd w:id="53"/>
+      <w:bookmarkEnd w:id="54"/>
+      <w:bookmarkEnd w:id="55"/>
     </w:p>
     <w:p>
       <w:r>
@@ -25579,10 +25678,10 @@
       </w:pPr>
       <w:r>
         <w:object w:dxaOrig="9951" w:dyaOrig="7489">
-          <v:shape id="_x0000_i1070" type="#_x0000_t75" style="width:354.75pt;height:267.75pt" o:ole="">
-            <v:imagedata r:id="rId28" o:title=""/>
+          <v:shape id="_x0000_i1071" type="#_x0000_t75" style="width:354.8pt;height:267.85pt" o:ole="">
+            <v:imagedata r:id="rId26" o:title=""/>
           </v:shape>
-          <o:OLEObject Type="Embed" ProgID="Visio.Drawing.11" ShapeID="_x0000_i1070" DrawAspect="Content" ObjectID="_1413900521" r:id="rId29"/>
+          <o:OLEObject Type="Embed" ProgID="Visio.Drawing.11" ShapeID="_x0000_i1071" DrawAspect="Content" ObjectID="_1413901089" r:id="rId27"/>
         </w:object>
       </w:r>
     </w:p>
@@ -25717,7 +25816,7 @@
       <w:pPr>
         <w:pStyle w:val="Ttulo1"/>
       </w:pPr>
-      <w:bookmarkStart w:id="54" w:name="_Toc340150368"/>
+      <w:bookmarkStart w:id="56" w:name="_Toc340159191"/>
       <w:proofErr w:type="spellStart"/>
       <w:r>
         <w:lastRenderedPageBreak/>
@@ -25736,7 +25835,7 @@
       <w:r>
         <w:t xml:space="preserve"> in Visual Studio 2010</w:t>
       </w:r>
-      <w:bookmarkEnd w:id="54"/>
+      <w:bookmarkEnd w:id="56"/>
     </w:p>
     <w:p>
       <w:r>
@@ -25750,7 +25849,7 @@
       <w:r>
         <w:t xml:space="preserve"> </w:t>
       </w:r>
-      <w:bookmarkStart w:id="55" w:name="_Toc340150369"/>
+      <w:bookmarkStart w:id="57" w:name="_Toc340159192"/>
       <w:r>
         <w:t>Writing</w:t>
       </w:r>
@@ -25769,7 +25868,7 @@
       <w:r>
         <w:t>ile</w:t>
       </w:r>
-      <w:bookmarkEnd w:id="55"/>
+      <w:bookmarkEnd w:id="57"/>
     </w:p>
     <w:p>
       <w:r>
@@ -25989,11 +26088,11 @@
       <w:r>
         <w:t xml:space="preserve"> </w:t>
       </w:r>
-      <w:bookmarkStart w:id="56" w:name="_Toc340150370"/>
+      <w:bookmarkStart w:id="58" w:name="_Toc340159193"/>
       <w:r>
         <w:t>Generating specific code</w:t>
       </w:r>
-      <w:bookmarkEnd w:id="56"/>
+      <w:bookmarkEnd w:id="58"/>
     </w:p>
     <w:p>
       <w:r>
@@ -26098,14 +26197,14 @@
       <w:r>
         <w:t xml:space="preserve"> </w:t>
       </w:r>
-      <w:bookmarkStart w:id="57" w:name="_Toc340150371"/>
+      <w:bookmarkStart w:id="59" w:name="_Toc340159194"/>
       <w:r>
         <w:t xml:space="preserve">Implementation of the </w:t>
       </w:r>
       <w:r>
         <w:t>client</w:t>
       </w:r>
-      <w:bookmarkEnd w:id="57"/>
+      <w:bookmarkEnd w:id="59"/>
     </w:p>
     <w:p>
       <w:pPr>
@@ -27790,11 +27889,11 @@
       <w:r>
         <w:t xml:space="preserve"> </w:t>
       </w:r>
-      <w:bookmarkStart w:id="58" w:name="_Toc340150372"/>
+      <w:bookmarkStart w:id="60" w:name="_Toc340159195"/>
       <w:r>
         <w:t>Implementation of the server</w:t>
       </w:r>
-      <w:bookmarkEnd w:id="58"/>
+      <w:bookmarkEnd w:id="60"/>
     </w:p>
     <w:p>
       <w:pPr>
@@ -28859,11 +28958,11 @@
       <w:pPr>
         <w:pStyle w:val="Ttulo2"/>
       </w:pPr>
-      <w:bookmarkStart w:id="59" w:name="_Toc340150373"/>
+      <w:bookmarkStart w:id="61" w:name="_Toc340159196"/>
       <w:r>
         <w:t>Build and execute</w:t>
       </w:r>
-      <w:bookmarkEnd w:id="59"/>
+      <w:bookmarkEnd w:id="61"/>
     </w:p>
     <w:p>
       <w:r>
@@ -34882,7 +34981,7 @@
 </file>
 
 <file path=customXml/itemProps1.xml><?xml version="1.0" encoding="utf-8"?>
-<ds:datastoreItem xmlns:ds="http://schemas.openxmlformats.org/officeDocument/2006/customXml" ds:itemID="{B3F570D1-7E3F-424D-84C6-563EE1C3C974}">
+<ds:datastoreItem xmlns:ds="http://schemas.openxmlformats.org/officeDocument/2006/customXml" ds:itemID="{4729BDF1-B3A7-44C2-94C3-231F010675B4}">
   <ds:schemaRefs>
     <ds:schemaRef ds:uri="http://schemas.openxmlformats.org/officeDocument/2006/bibliography"/>
   </ds:schemaRefs>

</xml_diff>